<commit_message>
Add Acts Ch1 and Ch2
</commit_message>
<xml_diff>
--- a/Acts.docx
+++ b/Acts.docx
@@ -38,6 +38,1790 @@
           <w:lang w:val="en-US"/>
         </w:rPr>
         <w:t>The former treatise have I made, O Theophilus, of all that Jesus began both to do and teach,</w:t>
+      </w:r>
+    </w:p>
+    <w:p>
+      <w:pPr>
+        <w:pStyle w:val="ListParagraph"/>
+        <w:numPr>
+          <w:ilvl w:val="0"/>
+          <w:numId w:val="1"/>
+        </w:numPr>
+        <w:rPr>
+          <w:lang w:val="en-US"/>
+        </w:rPr>
+      </w:pPr>
+      <w:r>
+        <w:rPr>
+          <w:lang w:val="en-US"/>
+        </w:rPr>
+        <w:t>Until the day in which he was taken up, after that he through the Holy Ghost had given commandments unto the apostles whom he had chosen:</w:t>
+      </w:r>
+    </w:p>
+    <w:p>
+      <w:pPr>
+        <w:pStyle w:val="ListParagraph"/>
+        <w:numPr>
+          <w:ilvl w:val="0"/>
+          <w:numId w:val="1"/>
+        </w:numPr>
+        <w:rPr>
+          <w:lang w:val="en-US"/>
+        </w:rPr>
+      </w:pPr>
+      <w:r>
+        <w:rPr>
+          <w:lang w:val="en-US"/>
+        </w:rPr>
+        <w:t>To whom also he shewed himself alive after his passion by many infallible proofs, being seen of them forty days, and speaking of the things pertaining to the kingdom of God:</w:t>
+      </w:r>
+    </w:p>
+    <w:p>
+      <w:pPr>
+        <w:pStyle w:val="ListParagraph"/>
+        <w:numPr>
+          <w:ilvl w:val="0"/>
+          <w:numId w:val="1"/>
+        </w:numPr>
+        <w:rPr>
+          <w:lang w:val="en-US"/>
+        </w:rPr>
+      </w:pPr>
+      <w:r>
+        <w:rPr>
+          <w:lang w:val="en-US"/>
+        </w:rPr>
+        <w:t>And, being assembled together with them, commanded them that they should not depart from Jerusalem, but wait for the promise of the Father, which, saith he, ye have heard of me.</w:t>
+      </w:r>
+    </w:p>
+    <w:p>
+      <w:pPr>
+        <w:pStyle w:val="ListParagraph"/>
+        <w:numPr>
+          <w:ilvl w:val="0"/>
+          <w:numId w:val="1"/>
+        </w:numPr>
+        <w:rPr>
+          <w:lang w:val="en-US"/>
+        </w:rPr>
+      </w:pPr>
+      <w:r>
+        <w:rPr>
+          <w:lang w:val="en-US"/>
+        </w:rPr>
+        <w:t>For John truly baptized with water; but ye shall be baptized with the Holy Ghost not many days hence.</w:t>
+      </w:r>
+    </w:p>
+    <w:p>
+      <w:pPr>
+        <w:pStyle w:val="ListParagraph"/>
+        <w:numPr>
+          <w:ilvl w:val="0"/>
+          <w:numId w:val="1"/>
+        </w:numPr>
+        <w:rPr>
+          <w:lang w:val="en-US"/>
+        </w:rPr>
+      </w:pPr>
+      <w:r>
+        <w:rPr>
+          <w:lang w:val="en-US"/>
+        </w:rPr>
+        <w:t>When they therefore were come together, they asked of him, saying, Lord, wilt thou at this time restore again the kingdom to Israel?</w:t>
+      </w:r>
+    </w:p>
+    <w:p>
+      <w:pPr>
+        <w:pStyle w:val="ListParagraph"/>
+        <w:numPr>
+          <w:ilvl w:val="0"/>
+          <w:numId w:val="1"/>
+        </w:numPr>
+        <w:rPr>
+          <w:lang w:val="en-US"/>
+        </w:rPr>
+      </w:pPr>
+      <w:r>
+        <w:rPr>
+          <w:lang w:val="en-US"/>
+        </w:rPr>
+        <w:t xml:space="preserve">And he said unto them, </w:t>
+      </w:r>
+      <w:proofErr w:type="gramStart"/>
+      <w:r>
+        <w:rPr>
+          <w:lang w:val="en-US"/>
+        </w:rPr>
+        <w:t>It</w:t>
+      </w:r>
+      <w:proofErr w:type="gramEnd"/>
+      <w:r>
+        <w:rPr>
+          <w:lang w:val="en-US"/>
+        </w:rPr>
+        <w:t xml:space="preserve"> is not for you to know the times or the seasons, which the Father hath put in his own power.</w:t>
+      </w:r>
+    </w:p>
+    <w:p>
+      <w:pPr>
+        <w:pStyle w:val="ListParagraph"/>
+        <w:numPr>
+          <w:ilvl w:val="0"/>
+          <w:numId w:val="1"/>
+        </w:numPr>
+        <w:rPr>
+          <w:lang w:val="en-US"/>
+        </w:rPr>
+      </w:pPr>
+      <w:r>
+        <w:rPr>
+          <w:lang w:val="en-US"/>
+        </w:rPr>
+        <w:t>But ye shall receive power, after that the Holy Ghost is come upon you: and ye shall be witnesses unto me both in Jerusalem, and in all Judaea, and in Samaria, and unto the uttermost part of the earth.</w:t>
+      </w:r>
+    </w:p>
+    <w:p>
+      <w:pPr>
+        <w:pStyle w:val="ListParagraph"/>
+        <w:numPr>
+          <w:ilvl w:val="0"/>
+          <w:numId w:val="1"/>
+        </w:numPr>
+        <w:rPr>
+          <w:lang w:val="en-US"/>
+        </w:rPr>
+      </w:pPr>
+      <w:r>
+        <w:rPr>
+          <w:lang w:val="en-US"/>
+        </w:rPr>
+        <w:t>And when he had spoken these things, while they beheld, he was taken up; and a cloud received him out of their sight.</w:t>
+      </w:r>
+    </w:p>
+    <w:p>
+      <w:pPr>
+        <w:pStyle w:val="ListParagraph"/>
+        <w:numPr>
+          <w:ilvl w:val="0"/>
+          <w:numId w:val="1"/>
+        </w:numPr>
+        <w:rPr>
+          <w:lang w:val="en-US"/>
+        </w:rPr>
+      </w:pPr>
+      <w:r>
+        <w:rPr>
+          <w:lang w:val="en-US"/>
+        </w:rPr>
+        <w:t xml:space="preserve">And while they looked </w:t>
+      </w:r>
+      <w:proofErr w:type="spellStart"/>
+      <w:r>
+        <w:rPr>
+          <w:lang w:val="en-US"/>
+        </w:rPr>
+        <w:t>stedfastly</w:t>
+      </w:r>
+      <w:proofErr w:type="spellEnd"/>
+      <w:r>
+        <w:rPr>
+          <w:lang w:val="en-US"/>
+        </w:rPr>
+        <w:t xml:space="preserve"> toward heaven as he went up, behold, two men stood by them in white apparel;</w:t>
+      </w:r>
+    </w:p>
+    <w:p>
+      <w:pPr>
+        <w:pStyle w:val="ListParagraph"/>
+        <w:numPr>
+          <w:ilvl w:val="0"/>
+          <w:numId w:val="1"/>
+        </w:numPr>
+        <w:rPr>
+          <w:lang w:val="en-US"/>
+        </w:rPr>
+      </w:pPr>
+      <w:r>
+        <w:rPr>
+          <w:lang w:val="en-US"/>
+        </w:rPr>
+        <w:t>Which also said, Ye men of Galilee, why stand ye gazing up into heaven? this same Jesus, which is taken up from you into heaven, shall so come in like manner as ye have seen him go into heaven.</w:t>
+      </w:r>
+    </w:p>
+    <w:p>
+      <w:pPr>
+        <w:pStyle w:val="ListParagraph"/>
+        <w:numPr>
+          <w:ilvl w:val="0"/>
+          <w:numId w:val="1"/>
+        </w:numPr>
+        <w:rPr>
+          <w:lang w:val="en-US"/>
+        </w:rPr>
+      </w:pPr>
+      <w:r>
+        <w:rPr>
+          <w:lang w:val="en-US"/>
+        </w:rPr>
+        <w:t>Then returned they unto Jerusalem from the mount called Olivet, which is from Jerusalem a sabbath day’s journey.</w:t>
+      </w:r>
+    </w:p>
+    <w:p>
+      <w:pPr>
+        <w:pStyle w:val="ListParagraph"/>
+        <w:numPr>
+          <w:ilvl w:val="0"/>
+          <w:numId w:val="1"/>
+        </w:numPr>
+        <w:rPr>
+          <w:lang w:val="en-US"/>
+        </w:rPr>
+      </w:pPr>
+      <w:r>
+        <w:rPr>
+          <w:lang w:val="en-US"/>
+        </w:rPr>
+        <w:t xml:space="preserve">And when they were come in, they went up into an upper room, where abode both Peter, and James, and John, and Andrew, Philip, and Thomas, Bartholomew, and Matthew, James the son of Alphaeus, and Simon </w:t>
+      </w:r>
+      <w:proofErr w:type="spellStart"/>
+      <w:r>
+        <w:rPr>
+          <w:lang w:val="en-US"/>
+        </w:rPr>
+        <w:t>Zelotes</w:t>
+      </w:r>
+      <w:proofErr w:type="spellEnd"/>
+      <w:r>
+        <w:rPr>
+          <w:lang w:val="en-US"/>
+        </w:rPr>
+        <w:t>, and Judas the brother of James.</w:t>
+      </w:r>
+    </w:p>
+    <w:p>
+      <w:pPr>
+        <w:pStyle w:val="ListParagraph"/>
+        <w:numPr>
+          <w:ilvl w:val="0"/>
+          <w:numId w:val="1"/>
+        </w:numPr>
+        <w:rPr>
+          <w:lang w:val="en-US"/>
+        </w:rPr>
+      </w:pPr>
+      <w:r>
+        <w:rPr>
+          <w:lang w:val="en-US"/>
+        </w:rPr>
+        <w:t>These all continued with one accord in prayer and supplication, with the women, and Mary the mother of Jesus, and with his brethren.</w:t>
+      </w:r>
+    </w:p>
+    <w:p>
+      <w:pPr>
+        <w:pStyle w:val="ListParagraph"/>
+        <w:numPr>
+          <w:ilvl w:val="0"/>
+          <w:numId w:val="1"/>
+        </w:numPr>
+        <w:rPr>
+          <w:lang w:val="en-US"/>
+        </w:rPr>
+      </w:pPr>
+      <w:r>
+        <w:rPr>
+          <w:lang w:val="en-US"/>
+        </w:rPr>
+        <w:t xml:space="preserve">And in those days Peter stood up in the midst of the disciples, and said, (the number of names together were about </w:t>
+      </w:r>
+      <w:proofErr w:type="gramStart"/>
+      <w:r>
+        <w:rPr>
+          <w:lang w:val="en-US"/>
+        </w:rPr>
+        <w:t>an</w:t>
+      </w:r>
+      <w:proofErr w:type="gramEnd"/>
+      <w:r>
+        <w:rPr>
+          <w:lang w:val="en-US"/>
+        </w:rPr>
+        <w:t xml:space="preserve"> hundred and twenty,)</w:t>
+      </w:r>
+    </w:p>
+    <w:p>
+      <w:pPr>
+        <w:pStyle w:val="ListParagraph"/>
+        <w:numPr>
+          <w:ilvl w:val="0"/>
+          <w:numId w:val="1"/>
+        </w:numPr>
+        <w:rPr>
+          <w:lang w:val="en-US"/>
+        </w:rPr>
+      </w:pPr>
+      <w:r>
+        <w:rPr>
+          <w:lang w:val="en-US"/>
+        </w:rPr>
+        <w:t xml:space="preserve">Men and brethren, this scripture must needs have been fulfilled, which the Holy Ghost by the mouth of David </w:t>
+      </w:r>
+      <w:proofErr w:type="spellStart"/>
+      <w:r>
+        <w:rPr>
+          <w:lang w:val="en-US"/>
+        </w:rPr>
+        <w:t>spake</w:t>
+      </w:r>
+      <w:proofErr w:type="spellEnd"/>
+      <w:r>
+        <w:rPr>
+          <w:lang w:val="en-US"/>
+        </w:rPr>
+        <w:t xml:space="preserve"> before concerning Judas, which was guide to them that took Jesus.</w:t>
+      </w:r>
+    </w:p>
+    <w:p>
+      <w:pPr>
+        <w:pStyle w:val="ListParagraph"/>
+        <w:numPr>
+          <w:ilvl w:val="0"/>
+          <w:numId w:val="1"/>
+        </w:numPr>
+        <w:rPr>
+          <w:lang w:val="en-US"/>
+        </w:rPr>
+      </w:pPr>
+      <w:r>
+        <w:rPr>
+          <w:lang w:val="en-US"/>
+        </w:rPr>
+        <w:t xml:space="preserve">For he was numbered with </w:t>
+      </w:r>
+      <w:proofErr w:type="gramStart"/>
+      <w:r>
+        <w:rPr>
+          <w:lang w:val="en-US"/>
+        </w:rPr>
+        <w:t>us, and</w:t>
+      </w:r>
+      <w:proofErr w:type="gramEnd"/>
+      <w:r>
+        <w:rPr>
+          <w:lang w:val="en-US"/>
+        </w:rPr>
+        <w:t xml:space="preserve"> had obtained part of this ministry.</w:t>
+      </w:r>
+    </w:p>
+    <w:p>
+      <w:pPr>
+        <w:pStyle w:val="ListParagraph"/>
+        <w:numPr>
+          <w:ilvl w:val="0"/>
+          <w:numId w:val="1"/>
+        </w:numPr>
+        <w:rPr>
+          <w:lang w:val="en-US"/>
+        </w:rPr>
+      </w:pPr>
+      <w:r>
+        <w:rPr>
+          <w:lang w:val="en-US"/>
+        </w:rPr>
+        <w:t>Now this man purchased a field with the reward of iniquity; and falling headlong, he burst asunder in the midst, and all his bowels gushed out.</w:t>
+      </w:r>
+    </w:p>
+    <w:p>
+      <w:pPr>
+        <w:pStyle w:val="ListParagraph"/>
+        <w:numPr>
+          <w:ilvl w:val="0"/>
+          <w:numId w:val="1"/>
+        </w:numPr>
+        <w:rPr>
+          <w:lang w:val="en-US"/>
+        </w:rPr>
+      </w:pPr>
+      <w:r>
+        <w:rPr>
+          <w:lang w:val="en-US"/>
+        </w:rPr>
+        <w:t>And it was known unto all the dwellers at Jerusalem; insomuch as that field is called in their proper tongue, Aceldama, that is to say, The field of blood.</w:t>
+      </w:r>
+    </w:p>
+    <w:p>
+      <w:pPr>
+        <w:pStyle w:val="ListParagraph"/>
+        <w:numPr>
+          <w:ilvl w:val="0"/>
+          <w:numId w:val="1"/>
+        </w:numPr>
+        <w:rPr>
+          <w:lang w:val="en-US"/>
+        </w:rPr>
+      </w:pPr>
+      <w:r>
+        <w:rPr>
+          <w:lang w:val="en-US"/>
+        </w:rPr>
+        <w:lastRenderedPageBreak/>
+        <w:t xml:space="preserve">For it is written in the book of Psalms, </w:t>
+      </w:r>
+      <w:proofErr w:type="gramStart"/>
+      <w:r>
+        <w:rPr>
+          <w:lang w:val="en-US"/>
+        </w:rPr>
+        <w:t>Let</w:t>
+      </w:r>
+      <w:proofErr w:type="gramEnd"/>
+      <w:r>
+        <w:rPr>
+          <w:lang w:val="en-US"/>
+        </w:rPr>
+        <w:t xml:space="preserve"> his habitation be desolate, and let no man dwell therein: and his </w:t>
+      </w:r>
+      <w:proofErr w:type="spellStart"/>
+      <w:r>
+        <w:rPr>
+          <w:lang w:val="en-US"/>
+        </w:rPr>
+        <w:t>bishoprick</w:t>
+      </w:r>
+      <w:proofErr w:type="spellEnd"/>
+      <w:r>
+        <w:rPr>
+          <w:lang w:val="en-US"/>
+        </w:rPr>
+        <w:t xml:space="preserve"> </w:t>
+      </w:r>
+      <w:r>
+        <w:rPr>
+          <w:lang w:val="en-US"/>
+        </w:rPr>
+        <w:t>let another take.</w:t>
+      </w:r>
+    </w:p>
+    <w:p>
+      <w:pPr>
+        <w:pStyle w:val="ListParagraph"/>
+        <w:numPr>
+          <w:ilvl w:val="0"/>
+          <w:numId w:val="1"/>
+        </w:numPr>
+        <w:rPr>
+          <w:lang w:val="en-US"/>
+        </w:rPr>
+      </w:pPr>
+      <w:r>
+        <w:rPr>
+          <w:lang w:val="en-US"/>
+        </w:rPr>
+        <w:t>Wherefore of these men which have companied with us all the time that the Lord Jesus went in and out among us,</w:t>
+      </w:r>
+    </w:p>
+    <w:p>
+      <w:pPr>
+        <w:pStyle w:val="ListParagraph"/>
+        <w:numPr>
+          <w:ilvl w:val="0"/>
+          <w:numId w:val="1"/>
+        </w:numPr>
+        <w:rPr>
+          <w:lang w:val="en-US"/>
+        </w:rPr>
+      </w:pPr>
+      <w:r>
+        <w:rPr>
+          <w:lang w:val="en-US"/>
+        </w:rPr>
+        <w:t>Beginning from the baptism of John, unto that same day that he was taken up from us, must one be ordained to be a witness with us of his resurrection.</w:t>
+      </w:r>
+    </w:p>
+    <w:p>
+      <w:pPr>
+        <w:pStyle w:val="ListParagraph"/>
+        <w:numPr>
+          <w:ilvl w:val="0"/>
+          <w:numId w:val="1"/>
+        </w:numPr>
+        <w:rPr>
+          <w:lang w:val="en-US"/>
+        </w:rPr>
+      </w:pPr>
+      <w:r>
+        <w:rPr>
+          <w:lang w:val="en-US"/>
+        </w:rPr>
+        <w:t xml:space="preserve">And they appointed two, Joseph called </w:t>
+      </w:r>
+      <w:proofErr w:type="spellStart"/>
+      <w:r>
+        <w:rPr>
+          <w:lang w:val="en-US"/>
+        </w:rPr>
+        <w:t>Barsabas</w:t>
+      </w:r>
+      <w:proofErr w:type="spellEnd"/>
+      <w:r>
+        <w:rPr>
+          <w:lang w:val="en-US"/>
+        </w:rPr>
+        <w:t>, who was surnamed Justus, and Matthias.</w:t>
+      </w:r>
+    </w:p>
+    <w:p>
+      <w:pPr>
+        <w:pStyle w:val="ListParagraph"/>
+        <w:numPr>
+          <w:ilvl w:val="0"/>
+          <w:numId w:val="1"/>
+        </w:numPr>
+        <w:rPr>
+          <w:lang w:val="en-US"/>
+        </w:rPr>
+      </w:pPr>
+      <w:r>
+        <w:rPr>
+          <w:lang w:val="en-US"/>
+        </w:rPr>
+        <w:t xml:space="preserve">And they prayed, and said, Thou, Lord, which </w:t>
+      </w:r>
+      <w:proofErr w:type="spellStart"/>
+      <w:r>
+        <w:rPr>
+          <w:lang w:val="en-US"/>
+        </w:rPr>
+        <w:t>knowest</w:t>
+      </w:r>
+      <w:proofErr w:type="spellEnd"/>
+      <w:r>
+        <w:rPr>
+          <w:lang w:val="en-US"/>
+        </w:rPr>
+        <w:t xml:space="preserve"> the hearts of all men, shew whether of these two thou hast chosen, </w:t>
+      </w:r>
+    </w:p>
+    <w:p>
+      <w:pPr>
+        <w:pStyle w:val="ListParagraph"/>
+        <w:numPr>
+          <w:ilvl w:val="0"/>
+          <w:numId w:val="1"/>
+        </w:numPr>
+        <w:rPr>
+          <w:lang w:val="en-US"/>
+        </w:rPr>
+      </w:pPr>
+      <w:r>
+        <w:rPr>
+          <w:lang w:val="en-US"/>
+        </w:rPr>
+        <w:t xml:space="preserve">That he may take part of this ministry and apostleship, from which Judas by transgression fell, that he might go to his own </w:t>
+      </w:r>
+      <w:proofErr w:type="spellStart"/>
+      <w:r>
+        <w:rPr>
+          <w:lang w:val="en-US"/>
+        </w:rPr>
+        <w:t>plave</w:t>
+      </w:r>
+      <w:proofErr w:type="spellEnd"/>
+      <w:r>
+        <w:rPr>
+          <w:lang w:val="en-US"/>
+        </w:rPr>
+        <w:t>.</w:t>
+      </w:r>
+    </w:p>
+    <w:p>
+      <w:pPr>
+        <w:pStyle w:val="ListParagraph"/>
+        <w:numPr>
+          <w:ilvl w:val="0"/>
+          <w:numId w:val="1"/>
+        </w:numPr>
+        <w:rPr>
+          <w:lang w:val="en-US"/>
+        </w:rPr>
+      </w:pPr>
+      <w:r>
+        <w:rPr>
+          <w:lang w:val="en-US"/>
+        </w:rPr>
+        <w:t>And they gave forth their lots; and the lot fell upon Matthias; and he was numbered with the eleven apostles.</w:t>
+      </w:r>
+    </w:p>
+    <w:p>
+      <w:pPr>
+        <w:rPr>
+          <w:lang w:val="en-US"/>
+        </w:rPr>
+      </w:pPr>
+    </w:p>
+    <w:p>
+      <w:pPr>
+        <w:rPr>
+          <w:lang w:val="en-US"/>
+        </w:rPr>
+      </w:pPr>
+      <w:r>
+        <w:rPr>
+          <w:lang w:val="en-US"/>
+        </w:rPr>
+        <w:t>Acts Ch2</w:t>
+      </w:r>
+    </w:p>
+    <w:p>
+      <w:pPr>
+        <w:rPr>
+          <w:lang w:val="en-US"/>
+        </w:rPr>
+      </w:pPr>
+    </w:p>
+    <w:p>
+      <w:pPr>
+        <w:pStyle w:val="ListParagraph"/>
+        <w:numPr>
+          <w:ilvl w:val="0"/>
+          <w:numId w:val="2"/>
+        </w:numPr>
+        <w:rPr>
+          <w:lang w:val="en-US"/>
+        </w:rPr>
+      </w:pPr>
+      <w:r>
+        <w:rPr>
+          <w:lang w:val="en-US"/>
+        </w:rPr>
+        <w:t>And when the day of Pentecost was fully come, they were all with one accord in one place.</w:t>
+      </w:r>
+    </w:p>
+    <w:p>
+      <w:pPr>
+        <w:pStyle w:val="ListParagraph"/>
+        <w:numPr>
+          <w:ilvl w:val="0"/>
+          <w:numId w:val="2"/>
+        </w:numPr>
+        <w:rPr>
+          <w:lang w:val="en-US"/>
+        </w:rPr>
+      </w:pPr>
+      <w:r>
+        <w:rPr>
+          <w:lang w:val="en-US"/>
+        </w:rPr>
+        <w:t>And suddenly there came a sound from heaven as of a rushing mighty wind, and it filled all the house where they were sitting.</w:t>
+      </w:r>
+    </w:p>
+    <w:p>
+      <w:pPr>
+        <w:pStyle w:val="ListParagraph"/>
+        <w:numPr>
+          <w:ilvl w:val="0"/>
+          <w:numId w:val="2"/>
+        </w:numPr>
+        <w:rPr>
+          <w:lang w:val="en-US"/>
+        </w:rPr>
+      </w:pPr>
+      <w:r>
+        <w:rPr>
+          <w:lang w:val="en-US"/>
+        </w:rPr>
+        <w:t>And there appeared unto them cloven tongues like as of fire, and it sat upon each of them.</w:t>
+      </w:r>
+    </w:p>
+    <w:p>
+      <w:pPr>
+        <w:pStyle w:val="ListParagraph"/>
+        <w:numPr>
+          <w:ilvl w:val="0"/>
+          <w:numId w:val="2"/>
+        </w:numPr>
+        <w:rPr>
+          <w:lang w:val="en-US"/>
+        </w:rPr>
+      </w:pPr>
+      <w:r>
+        <w:rPr>
+          <w:lang w:val="en-US"/>
+        </w:rPr>
+        <w:t>And they were all filled with the Holy Ghost, and began to speak with other tongues, as the Spirit gave them utterance.</w:t>
+      </w:r>
+    </w:p>
+    <w:p>
+      <w:pPr>
+        <w:pStyle w:val="ListParagraph"/>
+        <w:numPr>
+          <w:ilvl w:val="0"/>
+          <w:numId w:val="2"/>
+        </w:numPr>
+        <w:rPr>
+          <w:lang w:val="en-US"/>
+        </w:rPr>
+      </w:pPr>
+      <w:r>
+        <w:rPr>
+          <w:lang w:val="en-US"/>
+        </w:rPr>
+        <w:t xml:space="preserve">And there were </w:t>
+      </w:r>
+      <w:proofErr w:type="spellStart"/>
+      <w:r>
+        <w:rPr>
+          <w:lang w:val="en-US"/>
+        </w:rPr>
+        <w:t>fwelling</w:t>
+      </w:r>
+      <w:proofErr w:type="spellEnd"/>
+      <w:r>
+        <w:rPr>
+          <w:lang w:val="en-US"/>
+        </w:rPr>
+        <w:t xml:space="preserve"> at Jerusalem Jews, devout men, out of every nation under heaven.</w:t>
+      </w:r>
+    </w:p>
+    <w:p>
+      <w:pPr>
+        <w:pStyle w:val="ListParagraph"/>
+        <w:numPr>
+          <w:ilvl w:val="0"/>
+          <w:numId w:val="2"/>
+        </w:numPr>
+        <w:rPr>
+          <w:lang w:val="en-US"/>
+        </w:rPr>
+      </w:pPr>
+      <w:r>
+        <w:rPr>
+          <w:lang w:val="en-US"/>
+        </w:rPr>
+        <w:t>Now when this was noised abroad, the multitude came together, and were confounded, because that every man heard them speak in his own language.</w:t>
+      </w:r>
+    </w:p>
+    <w:p>
+      <w:pPr>
+        <w:pStyle w:val="ListParagraph"/>
+        <w:numPr>
+          <w:ilvl w:val="0"/>
+          <w:numId w:val="2"/>
+        </w:numPr>
+        <w:rPr>
+          <w:lang w:val="en-US"/>
+        </w:rPr>
+      </w:pPr>
+      <w:r>
+        <w:rPr>
+          <w:lang w:val="en-US"/>
+        </w:rPr>
+        <w:t xml:space="preserve">And they were all amazed and </w:t>
+      </w:r>
+      <w:proofErr w:type="spellStart"/>
+      <w:r>
+        <w:rPr>
+          <w:lang w:val="en-US"/>
+        </w:rPr>
+        <w:t>marvelled</w:t>
+      </w:r>
+      <w:proofErr w:type="spellEnd"/>
+      <w:r>
+        <w:rPr>
+          <w:lang w:val="en-US"/>
+        </w:rPr>
+        <w:t xml:space="preserve">, saying one to another, Behold, are not all these which speak </w:t>
+      </w:r>
+      <w:proofErr w:type="spellStart"/>
+      <w:r>
+        <w:rPr>
+          <w:lang w:val="en-US"/>
+        </w:rPr>
+        <w:t>Galilaeans</w:t>
+      </w:r>
+      <w:proofErr w:type="spellEnd"/>
+      <w:r>
+        <w:rPr>
+          <w:lang w:val="en-US"/>
+        </w:rPr>
+        <w:t>?</w:t>
+      </w:r>
+    </w:p>
+    <w:p>
+      <w:pPr>
+        <w:pStyle w:val="ListParagraph"/>
+        <w:numPr>
+          <w:ilvl w:val="0"/>
+          <w:numId w:val="2"/>
+        </w:numPr>
+        <w:rPr>
+          <w:lang w:val="en-US"/>
+        </w:rPr>
+      </w:pPr>
+      <w:r>
+        <w:rPr>
+          <w:lang w:val="en-US"/>
+        </w:rPr>
+        <w:t>And how hear we every man in our own tongue, wherein we were born?</w:t>
+      </w:r>
+    </w:p>
+    <w:p>
+      <w:pPr>
+        <w:pStyle w:val="ListParagraph"/>
+        <w:numPr>
+          <w:ilvl w:val="0"/>
+          <w:numId w:val="2"/>
+        </w:numPr>
+        <w:rPr>
+          <w:lang w:val="en-US"/>
+        </w:rPr>
+      </w:pPr>
+      <w:r>
+        <w:rPr>
+          <w:lang w:val="en-US"/>
+        </w:rPr>
+        <w:t>Parthians, and Medes, and Elamites, and the dwellers in Mesopotamia, and in Judaea, and Cappadocia, in Pontus, and Asia,</w:t>
+      </w:r>
+    </w:p>
+    <w:p>
+      <w:pPr>
+        <w:pStyle w:val="ListParagraph"/>
+        <w:numPr>
+          <w:ilvl w:val="0"/>
+          <w:numId w:val="2"/>
+        </w:numPr>
+        <w:rPr>
+          <w:lang w:val="en-US"/>
+        </w:rPr>
+      </w:pPr>
+      <w:r>
+        <w:rPr>
+          <w:lang w:val="en-US"/>
+        </w:rPr>
+        <w:t>Phrygia, and Pamphylia, in Egypt, and in the parts of Libya about Cyrene, and strangers of Rome, Jews and proselytes,</w:t>
+      </w:r>
+    </w:p>
+    <w:p>
+      <w:pPr>
+        <w:pStyle w:val="ListParagraph"/>
+        <w:numPr>
+          <w:ilvl w:val="0"/>
+          <w:numId w:val="2"/>
+        </w:numPr>
+        <w:rPr>
+          <w:lang w:val="en-US"/>
+        </w:rPr>
+      </w:pPr>
+      <w:proofErr w:type="spellStart"/>
+      <w:r>
+        <w:rPr>
+          <w:lang w:val="en-US"/>
+        </w:rPr>
+        <w:t>Cretes</w:t>
+      </w:r>
+      <w:proofErr w:type="spellEnd"/>
+      <w:r>
+        <w:rPr>
+          <w:lang w:val="en-US"/>
+        </w:rPr>
+        <w:t xml:space="preserve"> and Arabians, we do hear them speak in our tongues the wonderful works of God.</w:t>
+      </w:r>
+    </w:p>
+    <w:p>
+      <w:pPr>
+        <w:pStyle w:val="ListParagraph"/>
+        <w:numPr>
+          <w:ilvl w:val="0"/>
+          <w:numId w:val="2"/>
+        </w:numPr>
+        <w:rPr>
+          <w:lang w:val="en-US"/>
+        </w:rPr>
+      </w:pPr>
+      <w:r>
+        <w:rPr>
+          <w:lang w:val="en-US"/>
+        </w:rPr>
+        <w:t xml:space="preserve">And they were all amazed, and were in doubt, saying one to another, What </w:t>
+      </w:r>
+      <w:proofErr w:type="spellStart"/>
+      <w:r>
+        <w:rPr>
+          <w:lang w:val="en-US"/>
+        </w:rPr>
+        <w:t>meaneth</w:t>
+      </w:r>
+      <w:proofErr w:type="spellEnd"/>
+      <w:r>
+        <w:rPr>
+          <w:lang w:val="en-US"/>
+        </w:rPr>
+        <w:t xml:space="preserve"> this?</w:t>
+      </w:r>
+    </w:p>
+    <w:p>
+      <w:pPr>
+        <w:pStyle w:val="ListParagraph"/>
+        <w:numPr>
+          <w:ilvl w:val="0"/>
+          <w:numId w:val="2"/>
+        </w:numPr>
+        <w:rPr>
+          <w:lang w:val="en-US"/>
+        </w:rPr>
+      </w:pPr>
+      <w:r>
+        <w:rPr>
+          <w:lang w:val="en-US"/>
+        </w:rPr>
+        <w:t xml:space="preserve">Others mocking said, </w:t>
+      </w:r>
+      <w:proofErr w:type="gramStart"/>
+      <w:r>
+        <w:rPr>
+          <w:lang w:val="en-US"/>
+        </w:rPr>
+        <w:t>These</w:t>
+      </w:r>
+      <w:proofErr w:type="gramEnd"/>
+      <w:r>
+        <w:rPr>
+          <w:lang w:val="en-US"/>
+        </w:rPr>
+        <w:t xml:space="preserve"> men are full of new wine.</w:t>
+      </w:r>
+    </w:p>
+    <w:p>
+      <w:pPr>
+        <w:pStyle w:val="ListParagraph"/>
+        <w:numPr>
+          <w:ilvl w:val="0"/>
+          <w:numId w:val="2"/>
+        </w:numPr>
+        <w:rPr>
+          <w:lang w:val="en-US"/>
+        </w:rPr>
+      </w:pPr>
+      <w:r>
+        <w:rPr>
+          <w:lang w:val="en-US"/>
+        </w:rPr>
+        <w:t>But Peter, standing up with the eleven, lifted up his voice, and said unto them, Ye men of Judaea, and all ye that dwell at Jerusalem, be this known unto you, and hearken to my words:</w:t>
+      </w:r>
+    </w:p>
+    <w:p>
+      <w:pPr>
+        <w:pStyle w:val="ListParagraph"/>
+        <w:numPr>
+          <w:ilvl w:val="0"/>
+          <w:numId w:val="2"/>
+        </w:numPr>
+        <w:rPr>
+          <w:lang w:val="en-US"/>
+        </w:rPr>
+      </w:pPr>
+      <w:r>
+        <w:rPr>
+          <w:lang w:val="en-US"/>
+        </w:rPr>
+        <w:t>For these are not drunken, as ye suppose, seeing it is but the third hour of the day.</w:t>
+      </w:r>
+    </w:p>
+    <w:p>
+      <w:pPr>
+        <w:pStyle w:val="ListParagraph"/>
+        <w:numPr>
+          <w:ilvl w:val="0"/>
+          <w:numId w:val="2"/>
+        </w:numPr>
+        <w:rPr>
+          <w:lang w:val="en-US"/>
+        </w:rPr>
+      </w:pPr>
+      <w:r>
+        <w:rPr>
+          <w:lang w:val="en-US"/>
+        </w:rPr>
+        <w:t>But this is that which was spoken by the prophet Joel;</w:t>
+      </w:r>
+    </w:p>
+    <w:p>
+      <w:pPr>
+        <w:pStyle w:val="ListParagraph"/>
+        <w:numPr>
+          <w:ilvl w:val="0"/>
+          <w:numId w:val="2"/>
+        </w:numPr>
+        <w:rPr>
+          <w:lang w:val="en-US"/>
+        </w:rPr>
+      </w:pPr>
+      <w:r>
+        <w:rPr>
+          <w:lang w:val="en-US"/>
+        </w:rPr>
+        <w:lastRenderedPageBreak/>
+        <w:t>And it shall come to pass in the last days, saith God, I will pour out of my Spirit upon all flesh: and your sons and your daughters shall prophesy, and your young men shall see visions, and your old men shall dream dreams:</w:t>
+      </w:r>
+    </w:p>
+    <w:p>
+      <w:pPr>
+        <w:pStyle w:val="ListParagraph"/>
+        <w:numPr>
+          <w:ilvl w:val="0"/>
+          <w:numId w:val="2"/>
+        </w:numPr>
+        <w:rPr>
+          <w:lang w:val="en-US"/>
+        </w:rPr>
+      </w:pPr>
+      <w:r>
+        <w:rPr>
+          <w:lang w:val="en-US"/>
+        </w:rPr>
+        <w:t xml:space="preserve">And on my servants and on my </w:t>
+      </w:r>
+      <w:proofErr w:type="gramStart"/>
+      <w:r>
+        <w:rPr>
+          <w:lang w:val="en-US"/>
+        </w:rPr>
+        <w:t>handmaidens</w:t>
+      </w:r>
+      <w:proofErr w:type="gramEnd"/>
+      <w:r>
+        <w:rPr>
+          <w:lang w:val="en-US"/>
+        </w:rPr>
+        <w:t xml:space="preserve"> I will pour out in those days of my Spirit; and they shall prophesy:</w:t>
+      </w:r>
+    </w:p>
+    <w:p>
+      <w:pPr>
+        <w:pStyle w:val="ListParagraph"/>
+        <w:numPr>
+          <w:ilvl w:val="0"/>
+          <w:numId w:val="2"/>
+        </w:numPr>
+        <w:rPr>
+          <w:lang w:val="en-US"/>
+        </w:rPr>
+      </w:pPr>
+      <w:r>
+        <w:rPr>
+          <w:lang w:val="en-US"/>
+        </w:rPr>
+        <w:t xml:space="preserve">And I will shew wonders in heaven above, and signs in the earth beneath; blood, and fire, and </w:t>
+      </w:r>
+      <w:proofErr w:type="spellStart"/>
+      <w:r>
+        <w:rPr>
+          <w:lang w:val="en-US"/>
+        </w:rPr>
+        <w:t>vapour</w:t>
+      </w:r>
+      <w:proofErr w:type="spellEnd"/>
+      <w:r>
+        <w:rPr>
+          <w:lang w:val="en-US"/>
+        </w:rPr>
+        <w:t xml:space="preserve"> of smoke:</w:t>
+      </w:r>
+    </w:p>
+    <w:p>
+      <w:pPr>
+        <w:pStyle w:val="ListParagraph"/>
+        <w:numPr>
+          <w:ilvl w:val="0"/>
+          <w:numId w:val="2"/>
+        </w:numPr>
+        <w:rPr>
+          <w:lang w:val="en-US"/>
+        </w:rPr>
+      </w:pPr>
+      <w:r>
+        <w:rPr>
+          <w:lang w:val="en-US"/>
+        </w:rPr>
+        <w:t>The sun shall be turned into darkness, and the moon into blood, before the great and notable day of the Lord come:</w:t>
+      </w:r>
+    </w:p>
+    <w:p>
+      <w:pPr>
+        <w:pStyle w:val="ListParagraph"/>
+        <w:numPr>
+          <w:ilvl w:val="0"/>
+          <w:numId w:val="2"/>
+        </w:numPr>
+        <w:rPr>
+          <w:lang w:val="en-US"/>
+        </w:rPr>
+      </w:pPr>
+      <w:r>
+        <w:rPr>
+          <w:lang w:val="en-US"/>
+        </w:rPr>
+        <w:t>And it shall come to pass, that whosoever shall call on the name of the Lord shall be saved.</w:t>
+      </w:r>
+    </w:p>
+    <w:p>
+      <w:pPr>
+        <w:pStyle w:val="ListParagraph"/>
+        <w:numPr>
+          <w:ilvl w:val="0"/>
+          <w:numId w:val="2"/>
+        </w:numPr>
+        <w:rPr>
+          <w:lang w:val="en-US"/>
+        </w:rPr>
+      </w:pPr>
+      <w:r>
+        <w:rPr>
+          <w:lang w:val="en-US"/>
+        </w:rPr>
+        <w:t>Ye men of Israel, hear these words; Jesus of Nazareth, a man approved of God among you by miracles and wonders and signs, which God did by him in the midst of you, as ye yourselves also know:</w:t>
+      </w:r>
+    </w:p>
+    <w:p>
+      <w:pPr>
+        <w:pStyle w:val="ListParagraph"/>
+        <w:numPr>
+          <w:ilvl w:val="0"/>
+          <w:numId w:val="2"/>
+        </w:numPr>
+        <w:rPr>
+          <w:lang w:val="en-US"/>
+        </w:rPr>
+      </w:pPr>
+      <w:r>
+        <w:rPr>
+          <w:lang w:val="en-US"/>
+        </w:rPr>
+        <w:t>Him, being delivered by the determinate counsel and foreknowledge of God, ye have taken, and by wicked hands have crucified and slain:</w:t>
+      </w:r>
+    </w:p>
+    <w:p>
+      <w:pPr>
+        <w:pStyle w:val="ListParagraph"/>
+        <w:numPr>
+          <w:ilvl w:val="0"/>
+          <w:numId w:val="2"/>
+        </w:numPr>
+        <w:rPr>
+          <w:lang w:val="en-US"/>
+        </w:rPr>
+      </w:pPr>
+      <w:r>
+        <w:rPr>
+          <w:lang w:val="en-US"/>
+        </w:rPr>
+        <w:t xml:space="preserve">Whom God hath raised up, having loosed the pains of death: because it was not possible that he should be </w:t>
+      </w:r>
+      <w:proofErr w:type="spellStart"/>
+      <w:r>
+        <w:rPr>
+          <w:lang w:val="en-US"/>
+        </w:rPr>
+        <w:t>holden</w:t>
+      </w:r>
+      <w:proofErr w:type="spellEnd"/>
+      <w:r>
+        <w:rPr>
+          <w:lang w:val="en-US"/>
+        </w:rPr>
+        <w:t xml:space="preserve"> of it.</w:t>
+      </w:r>
+    </w:p>
+    <w:p>
+      <w:pPr>
+        <w:pStyle w:val="ListParagraph"/>
+        <w:numPr>
+          <w:ilvl w:val="0"/>
+          <w:numId w:val="2"/>
+        </w:numPr>
+        <w:rPr>
+          <w:lang w:val="en-US"/>
+        </w:rPr>
+      </w:pPr>
+      <w:r>
+        <w:rPr>
+          <w:lang w:val="en-US"/>
+        </w:rPr>
+        <w:t xml:space="preserve">For David </w:t>
+      </w:r>
+      <w:proofErr w:type="spellStart"/>
+      <w:r>
+        <w:rPr>
+          <w:lang w:val="en-US"/>
+        </w:rPr>
+        <w:t>speaketh</w:t>
+      </w:r>
+      <w:proofErr w:type="spellEnd"/>
+      <w:r>
+        <w:rPr>
+          <w:lang w:val="en-US"/>
+        </w:rPr>
+        <w:t xml:space="preserve"> concerning him, I foresaw the Lord always before my </w:t>
+      </w:r>
+      <w:proofErr w:type="spellStart"/>
+      <w:r>
+        <w:rPr>
+          <w:lang w:val="en-US"/>
+        </w:rPr>
+        <w:t>fave</w:t>
+      </w:r>
+      <w:proofErr w:type="spellEnd"/>
+      <w:r>
+        <w:rPr>
+          <w:lang w:val="en-US"/>
+        </w:rPr>
+        <w:t>, for he is on my right hand, that I should not be moved:</w:t>
+      </w:r>
+    </w:p>
+    <w:p>
+      <w:pPr>
+        <w:pStyle w:val="ListParagraph"/>
+        <w:numPr>
+          <w:ilvl w:val="0"/>
+          <w:numId w:val="2"/>
+        </w:numPr>
+        <w:rPr>
+          <w:lang w:val="en-US"/>
+        </w:rPr>
+      </w:pPr>
+      <w:proofErr w:type="gramStart"/>
+      <w:r>
+        <w:rPr>
+          <w:lang w:val="en-US"/>
+        </w:rPr>
+        <w:t>Therefore</w:t>
+      </w:r>
+      <w:proofErr w:type="gramEnd"/>
+      <w:r>
+        <w:rPr>
+          <w:lang w:val="en-US"/>
+        </w:rPr>
+        <w:t xml:space="preserve"> did my heart rejoice, and my tongue was glad; moreover also my flesh shall rest in hope:</w:t>
+      </w:r>
+    </w:p>
+    <w:p>
+      <w:pPr>
+        <w:pStyle w:val="ListParagraph"/>
+        <w:numPr>
+          <w:ilvl w:val="0"/>
+          <w:numId w:val="2"/>
+        </w:numPr>
+        <w:rPr>
+          <w:lang w:val="en-US"/>
+        </w:rPr>
+      </w:pPr>
+      <w:r>
+        <w:rPr>
+          <w:lang w:val="en-US"/>
+        </w:rPr>
+        <w:t>Because thou wilt not leave my soul in hell, neither wilt thou suffer thine Holy One to see corruption.</w:t>
+      </w:r>
+    </w:p>
+    <w:p>
+      <w:pPr>
+        <w:pStyle w:val="ListParagraph"/>
+        <w:numPr>
+          <w:ilvl w:val="0"/>
+          <w:numId w:val="2"/>
+        </w:numPr>
+        <w:rPr>
+          <w:lang w:val="en-US"/>
+        </w:rPr>
+      </w:pPr>
+      <w:r>
+        <w:rPr>
+          <w:lang w:val="en-US"/>
+        </w:rPr>
+        <w:t>Thou hast made known to me the ways of life; thou shalt make me full of joy with thy countenance.</w:t>
+      </w:r>
+    </w:p>
+    <w:p>
+      <w:pPr>
+        <w:pStyle w:val="ListParagraph"/>
+        <w:numPr>
+          <w:ilvl w:val="0"/>
+          <w:numId w:val="2"/>
+        </w:numPr>
+        <w:rPr>
+          <w:lang w:val="en-US"/>
+        </w:rPr>
+      </w:pPr>
+      <w:proofErr w:type="gramStart"/>
+      <w:r>
+        <w:rPr>
+          <w:lang w:val="en-US"/>
+        </w:rPr>
+        <w:t>Men and brethren,</w:t>
+      </w:r>
+      <w:proofErr w:type="gramEnd"/>
+      <w:r>
+        <w:rPr>
+          <w:lang w:val="en-US"/>
+        </w:rPr>
+        <w:t xml:space="preserve"> let me freely speak unto you of the patriarch David, that he is both dead and buried, and his </w:t>
+      </w:r>
+      <w:proofErr w:type="spellStart"/>
+      <w:r>
+        <w:rPr>
+          <w:lang w:val="en-US"/>
+        </w:rPr>
+        <w:t>sepulchre</w:t>
+      </w:r>
+      <w:proofErr w:type="spellEnd"/>
+      <w:r>
+        <w:rPr>
+          <w:lang w:val="en-US"/>
+        </w:rPr>
+        <w:t xml:space="preserve"> is with us unto this day.</w:t>
+      </w:r>
+    </w:p>
+    <w:p>
+      <w:pPr>
+        <w:pStyle w:val="ListParagraph"/>
+        <w:numPr>
+          <w:ilvl w:val="0"/>
+          <w:numId w:val="2"/>
+        </w:numPr>
+        <w:rPr>
+          <w:lang w:val="en-US"/>
+        </w:rPr>
+      </w:pPr>
+      <w:proofErr w:type="gramStart"/>
+      <w:r>
+        <w:rPr>
+          <w:lang w:val="en-US"/>
+        </w:rPr>
+        <w:t>Therefore</w:t>
+      </w:r>
+      <w:proofErr w:type="gramEnd"/>
+      <w:r>
+        <w:rPr>
+          <w:lang w:val="en-US"/>
+        </w:rPr>
+        <w:t xml:space="preserve"> being a prophet, and knowing that God had sworn with an oath to him, that of the fruit of his loins, according to the flesh, he would raise up Christ to sit on his throne;</w:t>
+      </w:r>
+    </w:p>
+    <w:p>
+      <w:pPr>
+        <w:pStyle w:val="ListParagraph"/>
+        <w:numPr>
+          <w:ilvl w:val="0"/>
+          <w:numId w:val="2"/>
+        </w:numPr>
+        <w:rPr>
+          <w:lang w:val="en-US"/>
+        </w:rPr>
+      </w:pPr>
+      <w:r>
+        <w:rPr>
+          <w:lang w:val="en-US"/>
+        </w:rPr>
+        <w:t xml:space="preserve">He </w:t>
+      </w:r>
+      <w:proofErr w:type="gramStart"/>
+      <w:r>
+        <w:rPr>
+          <w:lang w:val="en-US"/>
+        </w:rPr>
+        <w:t>seeing</w:t>
+      </w:r>
+      <w:proofErr w:type="gramEnd"/>
+      <w:r>
+        <w:rPr>
+          <w:lang w:val="en-US"/>
+        </w:rPr>
+        <w:t xml:space="preserve"> this before </w:t>
+      </w:r>
+      <w:proofErr w:type="spellStart"/>
+      <w:r>
+        <w:rPr>
+          <w:lang w:val="en-US"/>
+        </w:rPr>
+        <w:t>spake</w:t>
+      </w:r>
+      <w:proofErr w:type="spellEnd"/>
+      <w:r>
+        <w:rPr>
+          <w:lang w:val="en-US"/>
+        </w:rPr>
+        <w:t xml:space="preserve"> of the resurrection of Christ, that his soul was not left in hell, neither his flesh did see corruption.</w:t>
+      </w:r>
+    </w:p>
+    <w:p>
+      <w:pPr>
+        <w:pStyle w:val="ListParagraph"/>
+        <w:numPr>
+          <w:ilvl w:val="0"/>
+          <w:numId w:val="2"/>
+        </w:numPr>
+        <w:rPr>
+          <w:lang w:val="en-US"/>
+        </w:rPr>
+      </w:pPr>
+      <w:r>
+        <w:rPr>
+          <w:lang w:val="en-US"/>
+        </w:rPr>
+        <w:t>This Jesus hath God raised up, whereof we all are witnesses.</w:t>
+      </w:r>
+    </w:p>
+    <w:p>
+      <w:pPr>
+        <w:pStyle w:val="ListParagraph"/>
+        <w:numPr>
+          <w:ilvl w:val="0"/>
+          <w:numId w:val="2"/>
+        </w:numPr>
+        <w:rPr>
+          <w:lang w:val="en-US"/>
+        </w:rPr>
+      </w:pPr>
+      <w:proofErr w:type="gramStart"/>
+      <w:r>
+        <w:rPr>
+          <w:lang w:val="en-US"/>
+        </w:rPr>
+        <w:t>Therefore</w:t>
+      </w:r>
+      <w:proofErr w:type="gramEnd"/>
+      <w:r>
+        <w:rPr>
+          <w:lang w:val="en-US"/>
+        </w:rPr>
+        <w:t xml:space="preserve"> being by the right hand of God exalted, and having received of the Father the promise of the Holy Ghost, he hath shed forth this, which ye now see and hear.</w:t>
+      </w:r>
+    </w:p>
+    <w:p>
+      <w:pPr>
+        <w:pStyle w:val="ListParagraph"/>
+        <w:numPr>
+          <w:ilvl w:val="0"/>
+          <w:numId w:val="2"/>
+        </w:numPr>
+        <w:rPr>
+          <w:lang w:val="en-US"/>
+        </w:rPr>
+      </w:pPr>
+      <w:r>
+        <w:rPr>
+          <w:lang w:val="en-US"/>
+        </w:rPr>
+        <w:t xml:space="preserve">For David is not ascended into the heavens: but he saith himself, The Lord said unto my Lord, Sit thou on my right hand, </w:t>
+      </w:r>
+    </w:p>
+    <w:p>
+      <w:pPr>
+        <w:pStyle w:val="ListParagraph"/>
+        <w:numPr>
+          <w:ilvl w:val="0"/>
+          <w:numId w:val="2"/>
+        </w:numPr>
+        <w:rPr>
+          <w:lang w:val="en-US"/>
+        </w:rPr>
+      </w:pPr>
+      <w:r>
+        <w:rPr>
+          <w:lang w:val="en-US"/>
+        </w:rPr>
+        <w:t>Until I make thy goes thy footstool.</w:t>
+      </w:r>
+    </w:p>
+    <w:p>
+      <w:pPr>
+        <w:pStyle w:val="ListParagraph"/>
+        <w:numPr>
+          <w:ilvl w:val="0"/>
+          <w:numId w:val="2"/>
+        </w:numPr>
+        <w:rPr>
+          <w:lang w:val="en-US"/>
+        </w:rPr>
+      </w:pPr>
+      <w:proofErr w:type="gramStart"/>
+      <w:r>
+        <w:rPr>
+          <w:lang w:val="en-US"/>
+        </w:rPr>
+        <w:t>Therefore</w:t>
+      </w:r>
+      <w:proofErr w:type="gramEnd"/>
+      <w:r>
+        <w:rPr>
+          <w:lang w:val="en-US"/>
+        </w:rPr>
+        <w:t xml:space="preserve"> let all the house of Israel know assuredly, that God hath made the same Jesus, whom ye have crucified, both Lord and Christ.</w:t>
+      </w:r>
+    </w:p>
+    <w:p>
+      <w:pPr>
+        <w:pStyle w:val="ListParagraph"/>
+        <w:numPr>
+          <w:ilvl w:val="0"/>
+          <w:numId w:val="2"/>
+        </w:numPr>
+        <w:rPr>
+          <w:lang w:val="en-US"/>
+        </w:rPr>
+      </w:pPr>
+      <w:r>
+        <w:rPr>
+          <w:lang w:val="en-US"/>
+        </w:rPr>
+        <w:t>Now when they heard this, they were pricked in their heart, and said unto Peter and to the rest of the apostles, Men and brethren, what shall we do?</w:t>
+      </w:r>
+    </w:p>
+    <w:p>
+      <w:pPr>
+        <w:pStyle w:val="ListParagraph"/>
+        <w:numPr>
+          <w:ilvl w:val="0"/>
+          <w:numId w:val="2"/>
+        </w:numPr>
+        <w:rPr>
+          <w:lang w:val="en-US"/>
+        </w:rPr>
+      </w:pPr>
+      <w:r>
+        <w:rPr>
+          <w:lang w:val="en-US"/>
+        </w:rPr>
+        <w:t>Then Peter said unto them, Repent, and be baptized every one of you in the name of Jesus Christ for the remission of sins, and ye shall receive the gift of the Holy Ghost.</w:t>
+      </w:r>
+    </w:p>
+    <w:p>
+      <w:pPr>
+        <w:pStyle w:val="ListParagraph"/>
+        <w:numPr>
+          <w:ilvl w:val="0"/>
+          <w:numId w:val="2"/>
+        </w:numPr>
+        <w:rPr>
+          <w:lang w:val="en-US"/>
+        </w:rPr>
+      </w:pPr>
+      <w:r>
+        <w:rPr>
+          <w:lang w:val="en-US"/>
+        </w:rPr>
+        <w:t>For the promise is unto you, and to your children, and to all that are afar off, even as many as the LORD our God shall call.</w:t>
+      </w:r>
+    </w:p>
+    <w:p>
+      <w:pPr>
+        <w:pStyle w:val="ListParagraph"/>
+        <w:numPr>
+          <w:ilvl w:val="0"/>
+          <w:numId w:val="2"/>
+        </w:numPr>
+        <w:rPr>
+          <w:lang w:val="en-US"/>
+        </w:rPr>
+      </w:pPr>
+      <w:r>
+        <w:rPr>
+          <w:lang w:val="en-US"/>
+        </w:rPr>
+        <w:lastRenderedPageBreak/>
+        <w:t>And with many other words did he testify and exhort, saying, Save yourselves from this untoward generation.</w:t>
+      </w:r>
+    </w:p>
+    <w:p>
+      <w:pPr>
+        <w:pStyle w:val="ListParagraph"/>
+        <w:numPr>
+          <w:ilvl w:val="0"/>
+          <w:numId w:val="2"/>
+        </w:numPr>
+        <w:rPr>
+          <w:lang w:val="en-US"/>
+        </w:rPr>
+      </w:pPr>
+      <w:r>
+        <w:rPr>
+          <w:lang w:val="en-US"/>
+        </w:rPr>
+        <w:t>Then they that gladly received his word were baptized: and the same day there were added unto them about three thousand souls.</w:t>
+      </w:r>
+    </w:p>
+    <w:p>
+      <w:pPr>
+        <w:pStyle w:val="ListParagraph"/>
+        <w:numPr>
+          <w:ilvl w:val="0"/>
+          <w:numId w:val="2"/>
+        </w:numPr>
+        <w:rPr>
+          <w:lang w:val="en-US"/>
+        </w:rPr>
+      </w:pPr>
+      <w:r>
+        <w:rPr>
+          <w:lang w:val="en-US"/>
+        </w:rPr>
+        <w:t xml:space="preserve">And they continued </w:t>
+      </w:r>
+      <w:proofErr w:type="spellStart"/>
+      <w:r>
+        <w:rPr>
+          <w:lang w:val="en-US"/>
+        </w:rPr>
+        <w:t>stedfastly</w:t>
+      </w:r>
+      <w:proofErr w:type="spellEnd"/>
+      <w:r>
+        <w:rPr>
+          <w:lang w:val="en-US"/>
+        </w:rPr>
+        <w:t xml:space="preserve"> in the apostles’ doctrine and fellowship, and in breaking of bread, and in prayers.</w:t>
+      </w:r>
+    </w:p>
+    <w:p>
+      <w:pPr>
+        <w:pStyle w:val="ListParagraph"/>
+        <w:numPr>
+          <w:ilvl w:val="0"/>
+          <w:numId w:val="2"/>
+        </w:numPr>
+        <w:rPr>
+          <w:lang w:val="en-US"/>
+        </w:rPr>
+      </w:pPr>
+      <w:r>
+        <w:rPr>
+          <w:lang w:val="en-US"/>
+        </w:rPr>
+        <w:t>And fear came upon every soul: and many wonders and signs were done by the apostles.</w:t>
+      </w:r>
+    </w:p>
+    <w:p>
+      <w:pPr>
+        <w:pStyle w:val="ListParagraph"/>
+        <w:numPr>
+          <w:ilvl w:val="0"/>
+          <w:numId w:val="2"/>
+        </w:numPr>
+        <w:rPr>
+          <w:lang w:val="en-US"/>
+        </w:rPr>
+      </w:pPr>
+      <w:r>
+        <w:rPr>
+          <w:lang w:val="en-US"/>
+        </w:rPr>
+        <w:t>And all that believed were together, and had all things common;</w:t>
+      </w:r>
+    </w:p>
+    <w:p>
+      <w:pPr>
+        <w:pStyle w:val="ListParagraph"/>
+        <w:numPr>
+          <w:ilvl w:val="0"/>
+          <w:numId w:val="2"/>
+        </w:numPr>
+        <w:rPr>
+          <w:lang w:val="en-US"/>
+        </w:rPr>
+      </w:pPr>
+      <w:r>
+        <w:rPr>
+          <w:lang w:val="en-US"/>
+        </w:rPr>
+        <w:t>And sold their possessions and goods, and parted them to all men, as every man had need.</w:t>
+      </w:r>
+    </w:p>
+    <w:p>
+      <w:pPr>
+        <w:pStyle w:val="ListParagraph"/>
+        <w:numPr>
+          <w:ilvl w:val="0"/>
+          <w:numId w:val="2"/>
+        </w:numPr>
+        <w:rPr>
+          <w:lang w:val="en-US"/>
+        </w:rPr>
+      </w:pPr>
+      <w:r>
+        <w:rPr>
+          <w:lang w:val="en-US"/>
+        </w:rPr>
+        <w:t>And they, continuing daily with one accord in the temple, and breaking bread from house to house, did eat their meat with gladness and singleness of heart,</w:t>
+      </w:r>
+    </w:p>
+    <w:p>
+      <w:pPr>
+        <w:pStyle w:val="ListParagraph"/>
+        <w:numPr>
+          <w:ilvl w:val="0"/>
+          <w:numId w:val="2"/>
+        </w:numPr>
+        <w:rPr>
+          <w:lang w:val="en-US"/>
+        </w:rPr>
+      </w:pPr>
+      <w:r>
+        <w:rPr>
+          <w:lang w:val="en-US"/>
+        </w:rPr>
+        <w:t xml:space="preserve">Praising </w:t>
+      </w:r>
+      <w:proofErr w:type="gramStart"/>
+      <w:r>
+        <w:rPr>
+          <w:lang w:val="en-US"/>
+        </w:rPr>
+        <w:t>God, and</w:t>
+      </w:r>
+      <w:proofErr w:type="gramEnd"/>
+      <w:r>
+        <w:rPr>
+          <w:lang w:val="en-US"/>
+        </w:rPr>
+        <w:t xml:space="preserve"> having </w:t>
+      </w:r>
+      <w:proofErr w:type="spellStart"/>
+      <w:r>
+        <w:rPr>
+          <w:lang w:val="en-US"/>
+        </w:rPr>
+        <w:t>favour</w:t>
+      </w:r>
+      <w:proofErr w:type="spellEnd"/>
+      <w:r>
+        <w:rPr>
+          <w:lang w:val="en-US"/>
+        </w:rPr>
+        <w:t xml:space="preserve"> with all the people. And the Lord added to the church daily such as should be saved.</w:t>
+      </w:r>
+    </w:p>
+    <w:p>
+      <w:pPr>
+        <w:rPr>
+          <w:lang w:val="en-US"/>
+        </w:rPr>
+      </w:pPr>
+    </w:p>
+    <w:p>
+      <w:pPr>
+        <w:rPr>
+          <w:lang w:val="en-US"/>
+        </w:rPr>
+      </w:pPr>
+      <w:r>
+        <w:rPr>
+          <w:lang w:val="en-US"/>
+        </w:rPr>
+        <w:t>Acts Ch3</w:t>
+      </w:r>
+      <w:r>
+        <w:rPr>
+          <w:lang w:val="en-US"/>
+        </w:rPr>
+        <w:t xml:space="preserve"> </w:t>
       </w:r>
     </w:p>
     <w:sectPr>
@@ -141,8 +1925,100 @@
       </w:pPr>
     </w:lvl>
   </w:abstractNum>
+  <w:abstractNum w:abstractNumId="1" w15:restartNumberingAfterBreak="0">
+    <w:nsid w:val="34E86E54"/>
+    <w:multiLevelType w:val="hybridMultilevel"/>
+    <w:tmpl w:val="296C8F5C"/>
+    <w:lvl w:ilvl="0" w:tplc="0809000F">
+      <w:start w:val="1"/>
+      <w:numFmt w:val="decimal"/>
+      <w:lvlText w:val="%1."/>
+      <w:lvlJc w:val="left"/>
+      <w:pPr>
+        <w:ind w:left="720" w:hanging="360"/>
+      </w:pPr>
+      <w:rPr>
+        <w:rFonts w:hint="default"/>
+      </w:rPr>
+    </w:lvl>
+    <w:lvl w:ilvl="1" w:tplc="08090019" w:tentative="1">
+      <w:start w:val="1"/>
+      <w:numFmt w:val="lowerLetter"/>
+      <w:lvlText w:val="%2."/>
+      <w:lvlJc w:val="left"/>
+      <w:pPr>
+        <w:ind w:left="1440" w:hanging="360"/>
+      </w:pPr>
+    </w:lvl>
+    <w:lvl w:ilvl="2" w:tplc="0809001B" w:tentative="1">
+      <w:start w:val="1"/>
+      <w:numFmt w:val="lowerRoman"/>
+      <w:lvlText w:val="%3."/>
+      <w:lvlJc w:val="right"/>
+      <w:pPr>
+        <w:ind w:left="2160" w:hanging="180"/>
+      </w:pPr>
+    </w:lvl>
+    <w:lvl w:ilvl="3" w:tplc="0809000F" w:tentative="1">
+      <w:start w:val="1"/>
+      <w:numFmt w:val="decimal"/>
+      <w:lvlText w:val="%4."/>
+      <w:lvlJc w:val="left"/>
+      <w:pPr>
+        <w:ind w:left="2880" w:hanging="360"/>
+      </w:pPr>
+    </w:lvl>
+    <w:lvl w:ilvl="4" w:tplc="08090019" w:tentative="1">
+      <w:start w:val="1"/>
+      <w:numFmt w:val="lowerLetter"/>
+      <w:lvlText w:val="%5."/>
+      <w:lvlJc w:val="left"/>
+      <w:pPr>
+        <w:ind w:left="3600" w:hanging="360"/>
+      </w:pPr>
+    </w:lvl>
+    <w:lvl w:ilvl="5" w:tplc="0809001B" w:tentative="1">
+      <w:start w:val="1"/>
+      <w:numFmt w:val="lowerRoman"/>
+      <w:lvlText w:val="%6."/>
+      <w:lvlJc w:val="right"/>
+      <w:pPr>
+        <w:ind w:left="4320" w:hanging="180"/>
+      </w:pPr>
+    </w:lvl>
+    <w:lvl w:ilvl="6" w:tplc="0809000F" w:tentative="1">
+      <w:start w:val="1"/>
+      <w:numFmt w:val="decimal"/>
+      <w:lvlText w:val="%7."/>
+      <w:lvlJc w:val="left"/>
+      <w:pPr>
+        <w:ind w:left="5040" w:hanging="360"/>
+      </w:pPr>
+    </w:lvl>
+    <w:lvl w:ilvl="7" w:tplc="08090019" w:tentative="1">
+      <w:start w:val="1"/>
+      <w:numFmt w:val="lowerLetter"/>
+      <w:lvlText w:val="%8."/>
+      <w:lvlJc w:val="left"/>
+      <w:pPr>
+        <w:ind w:left="5760" w:hanging="360"/>
+      </w:pPr>
+    </w:lvl>
+    <w:lvl w:ilvl="8" w:tplc="0809001B" w:tentative="1">
+      <w:start w:val="1"/>
+      <w:numFmt w:val="lowerRoman"/>
+      <w:lvlText w:val="%9."/>
+      <w:lvlJc w:val="right"/>
+      <w:pPr>
+        <w:ind w:left="6480" w:hanging="180"/>
+      </w:pPr>
+    </w:lvl>
+  </w:abstractNum>
   <w:num w:numId="1">
     <w:abstractNumId w:val="0"/>
+  </w:num>
+  <w:num w:numId="2">
+    <w:abstractNumId w:val="1"/>
   </w:num>
 </w:numbering>
 </file>

</xml_diff>

<commit_message>
Add Acts Ch5 and Ch6
</commit_message>
<xml_diff>
--- a/Acts.docx
+++ b/Acts.docx
@@ -3403,6 +3403,1459 @@
           <w:lang w:val="en-US"/>
         </w:rPr>
       </w:pPr>
+    </w:p>
+    <w:p>
+      <w:pPr>
+        <w:pStyle w:val="ListParagraph"/>
+        <w:numPr>
+          <w:ilvl w:val="0"/>
+          <w:numId w:val="5"/>
+        </w:numPr>
+        <w:rPr>
+          <w:lang w:val="en-US"/>
+        </w:rPr>
+      </w:pPr>
+      <w:r>
+        <w:rPr>
+          <w:lang w:val="en-US"/>
+        </w:rPr>
+        <w:t>But a certain man named Ananias, with Sapphira his wife, sold a possession,</w:t>
+      </w:r>
+    </w:p>
+    <w:p>
+      <w:pPr>
+        <w:pStyle w:val="ListParagraph"/>
+        <w:numPr>
+          <w:ilvl w:val="0"/>
+          <w:numId w:val="5"/>
+        </w:numPr>
+        <w:rPr>
+          <w:lang w:val="en-US"/>
+        </w:rPr>
+      </w:pPr>
+      <w:r>
+        <w:rPr>
+          <w:lang w:val="en-US"/>
+        </w:rPr>
+        <w:t>And kept back part of the price, his wife also being privy to it, and brought a certain part, and laid it at the apostles’ feet.</w:t>
+      </w:r>
+    </w:p>
+    <w:p>
+      <w:pPr>
+        <w:pStyle w:val="ListParagraph"/>
+        <w:numPr>
+          <w:ilvl w:val="0"/>
+          <w:numId w:val="5"/>
+        </w:numPr>
+        <w:rPr>
+          <w:lang w:val="en-US"/>
+        </w:rPr>
+      </w:pPr>
+      <w:r>
+        <w:rPr>
+          <w:lang w:val="en-US"/>
+        </w:rPr>
+        <w:t>But Peter said, Ananias, why hath Satan filled thine heart to lie to the Holy Ghost, and to keep back part of the price of the land?</w:t>
+      </w:r>
+    </w:p>
+    <w:p>
+      <w:pPr>
+        <w:pStyle w:val="ListParagraph"/>
+        <w:numPr>
+          <w:ilvl w:val="0"/>
+          <w:numId w:val="5"/>
+        </w:numPr>
+        <w:rPr>
+          <w:lang w:val="en-US"/>
+        </w:rPr>
+      </w:pPr>
+      <w:r>
+        <w:rPr>
+          <w:lang w:val="en-US"/>
+        </w:rPr>
+        <w:t>Whiles it remained, was it not thine own? and after it was sold, was it not in thine own power? why hast thou conceived this thing in thine heart? thou hast not lied unto men, but unto God.</w:t>
+      </w:r>
+    </w:p>
+    <w:p>
+      <w:pPr>
+        <w:pStyle w:val="ListParagraph"/>
+        <w:numPr>
+          <w:ilvl w:val="0"/>
+          <w:numId w:val="5"/>
+        </w:numPr>
+        <w:rPr>
+          <w:lang w:val="en-US"/>
+        </w:rPr>
+      </w:pPr>
+      <w:r>
+        <w:rPr>
+          <w:lang w:val="en-US"/>
+        </w:rPr>
+        <w:t xml:space="preserve">And Ananias hearing these words fell </w:t>
+      </w:r>
+      <w:proofErr w:type="gramStart"/>
+      <w:r>
+        <w:rPr>
+          <w:lang w:val="en-US"/>
+        </w:rPr>
+        <w:t>down, and</w:t>
+      </w:r>
+      <w:proofErr w:type="gramEnd"/>
+      <w:r>
+        <w:rPr>
+          <w:lang w:val="en-US"/>
+        </w:rPr>
+        <w:t xml:space="preserve"> gave up the ghost: and great fear came on all them that heard these things.</w:t>
+      </w:r>
+    </w:p>
+    <w:p>
+      <w:pPr>
+        <w:pStyle w:val="ListParagraph"/>
+        <w:numPr>
+          <w:ilvl w:val="0"/>
+          <w:numId w:val="5"/>
+        </w:numPr>
+        <w:rPr>
+          <w:lang w:val="en-US"/>
+        </w:rPr>
+      </w:pPr>
+      <w:r>
+        <w:rPr>
+          <w:lang w:val="en-US"/>
+        </w:rPr>
+        <w:t>And the young men arose, wound him up, and carried him out, and buried him.</w:t>
+      </w:r>
+    </w:p>
+    <w:p>
+      <w:pPr>
+        <w:pStyle w:val="ListParagraph"/>
+        <w:numPr>
+          <w:ilvl w:val="0"/>
+          <w:numId w:val="5"/>
+        </w:numPr>
+        <w:rPr>
+          <w:lang w:val="en-US"/>
+        </w:rPr>
+      </w:pPr>
+      <w:r>
+        <w:rPr>
+          <w:lang w:val="en-US"/>
+        </w:rPr>
+        <w:t>And it was about the space of three hours after, when his wife, not knowing what was done, came in.</w:t>
+      </w:r>
+    </w:p>
+    <w:p>
+      <w:pPr>
+        <w:pStyle w:val="ListParagraph"/>
+        <w:numPr>
+          <w:ilvl w:val="0"/>
+          <w:numId w:val="5"/>
+        </w:numPr>
+        <w:rPr>
+          <w:lang w:val="en-US"/>
+        </w:rPr>
+      </w:pPr>
+      <w:r>
+        <w:rPr>
+          <w:lang w:val="en-US"/>
+        </w:rPr>
+        <w:t xml:space="preserve">And Peter answered unto her, </w:t>
+      </w:r>
+      <w:proofErr w:type="gramStart"/>
+      <w:r>
+        <w:rPr>
+          <w:lang w:val="en-US"/>
+        </w:rPr>
+        <w:t>Tell</w:t>
+      </w:r>
+      <w:proofErr w:type="gramEnd"/>
+      <w:r>
+        <w:rPr>
+          <w:lang w:val="en-US"/>
+        </w:rPr>
+        <w:t xml:space="preserve"> me whether ye sold the land for so much? And she said, Yea, for so much.</w:t>
+      </w:r>
+    </w:p>
+    <w:p>
+      <w:pPr>
+        <w:pStyle w:val="ListParagraph"/>
+        <w:numPr>
+          <w:ilvl w:val="0"/>
+          <w:numId w:val="5"/>
+        </w:numPr>
+        <w:rPr>
+          <w:lang w:val="en-US"/>
+        </w:rPr>
+      </w:pPr>
+      <w:r>
+        <w:rPr>
+          <w:lang w:val="en-US"/>
+        </w:rPr>
+        <w:t xml:space="preserve">Then Peter said unto her, </w:t>
+      </w:r>
+      <w:proofErr w:type="gramStart"/>
+      <w:r>
+        <w:rPr>
+          <w:lang w:val="en-US"/>
+        </w:rPr>
+        <w:t>How</w:t>
+      </w:r>
+      <w:proofErr w:type="gramEnd"/>
+      <w:r>
+        <w:rPr>
+          <w:lang w:val="en-US"/>
+        </w:rPr>
+        <w:t xml:space="preserve"> is it that ye have agreed together to tempt the Spirit of the Lord? behold, the feet of them which have buried thy husband are at the door, and shall carry thee out.</w:t>
+      </w:r>
+    </w:p>
+    <w:p>
+      <w:pPr>
+        <w:pStyle w:val="ListParagraph"/>
+        <w:numPr>
+          <w:ilvl w:val="0"/>
+          <w:numId w:val="5"/>
+        </w:numPr>
+        <w:rPr>
+          <w:lang w:val="en-US"/>
+        </w:rPr>
+      </w:pPr>
+      <w:r>
+        <w:rPr>
+          <w:lang w:val="en-US"/>
+        </w:rPr>
+        <w:t xml:space="preserve">Then fell she down straightway at his </w:t>
+      </w:r>
+      <w:proofErr w:type="gramStart"/>
+      <w:r>
+        <w:rPr>
+          <w:lang w:val="en-US"/>
+        </w:rPr>
+        <w:t>feet, and</w:t>
+      </w:r>
+      <w:proofErr w:type="gramEnd"/>
+      <w:r>
+        <w:rPr>
+          <w:lang w:val="en-US"/>
+        </w:rPr>
+        <w:t xml:space="preserve"> yielded up the ghost: and the young men came in, and found her dead, and, carrying her forth, buried her by her husband.</w:t>
+      </w:r>
+    </w:p>
+    <w:p>
+      <w:pPr>
+        <w:pStyle w:val="ListParagraph"/>
+        <w:numPr>
+          <w:ilvl w:val="0"/>
+          <w:numId w:val="5"/>
+        </w:numPr>
+        <w:rPr>
+          <w:lang w:val="en-US"/>
+        </w:rPr>
+      </w:pPr>
+      <w:r>
+        <w:rPr>
+          <w:lang w:val="en-US"/>
+        </w:rPr>
+        <w:t>And great fear came upon all the church, and upon as many as heard these things.</w:t>
+      </w:r>
+    </w:p>
+    <w:p>
+      <w:pPr>
+        <w:pStyle w:val="ListParagraph"/>
+        <w:numPr>
+          <w:ilvl w:val="0"/>
+          <w:numId w:val="5"/>
+        </w:numPr>
+        <w:rPr>
+          <w:lang w:val="en-US"/>
+        </w:rPr>
+      </w:pPr>
+      <w:r>
+        <w:rPr>
+          <w:lang w:val="en-US"/>
+        </w:rPr>
+        <w:t>And by the hands of the apostles were many signs and wonders wrought among the people; (and they were all with one accord in Solomon’s porch.</w:t>
+      </w:r>
+    </w:p>
+    <w:p>
+      <w:pPr>
+        <w:pStyle w:val="ListParagraph"/>
+        <w:numPr>
+          <w:ilvl w:val="0"/>
+          <w:numId w:val="5"/>
+        </w:numPr>
+        <w:rPr>
+          <w:lang w:val="en-US"/>
+        </w:rPr>
+      </w:pPr>
+      <w:r>
+        <w:rPr>
+          <w:lang w:val="en-US"/>
+        </w:rPr>
+        <w:t>And of the rest durst no man join himself to them: but the people magnified them.</w:t>
+      </w:r>
+    </w:p>
+    <w:p>
+      <w:pPr>
+        <w:pStyle w:val="ListParagraph"/>
+        <w:numPr>
+          <w:ilvl w:val="0"/>
+          <w:numId w:val="5"/>
+        </w:numPr>
+        <w:rPr>
+          <w:lang w:val="en-US"/>
+        </w:rPr>
+      </w:pPr>
+      <w:r>
+        <w:rPr>
+          <w:lang w:val="en-US"/>
+        </w:rPr>
+        <w:t>And believers were the more added to the Lord, multitudes both of men and women.)</w:t>
+      </w:r>
+    </w:p>
+    <w:p>
+      <w:pPr>
+        <w:pStyle w:val="ListParagraph"/>
+        <w:numPr>
+          <w:ilvl w:val="0"/>
+          <w:numId w:val="5"/>
+        </w:numPr>
+        <w:rPr>
+          <w:lang w:val="en-US"/>
+        </w:rPr>
+      </w:pPr>
+      <w:r>
+        <w:rPr>
+          <w:lang w:val="en-US"/>
+        </w:rPr>
+        <w:t>Insomuch that they brought forth the sick into the streets, and laid them on beds and couches, that at the least the shadow of Peter passing by might overshadow some of them.</w:t>
+      </w:r>
+    </w:p>
+    <w:p>
+      <w:pPr>
+        <w:pStyle w:val="ListParagraph"/>
+        <w:numPr>
+          <w:ilvl w:val="0"/>
+          <w:numId w:val="5"/>
+        </w:numPr>
+        <w:rPr>
+          <w:lang w:val="en-US"/>
+        </w:rPr>
+      </w:pPr>
+      <w:r>
+        <w:rPr>
+          <w:lang w:val="en-US"/>
+        </w:rPr>
+        <w:lastRenderedPageBreak/>
+        <w:t xml:space="preserve">There came also a multitude out of the cities round about unto Jerusalem, bringing sick folks, and them which were vexed with unclean spirits: and they were healed </w:t>
+      </w:r>
+      <w:proofErr w:type="gramStart"/>
+      <w:r>
+        <w:rPr>
+          <w:lang w:val="en-US"/>
+        </w:rPr>
+        <w:t>every one</w:t>
+      </w:r>
+      <w:proofErr w:type="gramEnd"/>
+      <w:r>
+        <w:rPr>
+          <w:lang w:val="en-US"/>
+        </w:rPr>
+        <w:t>.</w:t>
+      </w:r>
+    </w:p>
+    <w:p>
+      <w:pPr>
+        <w:pStyle w:val="ListParagraph"/>
+        <w:numPr>
+          <w:ilvl w:val="0"/>
+          <w:numId w:val="5"/>
+        </w:numPr>
+        <w:rPr>
+          <w:lang w:val="en-US"/>
+        </w:rPr>
+      </w:pPr>
+      <w:r>
+        <w:rPr>
+          <w:lang w:val="en-US"/>
+        </w:rPr>
+        <w:t>Then the high priest rose up, and all they that were with him, (which is the sect of the Sadducees,) and were filled with indignation,</w:t>
+      </w:r>
+    </w:p>
+    <w:p>
+      <w:pPr>
+        <w:pStyle w:val="ListParagraph"/>
+        <w:numPr>
+          <w:ilvl w:val="0"/>
+          <w:numId w:val="5"/>
+        </w:numPr>
+        <w:rPr>
+          <w:lang w:val="en-US"/>
+        </w:rPr>
+      </w:pPr>
+      <w:r>
+        <w:rPr>
+          <w:lang w:val="en-US"/>
+        </w:rPr>
+        <w:t xml:space="preserve">And laid their hands on the </w:t>
+      </w:r>
+      <w:proofErr w:type="gramStart"/>
+      <w:r>
+        <w:rPr>
+          <w:lang w:val="en-US"/>
+        </w:rPr>
+        <w:t>apostles, and</w:t>
+      </w:r>
+      <w:proofErr w:type="gramEnd"/>
+      <w:r>
+        <w:rPr>
+          <w:lang w:val="en-US"/>
+        </w:rPr>
+        <w:t xml:space="preserve"> put them in the common prison.</w:t>
+      </w:r>
+    </w:p>
+    <w:p>
+      <w:pPr>
+        <w:pStyle w:val="ListParagraph"/>
+        <w:numPr>
+          <w:ilvl w:val="0"/>
+          <w:numId w:val="5"/>
+        </w:numPr>
+        <w:rPr>
+          <w:lang w:val="en-US"/>
+        </w:rPr>
+      </w:pPr>
+      <w:r>
+        <w:rPr>
+          <w:lang w:val="en-US"/>
+        </w:rPr>
+        <w:t>But the angel of the Lord by night opened the prison doors, and brought them forth, and said,</w:t>
+      </w:r>
+    </w:p>
+    <w:p>
+      <w:pPr>
+        <w:pStyle w:val="ListParagraph"/>
+        <w:numPr>
+          <w:ilvl w:val="0"/>
+          <w:numId w:val="5"/>
+        </w:numPr>
+        <w:rPr>
+          <w:lang w:val="en-US"/>
+        </w:rPr>
+      </w:pPr>
+      <w:r>
+        <w:rPr>
+          <w:lang w:val="en-US"/>
+        </w:rPr>
+        <w:t>Go, stand and speak in the temple to the people all the words of this life.</w:t>
+      </w:r>
+    </w:p>
+    <w:p>
+      <w:pPr>
+        <w:pStyle w:val="ListParagraph"/>
+        <w:numPr>
+          <w:ilvl w:val="0"/>
+          <w:numId w:val="5"/>
+        </w:numPr>
+        <w:rPr>
+          <w:lang w:val="en-US"/>
+        </w:rPr>
+      </w:pPr>
+      <w:r>
+        <w:rPr>
+          <w:lang w:val="en-US"/>
+        </w:rPr>
+        <w:t>And when they heard that, they entered into the temple early in the morning, and taught. But the high priest came, and they that were with him, and called the council together, and all the senate of the children of Israel, and sent to the prison to have them brought.</w:t>
+      </w:r>
+    </w:p>
+    <w:p>
+      <w:pPr>
+        <w:pStyle w:val="ListParagraph"/>
+        <w:numPr>
+          <w:ilvl w:val="0"/>
+          <w:numId w:val="5"/>
+        </w:numPr>
+        <w:rPr>
+          <w:lang w:val="en-US"/>
+        </w:rPr>
+      </w:pPr>
+      <w:r>
+        <w:rPr>
+          <w:lang w:val="en-US"/>
+        </w:rPr>
+        <w:t xml:space="preserve">But when the officers came, and found them not in the prison, they returned and told, </w:t>
+      </w:r>
+    </w:p>
+    <w:p>
+      <w:pPr>
+        <w:pStyle w:val="ListParagraph"/>
+        <w:numPr>
+          <w:ilvl w:val="0"/>
+          <w:numId w:val="5"/>
+        </w:numPr>
+        <w:rPr>
+          <w:lang w:val="en-US"/>
+        </w:rPr>
+      </w:pPr>
+      <w:r>
+        <w:rPr>
+          <w:lang w:val="en-US"/>
+        </w:rPr>
+        <w:t xml:space="preserve">Saying, </w:t>
+      </w:r>
+      <w:proofErr w:type="gramStart"/>
+      <w:r>
+        <w:rPr>
+          <w:lang w:val="en-US"/>
+        </w:rPr>
+        <w:t>The</w:t>
+      </w:r>
+      <w:proofErr w:type="gramEnd"/>
+      <w:r>
+        <w:rPr>
+          <w:lang w:val="en-US"/>
+        </w:rPr>
+        <w:t xml:space="preserve"> prison truly found we shut with all safety, and the keepers standing without before the doors: but when we had opened, we found no man within.</w:t>
+      </w:r>
+    </w:p>
+    <w:p>
+      <w:pPr>
+        <w:pStyle w:val="ListParagraph"/>
+        <w:numPr>
+          <w:ilvl w:val="0"/>
+          <w:numId w:val="5"/>
+        </w:numPr>
+        <w:rPr>
+          <w:lang w:val="en-US"/>
+        </w:rPr>
+      </w:pPr>
+      <w:r>
+        <w:rPr>
+          <w:lang w:val="en-US"/>
+        </w:rPr>
+        <w:t>Now when the high priest and the captain of the temple and the chief priests heard these things, they doubted of them whereunto this would grow.</w:t>
+      </w:r>
+    </w:p>
+    <w:p>
+      <w:pPr>
+        <w:pStyle w:val="ListParagraph"/>
+        <w:numPr>
+          <w:ilvl w:val="0"/>
+          <w:numId w:val="5"/>
+        </w:numPr>
+        <w:rPr>
+          <w:lang w:val="en-US"/>
+        </w:rPr>
+      </w:pPr>
+      <w:r>
+        <w:rPr>
+          <w:lang w:val="en-US"/>
+        </w:rPr>
+        <w:t>Then came one and told them, saying, Behold, the men whom ye put in prison are standing in the temple, and teaching the people.</w:t>
+      </w:r>
+    </w:p>
+    <w:p>
+      <w:pPr>
+        <w:pStyle w:val="ListParagraph"/>
+        <w:numPr>
+          <w:ilvl w:val="0"/>
+          <w:numId w:val="5"/>
+        </w:numPr>
+        <w:rPr>
+          <w:lang w:val="en-US"/>
+        </w:rPr>
+      </w:pPr>
+      <w:r>
+        <w:rPr>
+          <w:lang w:val="en-US"/>
+        </w:rPr>
+        <w:t xml:space="preserve">Then went the captain with the </w:t>
+      </w:r>
+      <w:proofErr w:type="gramStart"/>
+      <w:r>
+        <w:rPr>
+          <w:lang w:val="en-US"/>
+        </w:rPr>
+        <w:t>officers, and</w:t>
+      </w:r>
+      <w:proofErr w:type="gramEnd"/>
+      <w:r>
+        <w:rPr>
+          <w:lang w:val="en-US"/>
+        </w:rPr>
+        <w:t xml:space="preserve"> brought them without violence: for they feared the people, lest they should have been stoned.</w:t>
+      </w:r>
+    </w:p>
+    <w:p>
+      <w:pPr>
+        <w:pStyle w:val="ListParagraph"/>
+        <w:numPr>
+          <w:ilvl w:val="0"/>
+          <w:numId w:val="5"/>
+        </w:numPr>
+        <w:rPr>
+          <w:lang w:val="en-US"/>
+        </w:rPr>
+      </w:pPr>
+      <w:r>
+        <w:rPr>
+          <w:lang w:val="en-US"/>
+        </w:rPr>
+        <w:t>And when they had brought them, they set them before the council: and the high priest asked them,</w:t>
+      </w:r>
+    </w:p>
+    <w:p>
+      <w:pPr>
+        <w:pStyle w:val="ListParagraph"/>
+        <w:numPr>
+          <w:ilvl w:val="0"/>
+          <w:numId w:val="5"/>
+        </w:numPr>
+        <w:rPr>
+          <w:lang w:val="en-US"/>
+        </w:rPr>
+      </w:pPr>
+      <w:r>
+        <w:rPr>
+          <w:lang w:val="en-US"/>
+        </w:rPr>
+        <w:t xml:space="preserve">Saying, </w:t>
+      </w:r>
+      <w:proofErr w:type="gramStart"/>
+      <w:r>
+        <w:rPr>
+          <w:lang w:val="en-US"/>
+        </w:rPr>
+        <w:t>Did</w:t>
+      </w:r>
+      <w:proofErr w:type="gramEnd"/>
+      <w:r>
+        <w:rPr>
+          <w:lang w:val="en-US"/>
+        </w:rPr>
+        <w:t xml:space="preserve"> not we </w:t>
+      </w:r>
+      <w:proofErr w:type="spellStart"/>
+      <w:r>
+        <w:rPr>
+          <w:lang w:val="en-US"/>
+        </w:rPr>
+        <w:t>straitly</w:t>
+      </w:r>
+      <w:proofErr w:type="spellEnd"/>
+      <w:r>
+        <w:rPr>
+          <w:lang w:val="en-US"/>
+        </w:rPr>
+        <w:t xml:space="preserve"> command you that ye should not teach in this name? and, behold, ye have filled Jerusalem with your doctrine, and intend to bring this man’s blood upon us.</w:t>
+      </w:r>
+    </w:p>
+    <w:p>
+      <w:pPr>
+        <w:pStyle w:val="ListParagraph"/>
+        <w:numPr>
+          <w:ilvl w:val="0"/>
+          <w:numId w:val="5"/>
+        </w:numPr>
+        <w:rPr>
+          <w:lang w:val="en-US"/>
+        </w:rPr>
+      </w:pPr>
+      <w:r>
+        <w:rPr>
+          <w:lang w:val="en-US"/>
+        </w:rPr>
+        <w:t xml:space="preserve">Then Peter and the other apostles answered and said, </w:t>
+      </w:r>
+      <w:proofErr w:type="gramStart"/>
+      <w:r>
+        <w:rPr>
+          <w:lang w:val="en-US"/>
+        </w:rPr>
+        <w:t>We</w:t>
+      </w:r>
+      <w:proofErr w:type="gramEnd"/>
+      <w:r>
+        <w:rPr>
+          <w:lang w:val="en-US"/>
+        </w:rPr>
+        <w:t xml:space="preserve"> ought to obey God rather than men.</w:t>
+      </w:r>
+    </w:p>
+    <w:p>
+      <w:pPr>
+        <w:pStyle w:val="ListParagraph"/>
+        <w:numPr>
+          <w:ilvl w:val="0"/>
+          <w:numId w:val="5"/>
+        </w:numPr>
+        <w:rPr>
+          <w:lang w:val="en-US"/>
+        </w:rPr>
+      </w:pPr>
+      <w:r>
+        <w:rPr>
+          <w:lang w:val="en-US"/>
+        </w:rPr>
+        <w:t>The God of our father raised up Jesus, whom ye slew and hanged on a tree.</w:t>
+      </w:r>
+    </w:p>
+    <w:p>
+      <w:pPr>
+        <w:pStyle w:val="ListParagraph"/>
+        <w:numPr>
+          <w:ilvl w:val="0"/>
+          <w:numId w:val="5"/>
+        </w:numPr>
+        <w:rPr>
+          <w:lang w:val="en-US"/>
+        </w:rPr>
+      </w:pPr>
+      <w:r>
+        <w:rPr>
+          <w:lang w:val="en-US"/>
+        </w:rPr>
+        <w:t xml:space="preserve">Him hath God exalted with his right hand to be a Prince and a </w:t>
+      </w:r>
+      <w:proofErr w:type="spellStart"/>
+      <w:r>
+        <w:rPr>
+          <w:lang w:val="en-US"/>
+        </w:rPr>
+        <w:t>Saviour</w:t>
+      </w:r>
+      <w:proofErr w:type="spellEnd"/>
+      <w:r>
+        <w:rPr>
+          <w:lang w:val="en-US"/>
+        </w:rPr>
+        <w:t>, for to give repentance to Israel, and forgiveness of sins.</w:t>
+      </w:r>
+    </w:p>
+    <w:p>
+      <w:pPr>
+        <w:pStyle w:val="ListParagraph"/>
+        <w:numPr>
+          <w:ilvl w:val="0"/>
+          <w:numId w:val="5"/>
+        </w:numPr>
+        <w:rPr>
+          <w:lang w:val="en-US"/>
+        </w:rPr>
+      </w:pPr>
+      <w:r>
+        <w:rPr>
+          <w:lang w:val="en-US"/>
+        </w:rPr>
+        <w:t xml:space="preserve">And we are his witnesses of these things; and so is also the Holy Ghost, whom God hath given to them that obey him. </w:t>
+      </w:r>
+    </w:p>
+    <w:p>
+      <w:pPr>
+        <w:pStyle w:val="ListParagraph"/>
+        <w:numPr>
+          <w:ilvl w:val="0"/>
+          <w:numId w:val="5"/>
+        </w:numPr>
+        <w:rPr>
+          <w:lang w:val="en-US"/>
+        </w:rPr>
+      </w:pPr>
+      <w:r>
+        <w:rPr>
+          <w:lang w:val="en-US"/>
+        </w:rPr>
+        <w:t>When they heard that, they were cut to the heart, and took counsel to slay them.</w:t>
+      </w:r>
+    </w:p>
+    <w:p>
+      <w:pPr>
+        <w:pStyle w:val="ListParagraph"/>
+        <w:numPr>
+          <w:ilvl w:val="0"/>
+          <w:numId w:val="5"/>
+        </w:numPr>
+        <w:rPr>
+          <w:lang w:val="en-US"/>
+        </w:rPr>
+      </w:pPr>
+      <w:r>
+        <w:rPr>
+          <w:lang w:val="en-US"/>
+        </w:rPr>
+        <w:t>Then stood there up one in the council, a Pharisee, named Gamaliel, a doctor of the law, had in reputation among all the people, and commanded to put the apostles forth a little space;</w:t>
+      </w:r>
+    </w:p>
+    <w:p>
+      <w:pPr>
+        <w:pStyle w:val="ListParagraph"/>
+        <w:numPr>
+          <w:ilvl w:val="0"/>
+          <w:numId w:val="5"/>
+        </w:numPr>
+        <w:rPr>
+          <w:lang w:val="en-US"/>
+        </w:rPr>
+      </w:pPr>
+      <w:r>
+        <w:rPr>
+          <w:lang w:val="en-US"/>
+        </w:rPr>
+        <w:t>And said unto them, Ye men of Israel, take heed to yourselves what ye intend to do as touching these men.</w:t>
+      </w:r>
+    </w:p>
+    <w:p>
+      <w:pPr>
+        <w:pStyle w:val="ListParagraph"/>
+        <w:numPr>
+          <w:ilvl w:val="0"/>
+          <w:numId w:val="5"/>
+        </w:numPr>
+        <w:rPr>
+          <w:lang w:val="en-US"/>
+        </w:rPr>
+      </w:pPr>
+      <w:r>
+        <w:rPr>
+          <w:lang w:val="en-US"/>
+        </w:rPr>
+        <w:t xml:space="preserve">For before these days rose up </w:t>
+      </w:r>
+      <w:proofErr w:type="spellStart"/>
+      <w:r>
+        <w:rPr>
+          <w:lang w:val="en-US"/>
+        </w:rPr>
+        <w:t>Theudas</w:t>
+      </w:r>
+      <w:proofErr w:type="spellEnd"/>
+      <w:r>
+        <w:rPr>
+          <w:lang w:val="en-US"/>
+        </w:rPr>
+        <w:t xml:space="preserve">, boasting himself to be somebody; to whom a number of men, about four hundred, joined themselves: who was slain; and all, as many as obeyed him, were scattered, and brought to </w:t>
+      </w:r>
+      <w:proofErr w:type="spellStart"/>
+      <w:r>
+        <w:rPr>
+          <w:lang w:val="en-US"/>
+        </w:rPr>
+        <w:t>nought</w:t>
+      </w:r>
+      <w:proofErr w:type="spellEnd"/>
+      <w:r>
+        <w:rPr>
+          <w:lang w:val="en-US"/>
+        </w:rPr>
+        <w:t>.</w:t>
+      </w:r>
+    </w:p>
+    <w:p>
+      <w:pPr>
+        <w:pStyle w:val="ListParagraph"/>
+        <w:numPr>
+          <w:ilvl w:val="0"/>
+          <w:numId w:val="5"/>
+        </w:numPr>
+        <w:rPr>
+          <w:lang w:val="en-US"/>
+        </w:rPr>
+      </w:pPr>
+      <w:r>
+        <w:rPr>
+          <w:lang w:val="en-US"/>
+        </w:rPr>
+        <w:t xml:space="preserve">After this man rose up Judas of Galilee in the days of the </w:t>
+      </w:r>
+      <w:proofErr w:type="gramStart"/>
+      <w:r>
+        <w:rPr>
+          <w:lang w:val="en-US"/>
+        </w:rPr>
+        <w:t>taxing, and</w:t>
+      </w:r>
+      <w:proofErr w:type="gramEnd"/>
+      <w:r>
+        <w:rPr>
+          <w:lang w:val="en-US"/>
+        </w:rPr>
+        <w:t xml:space="preserve"> drew away much people after him: he also perished; and all, even as many as obeyed him, were dispersed.</w:t>
+      </w:r>
+    </w:p>
+    <w:p>
+      <w:pPr>
+        <w:pStyle w:val="ListParagraph"/>
+        <w:numPr>
+          <w:ilvl w:val="0"/>
+          <w:numId w:val="5"/>
+        </w:numPr>
+        <w:rPr>
+          <w:lang w:val="en-US"/>
+        </w:rPr>
+      </w:pPr>
+      <w:r>
+        <w:rPr>
+          <w:lang w:val="en-US"/>
+        </w:rPr>
+        <w:lastRenderedPageBreak/>
+        <w:t xml:space="preserve">And now I say unto you, Refrain from these men, and let them alone: for if this </w:t>
+      </w:r>
+      <w:proofErr w:type="spellStart"/>
+      <w:r>
+        <w:rPr>
+          <w:lang w:val="en-US"/>
+        </w:rPr>
+        <w:t>counsel or</w:t>
+      </w:r>
+      <w:proofErr w:type="spellEnd"/>
+      <w:r>
+        <w:rPr>
+          <w:lang w:val="en-US"/>
+        </w:rPr>
+        <w:t xml:space="preserve"> this work be of men, it will come to </w:t>
+      </w:r>
+      <w:proofErr w:type="spellStart"/>
+      <w:r>
+        <w:rPr>
+          <w:lang w:val="en-US"/>
+        </w:rPr>
+        <w:t>nought</w:t>
+      </w:r>
+      <w:proofErr w:type="spellEnd"/>
+      <w:r>
+        <w:rPr>
+          <w:lang w:val="en-US"/>
+        </w:rPr>
+        <w:t>:</w:t>
+      </w:r>
+    </w:p>
+    <w:p>
+      <w:pPr>
+        <w:pStyle w:val="ListParagraph"/>
+        <w:numPr>
+          <w:ilvl w:val="0"/>
+          <w:numId w:val="5"/>
+        </w:numPr>
+        <w:rPr>
+          <w:lang w:val="en-US"/>
+        </w:rPr>
+      </w:pPr>
+      <w:r>
+        <w:rPr>
+          <w:lang w:val="en-US"/>
+        </w:rPr>
+        <w:t>But if it be of God, ye cannot overthrow it; lest haply ye be found even to fight against God.</w:t>
+      </w:r>
+    </w:p>
+    <w:p>
+      <w:pPr>
+        <w:pStyle w:val="ListParagraph"/>
+        <w:numPr>
+          <w:ilvl w:val="0"/>
+          <w:numId w:val="5"/>
+        </w:numPr>
+        <w:rPr>
+          <w:lang w:val="en-US"/>
+        </w:rPr>
+      </w:pPr>
+      <w:r>
+        <w:rPr>
+          <w:lang w:val="en-US"/>
+        </w:rPr>
+        <w:t xml:space="preserve">And to him they agreed: and when they had called the apostles, and beaten them, they commanded that they should not speak in the name of </w:t>
+      </w:r>
+      <w:proofErr w:type="gramStart"/>
+      <w:r>
+        <w:rPr>
+          <w:lang w:val="en-US"/>
+        </w:rPr>
+        <w:t>Jesus, and</w:t>
+      </w:r>
+      <w:proofErr w:type="gramEnd"/>
+      <w:r>
+        <w:rPr>
+          <w:lang w:val="en-US"/>
+        </w:rPr>
+        <w:t xml:space="preserve"> let them go.</w:t>
+      </w:r>
+    </w:p>
+    <w:p>
+      <w:pPr>
+        <w:pStyle w:val="ListParagraph"/>
+        <w:numPr>
+          <w:ilvl w:val="0"/>
+          <w:numId w:val="5"/>
+        </w:numPr>
+        <w:rPr>
+          <w:lang w:val="en-US"/>
+        </w:rPr>
+      </w:pPr>
+      <w:r>
+        <w:rPr>
+          <w:lang w:val="en-US"/>
+        </w:rPr>
+        <w:t>And they departed from the presence of the council, rejoicing that they were counted worthy to suffer shame for his name.</w:t>
+      </w:r>
+    </w:p>
+    <w:p>
+      <w:pPr>
+        <w:pStyle w:val="ListParagraph"/>
+        <w:numPr>
+          <w:ilvl w:val="0"/>
+          <w:numId w:val="5"/>
+        </w:numPr>
+        <w:rPr>
+          <w:lang w:val="en-US"/>
+        </w:rPr>
+      </w:pPr>
+      <w:r>
+        <w:rPr>
+          <w:lang w:val="en-US"/>
+        </w:rPr>
+        <w:t>And daily in the temple, and in every house, they ceased not to teach and preach Jesus Christ.</w:t>
+      </w:r>
+    </w:p>
+    <w:p>
+      <w:pPr>
+        <w:rPr>
+          <w:lang w:val="en-US"/>
+        </w:rPr>
+      </w:pPr>
+    </w:p>
+    <w:p>
+      <w:pPr>
+        <w:rPr>
+          <w:lang w:val="en-US"/>
+        </w:rPr>
+      </w:pPr>
+      <w:r>
+        <w:rPr>
+          <w:lang w:val="en-US"/>
+        </w:rPr>
+        <w:t>Acts Ch6</w:t>
+      </w:r>
+    </w:p>
+    <w:p>
+      <w:pPr>
+        <w:rPr>
+          <w:lang w:val="en-US"/>
+        </w:rPr>
+      </w:pPr>
+    </w:p>
+    <w:p>
+      <w:pPr>
+        <w:pStyle w:val="ListParagraph"/>
+        <w:numPr>
+          <w:ilvl w:val="0"/>
+          <w:numId w:val="6"/>
+        </w:numPr>
+        <w:rPr>
+          <w:lang w:val="en-US"/>
+        </w:rPr>
+      </w:pPr>
+      <w:r>
+        <w:rPr>
+          <w:lang w:val="en-US"/>
+        </w:rPr>
+        <w:t>And in those days, when the number of the disciples was multiplied, there arose a murmuring of the Grecians against the Hebrews, because their widows were neglected in the daily ministration.</w:t>
+      </w:r>
+    </w:p>
+    <w:p>
+      <w:pPr>
+        <w:pStyle w:val="ListParagraph"/>
+        <w:numPr>
+          <w:ilvl w:val="0"/>
+          <w:numId w:val="6"/>
+        </w:numPr>
+        <w:rPr>
+          <w:lang w:val="en-US"/>
+        </w:rPr>
+      </w:pPr>
+      <w:r>
+        <w:rPr>
+          <w:lang w:val="en-US"/>
+        </w:rPr>
+        <w:t xml:space="preserve">Then the twelve called the multitude of the disciples unto them, and said, </w:t>
+      </w:r>
+      <w:proofErr w:type="gramStart"/>
+      <w:r>
+        <w:rPr>
+          <w:lang w:val="en-US"/>
+        </w:rPr>
+        <w:t>It</w:t>
+      </w:r>
+      <w:proofErr w:type="gramEnd"/>
+      <w:r>
+        <w:rPr>
+          <w:lang w:val="en-US"/>
+        </w:rPr>
+        <w:t xml:space="preserve"> is not reason that we should leave the word of God, and serve tables.</w:t>
+      </w:r>
+    </w:p>
+    <w:p>
+      <w:pPr>
+        <w:pStyle w:val="ListParagraph"/>
+        <w:numPr>
+          <w:ilvl w:val="0"/>
+          <w:numId w:val="6"/>
+        </w:numPr>
+        <w:rPr>
+          <w:lang w:val="en-US"/>
+        </w:rPr>
+      </w:pPr>
+      <w:r>
+        <w:rPr>
+          <w:lang w:val="en-US"/>
+        </w:rPr>
+        <w:t>Wherefore, brethren, look ye out among you seven men of honest report, full of the Holy Ghost and wisdom, whom we may appoint over this business.</w:t>
+      </w:r>
+    </w:p>
+    <w:p>
+      <w:pPr>
+        <w:pStyle w:val="ListParagraph"/>
+        <w:numPr>
+          <w:ilvl w:val="0"/>
+          <w:numId w:val="6"/>
+        </w:numPr>
+        <w:rPr>
+          <w:lang w:val="en-US"/>
+        </w:rPr>
+      </w:pPr>
+      <w:r>
+        <w:rPr>
+          <w:lang w:val="en-US"/>
+        </w:rPr>
+        <w:t>But we will give ourselves continually to prayer, and to the ministry of the word.</w:t>
+      </w:r>
+    </w:p>
+    <w:p>
+      <w:pPr>
+        <w:pStyle w:val="ListParagraph"/>
+        <w:numPr>
+          <w:ilvl w:val="0"/>
+          <w:numId w:val="6"/>
+        </w:numPr>
+        <w:rPr>
+          <w:lang w:val="en-US"/>
+        </w:rPr>
+      </w:pPr>
+      <w:r>
+        <w:rPr>
+          <w:lang w:val="en-US"/>
+        </w:rPr>
+        <w:t xml:space="preserve">And the saying pleased the whole multitude: and they chose Stephen, a man full of faith and of the Holy Ghost, and Philip, and </w:t>
+      </w:r>
+      <w:proofErr w:type="spellStart"/>
+      <w:r>
+        <w:rPr>
+          <w:lang w:val="en-US"/>
+        </w:rPr>
+        <w:t>Prochorus</w:t>
+      </w:r>
+      <w:proofErr w:type="spellEnd"/>
+      <w:r>
+        <w:rPr>
+          <w:lang w:val="en-US"/>
+        </w:rPr>
+        <w:t xml:space="preserve">, and Nicanor, and Timon, and </w:t>
+      </w:r>
+      <w:proofErr w:type="spellStart"/>
+      <w:r>
+        <w:rPr>
+          <w:lang w:val="en-US"/>
+        </w:rPr>
+        <w:t>Parmenas</w:t>
+      </w:r>
+      <w:proofErr w:type="spellEnd"/>
+      <w:r>
+        <w:rPr>
+          <w:lang w:val="en-US"/>
+        </w:rPr>
+        <w:t>, and Nicolas a proselyte of Antioch:</w:t>
+      </w:r>
+    </w:p>
+    <w:p>
+      <w:pPr>
+        <w:pStyle w:val="ListParagraph"/>
+        <w:numPr>
+          <w:ilvl w:val="0"/>
+          <w:numId w:val="6"/>
+        </w:numPr>
+        <w:rPr>
+          <w:lang w:val="en-US"/>
+        </w:rPr>
+      </w:pPr>
+      <w:r>
+        <w:rPr>
+          <w:lang w:val="en-US"/>
+        </w:rPr>
+        <w:t>Whom they set before the apostles: and when they had prayed, they laid their hands on them.</w:t>
+      </w:r>
+    </w:p>
+    <w:p>
+      <w:pPr>
+        <w:pStyle w:val="ListParagraph"/>
+        <w:numPr>
+          <w:ilvl w:val="0"/>
+          <w:numId w:val="6"/>
+        </w:numPr>
+        <w:rPr>
+          <w:lang w:val="en-US"/>
+        </w:rPr>
+      </w:pPr>
+      <w:r>
+        <w:rPr>
+          <w:lang w:val="en-US"/>
+        </w:rPr>
+        <w:t>And the word of God increased; and the number of the disciples multiplied in Jerusalem greatly; and a great company of the priests were obedient to the faith.</w:t>
+      </w:r>
+    </w:p>
+    <w:p>
+      <w:pPr>
+        <w:pStyle w:val="ListParagraph"/>
+        <w:numPr>
+          <w:ilvl w:val="0"/>
+          <w:numId w:val="6"/>
+        </w:numPr>
+        <w:rPr>
+          <w:lang w:val="en-US"/>
+        </w:rPr>
+      </w:pPr>
+      <w:r>
+        <w:rPr>
+          <w:lang w:val="en-US"/>
+        </w:rPr>
+        <w:t>And Stephen, full of faith and power, did great wonders and miracles among the people.</w:t>
+      </w:r>
+    </w:p>
+    <w:p>
+      <w:pPr>
+        <w:pStyle w:val="ListParagraph"/>
+        <w:numPr>
+          <w:ilvl w:val="0"/>
+          <w:numId w:val="6"/>
+        </w:numPr>
+        <w:rPr>
+          <w:lang w:val="en-US"/>
+        </w:rPr>
+      </w:pPr>
+      <w:r>
+        <w:rPr>
+          <w:lang w:val="en-US"/>
+        </w:rPr>
+        <w:t xml:space="preserve">Then there arose certain of the synagogue, which is called the synagogue of the Libertines, and </w:t>
+      </w:r>
+      <w:proofErr w:type="spellStart"/>
+      <w:r>
+        <w:rPr>
+          <w:lang w:val="en-US"/>
+        </w:rPr>
+        <w:t>Cyrenians</w:t>
+      </w:r>
+      <w:proofErr w:type="spellEnd"/>
+      <w:r>
+        <w:rPr>
+          <w:lang w:val="en-US"/>
+        </w:rPr>
+        <w:t>, and Alexandrians, and of them of Cilicia and of Asia, disputing with Stephen.</w:t>
+      </w:r>
+    </w:p>
+    <w:p>
+      <w:pPr>
+        <w:pStyle w:val="ListParagraph"/>
+        <w:numPr>
+          <w:ilvl w:val="0"/>
+          <w:numId w:val="6"/>
+        </w:numPr>
+        <w:rPr>
+          <w:lang w:val="en-US"/>
+        </w:rPr>
+      </w:pPr>
+      <w:r>
+        <w:rPr>
+          <w:lang w:val="en-US"/>
+        </w:rPr>
+        <w:t xml:space="preserve">And they were not able to resist the wisdom and the spirit by which he </w:t>
+      </w:r>
+      <w:proofErr w:type="spellStart"/>
+      <w:r>
+        <w:rPr>
+          <w:lang w:val="en-US"/>
+        </w:rPr>
+        <w:t>spake</w:t>
+      </w:r>
+      <w:proofErr w:type="spellEnd"/>
+      <w:r>
+        <w:rPr>
+          <w:lang w:val="en-US"/>
+        </w:rPr>
+        <w:t>.</w:t>
+      </w:r>
+    </w:p>
+    <w:p>
+      <w:pPr>
+        <w:pStyle w:val="ListParagraph"/>
+        <w:numPr>
+          <w:ilvl w:val="0"/>
+          <w:numId w:val="6"/>
+        </w:numPr>
+        <w:rPr>
+          <w:lang w:val="en-US"/>
+        </w:rPr>
+      </w:pPr>
+      <w:r>
+        <w:rPr>
+          <w:lang w:val="en-US"/>
+        </w:rPr>
+        <w:t xml:space="preserve">Then they suborned men, which said, </w:t>
+      </w:r>
+      <w:proofErr w:type="gramStart"/>
+      <w:r>
+        <w:rPr>
+          <w:lang w:val="en-US"/>
+        </w:rPr>
+        <w:t>We</w:t>
+      </w:r>
+      <w:proofErr w:type="gramEnd"/>
+      <w:r>
+        <w:rPr>
+          <w:lang w:val="en-US"/>
+        </w:rPr>
+        <w:t xml:space="preserve"> have heard him speak blasphemous words against Moses, and against God.</w:t>
+      </w:r>
+    </w:p>
+    <w:p>
+      <w:pPr>
+        <w:pStyle w:val="ListParagraph"/>
+        <w:numPr>
+          <w:ilvl w:val="0"/>
+          <w:numId w:val="6"/>
+        </w:numPr>
+        <w:rPr>
+          <w:lang w:val="en-US"/>
+        </w:rPr>
+      </w:pPr>
+      <w:r>
+        <w:rPr>
+          <w:lang w:val="en-US"/>
+        </w:rPr>
+        <w:t>And they stirred up the people, and the elders, and the scribes, and came upon him, and caught him, and brought him to the council,</w:t>
+      </w:r>
+    </w:p>
+    <w:p>
+      <w:pPr>
+        <w:pStyle w:val="ListParagraph"/>
+        <w:numPr>
+          <w:ilvl w:val="0"/>
+          <w:numId w:val="6"/>
+        </w:numPr>
+        <w:rPr>
+          <w:lang w:val="en-US"/>
+        </w:rPr>
+      </w:pPr>
+      <w:r>
+        <w:rPr>
+          <w:lang w:val="en-US"/>
+        </w:rPr>
+        <w:t xml:space="preserve">And set up false witnesses, which said, </w:t>
+      </w:r>
+      <w:proofErr w:type="gramStart"/>
+      <w:r>
+        <w:rPr>
+          <w:lang w:val="en-US"/>
+        </w:rPr>
+        <w:t>This</w:t>
+      </w:r>
+      <w:proofErr w:type="gramEnd"/>
+      <w:r>
+        <w:rPr>
+          <w:lang w:val="en-US"/>
+        </w:rPr>
+        <w:t xml:space="preserve"> man </w:t>
+      </w:r>
+      <w:proofErr w:type="spellStart"/>
+      <w:r>
+        <w:rPr>
+          <w:lang w:val="en-US"/>
+        </w:rPr>
+        <w:t>ceaseth</w:t>
+      </w:r>
+      <w:proofErr w:type="spellEnd"/>
+      <w:r>
+        <w:rPr>
+          <w:lang w:val="en-US"/>
+        </w:rPr>
+        <w:t xml:space="preserve"> not to speak blasphemous words against this holy place, and the law:</w:t>
+      </w:r>
+    </w:p>
+    <w:p>
+      <w:pPr>
+        <w:pStyle w:val="ListParagraph"/>
+        <w:numPr>
+          <w:ilvl w:val="0"/>
+          <w:numId w:val="6"/>
+        </w:numPr>
+        <w:rPr>
+          <w:lang w:val="en-US"/>
+        </w:rPr>
+      </w:pPr>
+      <w:r>
+        <w:rPr>
+          <w:lang w:val="en-US"/>
+        </w:rPr>
+        <w:t>For we have heard him say, that this Jesus of Nazareth shall destroy this place, and shall change the customs which Moses delivered us.</w:t>
+      </w:r>
+    </w:p>
+    <w:p>
+      <w:pPr>
+        <w:pStyle w:val="ListParagraph"/>
+        <w:numPr>
+          <w:ilvl w:val="0"/>
+          <w:numId w:val="6"/>
+        </w:numPr>
+        <w:rPr>
+          <w:lang w:val="en-US"/>
+        </w:rPr>
+      </w:pPr>
+      <w:r>
+        <w:rPr>
+          <w:lang w:val="en-US"/>
+        </w:rPr>
+        <w:t xml:space="preserve">And all the sat in the council, looking </w:t>
+      </w:r>
+      <w:proofErr w:type="spellStart"/>
+      <w:r>
+        <w:rPr>
+          <w:lang w:val="en-US"/>
+        </w:rPr>
+        <w:t>stedfastly</w:t>
+      </w:r>
+      <w:proofErr w:type="spellEnd"/>
+      <w:r>
+        <w:rPr>
+          <w:lang w:val="en-US"/>
+        </w:rPr>
+        <w:t xml:space="preserve"> on him, saw his face as it had been the face of an angel.</w:t>
+      </w:r>
+    </w:p>
+    <w:p>
+      <w:pPr>
+        <w:rPr>
+          <w:lang w:val="en-US"/>
+        </w:rPr>
+      </w:pPr>
+    </w:p>
+    <w:p>
+      <w:pPr>
+        <w:rPr>
+          <w:lang w:val="en-US"/>
+        </w:rPr>
+      </w:pPr>
+      <w:r>
+        <w:rPr>
+          <w:lang w:val="en-US"/>
+        </w:rPr>
+        <w:t>Acts Ch7</w:t>
+      </w:r>
     </w:p>
     <w:sectPr>
       <w:pgSz w:w="11900" w:h="16840"/>
@@ -3595,9 +5048,9 @@
     </w:lvl>
   </w:abstractNum>
   <w:abstractNum w:abstractNumId="2" w15:restartNumberingAfterBreak="0">
-    <w:nsid w:val="5BC841C4"/>
+    <w:nsid w:val="4D3E13FB"/>
     <w:multiLevelType w:val="hybridMultilevel"/>
-    <w:tmpl w:val="0366D6C4"/>
+    <w:tmpl w:val="07A216AA"/>
     <w:lvl w:ilvl="0" w:tplc="0809000F">
       <w:start w:val="1"/>
       <w:numFmt w:val="decimal"/>
@@ -3684,9 +5137,9 @@
     </w:lvl>
   </w:abstractNum>
   <w:abstractNum w:abstractNumId="3" w15:restartNumberingAfterBreak="0">
-    <w:nsid w:val="67A26EB1"/>
+    <w:nsid w:val="530A7CED"/>
     <w:multiLevelType w:val="hybridMultilevel"/>
-    <w:tmpl w:val="D2C093EA"/>
+    <w:tmpl w:val="9BB0406E"/>
     <w:lvl w:ilvl="0" w:tplc="0809000F">
       <w:start w:val="1"/>
       <w:numFmt w:val="decimal"/>
@@ -3772,6 +5225,184 @@
       </w:pPr>
     </w:lvl>
   </w:abstractNum>
+  <w:abstractNum w:abstractNumId="4" w15:restartNumberingAfterBreak="0">
+    <w:nsid w:val="5BC841C4"/>
+    <w:multiLevelType w:val="hybridMultilevel"/>
+    <w:tmpl w:val="0366D6C4"/>
+    <w:lvl w:ilvl="0" w:tplc="0809000F">
+      <w:start w:val="1"/>
+      <w:numFmt w:val="decimal"/>
+      <w:lvlText w:val="%1."/>
+      <w:lvlJc w:val="left"/>
+      <w:pPr>
+        <w:ind w:left="720" w:hanging="360"/>
+      </w:pPr>
+      <w:rPr>
+        <w:rFonts w:hint="default"/>
+      </w:rPr>
+    </w:lvl>
+    <w:lvl w:ilvl="1" w:tplc="08090019" w:tentative="1">
+      <w:start w:val="1"/>
+      <w:numFmt w:val="lowerLetter"/>
+      <w:lvlText w:val="%2."/>
+      <w:lvlJc w:val="left"/>
+      <w:pPr>
+        <w:ind w:left="1440" w:hanging="360"/>
+      </w:pPr>
+    </w:lvl>
+    <w:lvl w:ilvl="2" w:tplc="0809001B" w:tentative="1">
+      <w:start w:val="1"/>
+      <w:numFmt w:val="lowerRoman"/>
+      <w:lvlText w:val="%3."/>
+      <w:lvlJc w:val="right"/>
+      <w:pPr>
+        <w:ind w:left="2160" w:hanging="180"/>
+      </w:pPr>
+    </w:lvl>
+    <w:lvl w:ilvl="3" w:tplc="0809000F" w:tentative="1">
+      <w:start w:val="1"/>
+      <w:numFmt w:val="decimal"/>
+      <w:lvlText w:val="%4."/>
+      <w:lvlJc w:val="left"/>
+      <w:pPr>
+        <w:ind w:left="2880" w:hanging="360"/>
+      </w:pPr>
+    </w:lvl>
+    <w:lvl w:ilvl="4" w:tplc="08090019" w:tentative="1">
+      <w:start w:val="1"/>
+      <w:numFmt w:val="lowerLetter"/>
+      <w:lvlText w:val="%5."/>
+      <w:lvlJc w:val="left"/>
+      <w:pPr>
+        <w:ind w:left="3600" w:hanging="360"/>
+      </w:pPr>
+    </w:lvl>
+    <w:lvl w:ilvl="5" w:tplc="0809001B" w:tentative="1">
+      <w:start w:val="1"/>
+      <w:numFmt w:val="lowerRoman"/>
+      <w:lvlText w:val="%6."/>
+      <w:lvlJc w:val="right"/>
+      <w:pPr>
+        <w:ind w:left="4320" w:hanging="180"/>
+      </w:pPr>
+    </w:lvl>
+    <w:lvl w:ilvl="6" w:tplc="0809000F" w:tentative="1">
+      <w:start w:val="1"/>
+      <w:numFmt w:val="decimal"/>
+      <w:lvlText w:val="%7."/>
+      <w:lvlJc w:val="left"/>
+      <w:pPr>
+        <w:ind w:left="5040" w:hanging="360"/>
+      </w:pPr>
+    </w:lvl>
+    <w:lvl w:ilvl="7" w:tplc="08090019" w:tentative="1">
+      <w:start w:val="1"/>
+      <w:numFmt w:val="lowerLetter"/>
+      <w:lvlText w:val="%8."/>
+      <w:lvlJc w:val="left"/>
+      <w:pPr>
+        <w:ind w:left="5760" w:hanging="360"/>
+      </w:pPr>
+    </w:lvl>
+    <w:lvl w:ilvl="8" w:tplc="0809001B" w:tentative="1">
+      <w:start w:val="1"/>
+      <w:numFmt w:val="lowerRoman"/>
+      <w:lvlText w:val="%9."/>
+      <w:lvlJc w:val="right"/>
+      <w:pPr>
+        <w:ind w:left="6480" w:hanging="180"/>
+      </w:pPr>
+    </w:lvl>
+  </w:abstractNum>
+  <w:abstractNum w:abstractNumId="5" w15:restartNumberingAfterBreak="0">
+    <w:nsid w:val="67A26EB1"/>
+    <w:multiLevelType w:val="hybridMultilevel"/>
+    <w:tmpl w:val="D2C093EA"/>
+    <w:lvl w:ilvl="0" w:tplc="0809000F">
+      <w:start w:val="1"/>
+      <w:numFmt w:val="decimal"/>
+      <w:lvlText w:val="%1."/>
+      <w:lvlJc w:val="left"/>
+      <w:pPr>
+        <w:ind w:left="720" w:hanging="360"/>
+      </w:pPr>
+      <w:rPr>
+        <w:rFonts w:hint="default"/>
+      </w:rPr>
+    </w:lvl>
+    <w:lvl w:ilvl="1" w:tplc="08090019" w:tentative="1">
+      <w:start w:val="1"/>
+      <w:numFmt w:val="lowerLetter"/>
+      <w:lvlText w:val="%2."/>
+      <w:lvlJc w:val="left"/>
+      <w:pPr>
+        <w:ind w:left="1440" w:hanging="360"/>
+      </w:pPr>
+    </w:lvl>
+    <w:lvl w:ilvl="2" w:tplc="0809001B" w:tentative="1">
+      <w:start w:val="1"/>
+      <w:numFmt w:val="lowerRoman"/>
+      <w:lvlText w:val="%3."/>
+      <w:lvlJc w:val="right"/>
+      <w:pPr>
+        <w:ind w:left="2160" w:hanging="180"/>
+      </w:pPr>
+    </w:lvl>
+    <w:lvl w:ilvl="3" w:tplc="0809000F" w:tentative="1">
+      <w:start w:val="1"/>
+      <w:numFmt w:val="decimal"/>
+      <w:lvlText w:val="%4."/>
+      <w:lvlJc w:val="left"/>
+      <w:pPr>
+        <w:ind w:left="2880" w:hanging="360"/>
+      </w:pPr>
+    </w:lvl>
+    <w:lvl w:ilvl="4" w:tplc="08090019" w:tentative="1">
+      <w:start w:val="1"/>
+      <w:numFmt w:val="lowerLetter"/>
+      <w:lvlText w:val="%5."/>
+      <w:lvlJc w:val="left"/>
+      <w:pPr>
+        <w:ind w:left="3600" w:hanging="360"/>
+      </w:pPr>
+    </w:lvl>
+    <w:lvl w:ilvl="5" w:tplc="0809001B" w:tentative="1">
+      <w:start w:val="1"/>
+      <w:numFmt w:val="lowerRoman"/>
+      <w:lvlText w:val="%6."/>
+      <w:lvlJc w:val="right"/>
+      <w:pPr>
+        <w:ind w:left="4320" w:hanging="180"/>
+      </w:pPr>
+    </w:lvl>
+    <w:lvl w:ilvl="6" w:tplc="0809000F" w:tentative="1">
+      <w:start w:val="1"/>
+      <w:numFmt w:val="decimal"/>
+      <w:lvlText w:val="%7."/>
+      <w:lvlJc w:val="left"/>
+      <w:pPr>
+        <w:ind w:left="5040" w:hanging="360"/>
+      </w:pPr>
+    </w:lvl>
+    <w:lvl w:ilvl="7" w:tplc="08090019" w:tentative="1">
+      <w:start w:val="1"/>
+      <w:numFmt w:val="lowerLetter"/>
+      <w:lvlText w:val="%8."/>
+      <w:lvlJc w:val="left"/>
+      <w:pPr>
+        <w:ind w:left="5760" w:hanging="360"/>
+      </w:pPr>
+    </w:lvl>
+    <w:lvl w:ilvl="8" w:tplc="0809001B" w:tentative="1">
+      <w:start w:val="1"/>
+      <w:numFmt w:val="lowerRoman"/>
+      <w:lvlText w:val="%9."/>
+      <w:lvlJc w:val="right"/>
+      <w:pPr>
+        <w:ind w:left="6480" w:hanging="180"/>
+      </w:pPr>
+    </w:lvl>
+  </w:abstractNum>
   <w:num w:numId="1">
     <w:abstractNumId w:val="0"/>
   </w:num>
@@ -3779,10 +5410,16 @@
     <w:abstractNumId w:val="1"/>
   </w:num>
   <w:num w:numId="3">
-    <w:abstractNumId w:val="3"/>
+    <w:abstractNumId w:val="5"/>
   </w:num>
   <w:num w:numId="4">
+    <w:abstractNumId w:val="4"/>
+  </w:num>
+  <w:num w:numId="5">
     <w:abstractNumId w:val="2"/>
+  </w:num>
+  <w:num w:numId="6">
+    <w:abstractNumId w:val="3"/>
   </w:num>
 </w:numbering>
 </file>

</xml_diff>

<commit_message>
Add Acts Ch8 and Ch9
</commit_message>
<xml_diff>
--- a/Acts.docx
+++ b/Acts.docx
@@ -6524,6 +6524,2553 @@
         </w:rPr>
         <w:t>Acts Ch 8</w:t>
       </w:r>
+    </w:p>
+    <w:p>
+      <w:pPr>
+        <w:rPr>
+          <w:lang w:val="en-US"/>
+        </w:rPr>
+      </w:pPr>
+    </w:p>
+    <w:p>
+      <w:pPr>
+        <w:pStyle w:val="ListParagraph"/>
+        <w:numPr>
+          <w:ilvl w:val="0"/>
+          <w:numId w:val="8"/>
+        </w:numPr>
+        <w:rPr>
+          <w:lang w:val="en-US"/>
+        </w:rPr>
+      </w:pPr>
+      <w:r>
+        <w:rPr>
+          <w:lang w:val="en-US"/>
+        </w:rPr>
+        <w:t>And Saul was consenting unto his death. And at that time there was a great persecution against the church which was at Jerusalem; and they were all scattered abroad throughout the regions of Judaea and Samaria, except the apostles.</w:t>
+      </w:r>
+    </w:p>
+    <w:p>
+      <w:pPr>
+        <w:pStyle w:val="ListParagraph"/>
+        <w:numPr>
+          <w:ilvl w:val="0"/>
+          <w:numId w:val="8"/>
+        </w:numPr>
+        <w:rPr>
+          <w:lang w:val="en-US"/>
+        </w:rPr>
+      </w:pPr>
+      <w:r>
+        <w:rPr>
+          <w:lang w:val="en-US"/>
+        </w:rPr>
+        <w:t xml:space="preserve">And devout men carried Stephen to his </w:t>
+      </w:r>
+      <w:proofErr w:type="gramStart"/>
+      <w:r>
+        <w:rPr>
+          <w:lang w:val="en-US"/>
+        </w:rPr>
+        <w:t>burial, and</w:t>
+      </w:r>
+      <w:proofErr w:type="gramEnd"/>
+      <w:r>
+        <w:rPr>
+          <w:lang w:val="en-US"/>
+        </w:rPr>
+        <w:t xml:space="preserve"> made great lamentation over him.</w:t>
+      </w:r>
+    </w:p>
+    <w:p>
+      <w:pPr>
+        <w:pStyle w:val="ListParagraph"/>
+        <w:numPr>
+          <w:ilvl w:val="0"/>
+          <w:numId w:val="8"/>
+        </w:numPr>
+        <w:rPr>
+          <w:lang w:val="en-US"/>
+        </w:rPr>
+      </w:pPr>
+      <w:r>
+        <w:rPr>
+          <w:lang w:val="en-US"/>
+        </w:rPr>
+        <w:t xml:space="preserve">As for Saul, he made </w:t>
+      </w:r>
+      <w:proofErr w:type="spellStart"/>
+      <w:r>
+        <w:rPr>
+          <w:lang w:val="en-US"/>
+        </w:rPr>
+        <w:t>havock</w:t>
+      </w:r>
+      <w:proofErr w:type="spellEnd"/>
+      <w:r>
+        <w:rPr>
+          <w:lang w:val="en-US"/>
+        </w:rPr>
+        <w:t xml:space="preserve"> of the church, entering into every house, and haling men and women committed them to prison.</w:t>
+      </w:r>
+    </w:p>
+    <w:p>
+      <w:pPr>
+        <w:pStyle w:val="ListParagraph"/>
+        <w:numPr>
+          <w:ilvl w:val="0"/>
+          <w:numId w:val="8"/>
+        </w:numPr>
+        <w:rPr>
+          <w:lang w:val="en-US"/>
+        </w:rPr>
+      </w:pPr>
+      <w:proofErr w:type="gramStart"/>
+      <w:r>
+        <w:rPr>
+          <w:lang w:val="en-US"/>
+        </w:rPr>
+        <w:t>Therefore</w:t>
+      </w:r>
+      <w:proofErr w:type="gramEnd"/>
+      <w:r>
+        <w:rPr>
+          <w:lang w:val="en-US"/>
+        </w:rPr>
+        <w:t xml:space="preserve"> they that were scattered abroad went </w:t>
+      </w:r>
+      <w:proofErr w:type="spellStart"/>
+      <w:r>
+        <w:rPr>
+          <w:lang w:val="en-US"/>
+        </w:rPr>
+        <w:t>every where</w:t>
+      </w:r>
+      <w:proofErr w:type="spellEnd"/>
+      <w:r>
+        <w:rPr>
+          <w:lang w:val="en-US"/>
+        </w:rPr>
+        <w:t xml:space="preserve"> preaching the word.</w:t>
+      </w:r>
+    </w:p>
+    <w:p>
+      <w:pPr>
+        <w:pStyle w:val="ListParagraph"/>
+        <w:numPr>
+          <w:ilvl w:val="0"/>
+          <w:numId w:val="8"/>
+        </w:numPr>
+        <w:rPr>
+          <w:lang w:val="en-US"/>
+        </w:rPr>
+      </w:pPr>
+      <w:r>
+        <w:rPr>
+          <w:lang w:val="en-US"/>
+        </w:rPr>
+        <w:t>Then Philip went down to the city of Samaria, and preached Christ unto them.</w:t>
+      </w:r>
+    </w:p>
+    <w:p>
+      <w:pPr>
+        <w:pStyle w:val="ListParagraph"/>
+        <w:numPr>
+          <w:ilvl w:val="0"/>
+          <w:numId w:val="8"/>
+        </w:numPr>
+        <w:rPr>
+          <w:lang w:val="en-US"/>
+        </w:rPr>
+      </w:pPr>
+      <w:r>
+        <w:rPr>
+          <w:lang w:val="en-US"/>
+        </w:rPr>
+        <w:t xml:space="preserve">And the people with one accord gave heed unto those things which Philip </w:t>
+      </w:r>
+      <w:proofErr w:type="spellStart"/>
+      <w:r>
+        <w:rPr>
+          <w:lang w:val="en-US"/>
+        </w:rPr>
+        <w:t>spake</w:t>
+      </w:r>
+      <w:proofErr w:type="spellEnd"/>
+      <w:r>
+        <w:rPr>
+          <w:lang w:val="en-US"/>
+        </w:rPr>
+        <w:t>, hearing and seeing the miracles which he did.</w:t>
+      </w:r>
+    </w:p>
+    <w:p>
+      <w:pPr>
+        <w:pStyle w:val="ListParagraph"/>
+        <w:numPr>
+          <w:ilvl w:val="0"/>
+          <w:numId w:val="8"/>
+        </w:numPr>
+        <w:rPr>
+          <w:lang w:val="en-US"/>
+        </w:rPr>
+      </w:pPr>
+      <w:r>
+        <w:rPr>
+          <w:lang w:val="en-US"/>
+        </w:rPr>
+        <w:t>For unclean spirits, crying with loud voice, came out of many that were possessed with them: and many taken with palsies, and that were lame, were healed.</w:t>
+      </w:r>
+    </w:p>
+    <w:p>
+      <w:pPr>
+        <w:pStyle w:val="ListParagraph"/>
+        <w:numPr>
+          <w:ilvl w:val="0"/>
+          <w:numId w:val="8"/>
+        </w:numPr>
+        <w:rPr>
+          <w:lang w:val="en-US"/>
+        </w:rPr>
+      </w:pPr>
+      <w:r>
+        <w:rPr>
+          <w:lang w:val="en-US"/>
+        </w:rPr>
+        <w:t>And there was great joy in that city.</w:t>
+      </w:r>
+    </w:p>
+    <w:p>
+      <w:pPr>
+        <w:pStyle w:val="ListParagraph"/>
+        <w:numPr>
+          <w:ilvl w:val="0"/>
+          <w:numId w:val="8"/>
+        </w:numPr>
+        <w:rPr>
+          <w:lang w:val="en-US"/>
+        </w:rPr>
+      </w:pPr>
+      <w:r>
+        <w:rPr>
+          <w:lang w:val="en-US"/>
+        </w:rPr>
+        <w:t xml:space="preserve">But there was a certain man, called Simon, which </w:t>
+      </w:r>
+      <w:proofErr w:type="spellStart"/>
+      <w:r>
+        <w:rPr>
+          <w:lang w:val="en-US"/>
+        </w:rPr>
+        <w:t>beforetime</w:t>
+      </w:r>
+      <w:proofErr w:type="spellEnd"/>
+      <w:r>
+        <w:rPr>
+          <w:lang w:val="en-US"/>
+        </w:rPr>
+        <w:t xml:space="preserve"> in the same city used sorcery, and bewitched the people of Samaria, giving out that himself was some great one:</w:t>
+      </w:r>
+    </w:p>
+    <w:p>
+      <w:pPr>
+        <w:pStyle w:val="ListParagraph"/>
+        <w:numPr>
+          <w:ilvl w:val="0"/>
+          <w:numId w:val="8"/>
+        </w:numPr>
+        <w:rPr>
+          <w:lang w:val="en-US"/>
+        </w:rPr>
+      </w:pPr>
+      <w:r>
+        <w:rPr>
+          <w:lang w:val="en-US"/>
+        </w:rPr>
+        <w:lastRenderedPageBreak/>
+        <w:t xml:space="preserve">To whom they all gave heed, from the least to the greatest, saying, </w:t>
+      </w:r>
+      <w:proofErr w:type="gramStart"/>
+      <w:r>
+        <w:rPr>
+          <w:lang w:val="en-US"/>
+        </w:rPr>
+        <w:t>This</w:t>
+      </w:r>
+      <w:proofErr w:type="gramEnd"/>
+      <w:r>
+        <w:rPr>
+          <w:lang w:val="en-US"/>
+        </w:rPr>
+        <w:t xml:space="preserve"> man is the great power of God.</w:t>
+      </w:r>
+    </w:p>
+    <w:p>
+      <w:pPr>
+        <w:pStyle w:val="ListParagraph"/>
+        <w:numPr>
+          <w:ilvl w:val="0"/>
+          <w:numId w:val="8"/>
+        </w:numPr>
+        <w:rPr>
+          <w:lang w:val="en-US"/>
+        </w:rPr>
+      </w:pPr>
+      <w:r>
+        <w:rPr>
+          <w:lang w:val="en-US"/>
+        </w:rPr>
+        <w:t>And to him they had regard, because that of long time he had bewitched them with sorceries.</w:t>
+      </w:r>
+    </w:p>
+    <w:p>
+      <w:pPr>
+        <w:pStyle w:val="ListParagraph"/>
+        <w:numPr>
+          <w:ilvl w:val="0"/>
+          <w:numId w:val="8"/>
+        </w:numPr>
+        <w:rPr>
+          <w:lang w:val="en-US"/>
+        </w:rPr>
+      </w:pPr>
+      <w:r>
+        <w:rPr>
+          <w:lang w:val="en-US"/>
+        </w:rPr>
+        <w:t>But when they believed Philip preaching the things concerning the kingdom of God, and the name of Jesus Christ, they were baptized, both men and women.</w:t>
+      </w:r>
+    </w:p>
+    <w:p>
+      <w:pPr>
+        <w:pStyle w:val="ListParagraph"/>
+        <w:numPr>
+          <w:ilvl w:val="0"/>
+          <w:numId w:val="8"/>
+        </w:numPr>
+        <w:rPr>
+          <w:lang w:val="en-US"/>
+        </w:rPr>
+      </w:pPr>
+      <w:r>
+        <w:rPr>
+          <w:lang w:val="en-US"/>
+        </w:rPr>
+        <w:t>Then Simon himself believed also: and when he was baptized, he continued with Philip, and wondered, beholding the miracles and signs which were done.</w:t>
+      </w:r>
+    </w:p>
+    <w:p>
+      <w:pPr>
+        <w:pStyle w:val="ListParagraph"/>
+        <w:numPr>
+          <w:ilvl w:val="0"/>
+          <w:numId w:val="8"/>
+        </w:numPr>
+        <w:rPr>
+          <w:lang w:val="en-US"/>
+        </w:rPr>
+      </w:pPr>
+      <w:r>
+        <w:rPr>
+          <w:lang w:val="en-US"/>
+        </w:rPr>
+        <w:t>Now when the apostles which were at Jerusalem heard that Samaria had received the word of God, they sent unto them Peter and John:</w:t>
+      </w:r>
+    </w:p>
+    <w:p>
+      <w:pPr>
+        <w:pStyle w:val="ListParagraph"/>
+        <w:numPr>
+          <w:ilvl w:val="0"/>
+          <w:numId w:val="8"/>
+        </w:numPr>
+        <w:rPr>
+          <w:lang w:val="en-US"/>
+        </w:rPr>
+      </w:pPr>
+      <w:r>
+        <w:rPr>
+          <w:lang w:val="en-US"/>
+        </w:rPr>
+        <w:t>Who, when they were come down, prayed for them, that they might receive the Holy Ghost:</w:t>
+      </w:r>
+    </w:p>
+    <w:p>
+      <w:pPr>
+        <w:pStyle w:val="ListParagraph"/>
+        <w:numPr>
+          <w:ilvl w:val="0"/>
+          <w:numId w:val="8"/>
+        </w:numPr>
+        <w:rPr>
+          <w:lang w:val="en-US"/>
+        </w:rPr>
+      </w:pPr>
+      <w:r>
+        <w:rPr>
+          <w:lang w:val="en-US"/>
+        </w:rPr>
+        <w:t>(For as yet he was fallen upon none of them: only they were baptized in the name of the Lord Jesus.)</w:t>
+      </w:r>
+    </w:p>
+    <w:p>
+      <w:pPr>
+        <w:pStyle w:val="ListParagraph"/>
+        <w:numPr>
+          <w:ilvl w:val="0"/>
+          <w:numId w:val="8"/>
+        </w:numPr>
+        <w:rPr>
+          <w:lang w:val="en-US"/>
+        </w:rPr>
+      </w:pPr>
+      <w:r>
+        <w:rPr>
+          <w:lang w:val="en-US"/>
+        </w:rPr>
+        <w:t>Then laid they their hands on them, and they received the Holy Ghost.</w:t>
+      </w:r>
+    </w:p>
+    <w:p>
+      <w:pPr>
+        <w:pStyle w:val="ListParagraph"/>
+        <w:numPr>
+          <w:ilvl w:val="0"/>
+          <w:numId w:val="8"/>
+        </w:numPr>
+        <w:rPr>
+          <w:lang w:val="en-US"/>
+        </w:rPr>
+      </w:pPr>
+      <w:r>
+        <w:rPr>
+          <w:lang w:val="en-US"/>
+        </w:rPr>
+        <w:t>And when Simon saw that through laying on of the apostles’ hands the Holy Ghost was given, he offered them money,</w:t>
+      </w:r>
+    </w:p>
+    <w:p>
+      <w:pPr>
+        <w:pStyle w:val="ListParagraph"/>
+        <w:numPr>
+          <w:ilvl w:val="0"/>
+          <w:numId w:val="8"/>
+        </w:numPr>
+        <w:rPr>
+          <w:lang w:val="en-US"/>
+        </w:rPr>
+      </w:pPr>
+      <w:r>
+        <w:rPr>
+          <w:lang w:val="en-US"/>
+        </w:rPr>
+        <w:t xml:space="preserve">Saying, </w:t>
+      </w:r>
+      <w:proofErr w:type="gramStart"/>
+      <w:r>
+        <w:rPr>
+          <w:lang w:val="en-US"/>
+        </w:rPr>
+        <w:t>Give</w:t>
+      </w:r>
+      <w:proofErr w:type="gramEnd"/>
+      <w:r>
+        <w:rPr>
+          <w:lang w:val="en-US"/>
+        </w:rPr>
+        <w:t xml:space="preserve"> me also this power, that on whomsoever I lay hands, he may receive the Holy Ghost.</w:t>
+      </w:r>
+    </w:p>
+    <w:p>
+      <w:pPr>
+        <w:pStyle w:val="ListParagraph"/>
+        <w:numPr>
+          <w:ilvl w:val="0"/>
+          <w:numId w:val="8"/>
+        </w:numPr>
+        <w:rPr>
+          <w:lang w:val="en-US"/>
+        </w:rPr>
+      </w:pPr>
+      <w:r>
+        <w:rPr>
+          <w:lang w:val="en-US"/>
+        </w:rPr>
+        <w:t xml:space="preserve">But Peter said unto him, </w:t>
+      </w:r>
+      <w:proofErr w:type="gramStart"/>
+      <w:r>
+        <w:rPr>
+          <w:lang w:val="en-US"/>
+        </w:rPr>
+        <w:t>Thy</w:t>
+      </w:r>
+      <w:proofErr w:type="gramEnd"/>
+      <w:r>
+        <w:rPr>
+          <w:lang w:val="en-US"/>
+        </w:rPr>
+        <w:t xml:space="preserve"> money perish with thee, because thou hast thought that the gift of God may be purchased with money.</w:t>
+      </w:r>
+    </w:p>
+    <w:p>
+      <w:pPr>
+        <w:pStyle w:val="ListParagraph"/>
+        <w:numPr>
+          <w:ilvl w:val="0"/>
+          <w:numId w:val="8"/>
+        </w:numPr>
+        <w:rPr>
+          <w:lang w:val="en-US"/>
+        </w:rPr>
+      </w:pPr>
+      <w:r>
+        <w:rPr>
+          <w:lang w:val="en-US"/>
+        </w:rPr>
+        <w:t>Thou hast neither part nor lot in this matter: for thy heart is not right in the sight of God.</w:t>
+      </w:r>
+    </w:p>
+    <w:p>
+      <w:pPr>
+        <w:pStyle w:val="ListParagraph"/>
+        <w:numPr>
+          <w:ilvl w:val="0"/>
+          <w:numId w:val="8"/>
+        </w:numPr>
+        <w:rPr>
+          <w:lang w:val="en-US"/>
+        </w:rPr>
+      </w:pPr>
+      <w:r>
+        <w:rPr>
+          <w:lang w:val="en-US"/>
+        </w:rPr>
+        <w:t xml:space="preserve">Repent therefore of this thy wickedness, and pray God, if perhaps the thought of thine heart may </w:t>
+      </w:r>
+      <w:proofErr w:type="gramStart"/>
+      <w:r>
+        <w:rPr>
+          <w:lang w:val="en-US"/>
+        </w:rPr>
+        <w:t>be</w:t>
+      </w:r>
+      <w:proofErr w:type="gramEnd"/>
+      <w:r>
+        <w:rPr>
+          <w:lang w:val="en-US"/>
+        </w:rPr>
+        <w:t xml:space="preserve"> forgiven thee.</w:t>
+      </w:r>
+    </w:p>
+    <w:p>
+      <w:pPr>
+        <w:pStyle w:val="ListParagraph"/>
+        <w:numPr>
+          <w:ilvl w:val="0"/>
+          <w:numId w:val="8"/>
+        </w:numPr>
+        <w:rPr>
+          <w:lang w:val="en-US"/>
+        </w:rPr>
+      </w:pPr>
+      <w:r>
+        <w:rPr>
+          <w:lang w:val="en-US"/>
+        </w:rPr>
+        <w:t>For I perceive that thou art in the gall of bitterness, and in the bond of iniquity.</w:t>
+      </w:r>
+    </w:p>
+    <w:p>
+      <w:pPr>
+        <w:pStyle w:val="ListParagraph"/>
+        <w:numPr>
+          <w:ilvl w:val="0"/>
+          <w:numId w:val="8"/>
+        </w:numPr>
+        <w:rPr>
+          <w:lang w:val="en-US"/>
+        </w:rPr>
+      </w:pPr>
+      <w:r>
+        <w:rPr>
+          <w:lang w:val="en-US"/>
+        </w:rPr>
+        <w:t xml:space="preserve">Then answered Simon, and said, </w:t>
+      </w:r>
+      <w:proofErr w:type="gramStart"/>
+      <w:r>
+        <w:rPr>
+          <w:lang w:val="en-US"/>
+        </w:rPr>
+        <w:t>Pray</w:t>
+      </w:r>
+      <w:proofErr w:type="gramEnd"/>
+      <w:r>
+        <w:rPr>
+          <w:lang w:val="en-US"/>
+        </w:rPr>
+        <w:t xml:space="preserve"> ye to the LORD for me, that none of these things which ye have spoken come upon me.</w:t>
+      </w:r>
+    </w:p>
+    <w:p>
+      <w:pPr>
+        <w:pStyle w:val="ListParagraph"/>
+        <w:numPr>
+          <w:ilvl w:val="0"/>
+          <w:numId w:val="8"/>
+        </w:numPr>
+        <w:rPr>
+          <w:lang w:val="en-US"/>
+        </w:rPr>
+      </w:pPr>
+      <w:r>
+        <w:rPr>
+          <w:lang w:val="en-US"/>
+        </w:rPr>
+        <w:t>And they, when they had testified and preached the word of the Lord, returned to Jerusalem, and preached the gospel in many villages of the Samaritans.</w:t>
+      </w:r>
+    </w:p>
+    <w:p>
+      <w:pPr>
+        <w:pStyle w:val="ListParagraph"/>
+        <w:numPr>
+          <w:ilvl w:val="0"/>
+          <w:numId w:val="8"/>
+        </w:numPr>
+        <w:rPr>
+          <w:lang w:val="en-US"/>
+        </w:rPr>
+      </w:pPr>
+      <w:r>
+        <w:rPr>
+          <w:lang w:val="en-US"/>
+        </w:rPr>
+        <w:t xml:space="preserve">And the angel of the Lord </w:t>
+      </w:r>
+      <w:proofErr w:type="spellStart"/>
+      <w:r>
+        <w:rPr>
+          <w:lang w:val="en-US"/>
+        </w:rPr>
+        <w:t>spake</w:t>
+      </w:r>
+      <w:proofErr w:type="spellEnd"/>
+      <w:r>
+        <w:rPr>
+          <w:lang w:val="en-US"/>
+        </w:rPr>
+        <w:t xml:space="preserve"> unto Philip, saying, Arise, and go toward the south unto the way that </w:t>
+      </w:r>
+      <w:proofErr w:type="spellStart"/>
+      <w:r>
+        <w:rPr>
+          <w:lang w:val="en-US"/>
+        </w:rPr>
+        <w:t>goeth</w:t>
+      </w:r>
+      <w:proofErr w:type="spellEnd"/>
+      <w:r>
+        <w:rPr>
+          <w:lang w:val="en-US"/>
+        </w:rPr>
+        <w:t xml:space="preserve"> down from Jerusalem unto Gaza, which is desert.</w:t>
+      </w:r>
+    </w:p>
+    <w:p>
+      <w:pPr>
+        <w:pStyle w:val="ListParagraph"/>
+        <w:numPr>
+          <w:ilvl w:val="0"/>
+          <w:numId w:val="8"/>
+        </w:numPr>
+        <w:rPr>
+          <w:lang w:val="en-US"/>
+        </w:rPr>
+      </w:pPr>
+      <w:r>
+        <w:rPr>
+          <w:lang w:val="en-US"/>
+        </w:rPr>
+        <w:t xml:space="preserve">And he arose and </w:t>
+      </w:r>
+      <w:proofErr w:type="gramStart"/>
+      <w:r>
+        <w:rPr>
+          <w:lang w:val="en-US"/>
+        </w:rPr>
+        <w:t>went:</w:t>
+      </w:r>
+      <w:proofErr w:type="gramEnd"/>
+      <w:r>
+        <w:rPr>
+          <w:lang w:val="en-US"/>
+        </w:rPr>
+        <w:t xml:space="preserve"> and, behold, a man of Ethiopia, and eunuch of great authority under Candace queen of the Ethiopians, who had the charge of all her treasure, and had come to Jerusalem for to worship,</w:t>
+      </w:r>
+    </w:p>
+    <w:p>
+      <w:pPr>
+        <w:pStyle w:val="ListParagraph"/>
+        <w:numPr>
+          <w:ilvl w:val="0"/>
+          <w:numId w:val="8"/>
+        </w:numPr>
+        <w:rPr>
+          <w:lang w:val="en-US"/>
+        </w:rPr>
+      </w:pPr>
+      <w:r>
+        <w:rPr>
+          <w:lang w:val="en-US"/>
+        </w:rPr>
+        <w:t xml:space="preserve">Was </w:t>
+      </w:r>
+      <w:proofErr w:type="gramStart"/>
+      <w:r>
+        <w:rPr>
+          <w:lang w:val="en-US"/>
+        </w:rPr>
+        <w:t>returning, and</w:t>
+      </w:r>
+      <w:proofErr w:type="gramEnd"/>
+      <w:r>
+        <w:rPr>
+          <w:lang w:val="en-US"/>
+        </w:rPr>
+        <w:t xml:space="preserve"> sitting in his chariot read Esaias the prophet.</w:t>
+      </w:r>
+    </w:p>
+    <w:p>
+      <w:pPr>
+        <w:pStyle w:val="ListParagraph"/>
+        <w:numPr>
+          <w:ilvl w:val="0"/>
+          <w:numId w:val="8"/>
+        </w:numPr>
+        <w:rPr>
+          <w:lang w:val="en-US"/>
+        </w:rPr>
+      </w:pPr>
+      <w:r>
+        <w:rPr>
+          <w:lang w:val="en-US"/>
+        </w:rPr>
+        <w:t xml:space="preserve">Then the Spirit said unto Philip, </w:t>
+      </w:r>
+      <w:proofErr w:type="gramStart"/>
+      <w:r>
+        <w:rPr>
+          <w:lang w:val="en-US"/>
+        </w:rPr>
+        <w:t>Go</w:t>
+      </w:r>
+      <w:proofErr w:type="gramEnd"/>
+      <w:r>
+        <w:rPr>
+          <w:lang w:val="en-US"/>
+        </w:rPr>
+        <w:t xml:space="preserve"> near, and join thyself to this chariot.</w:t>
+      </w:r>
+    </w:p>
+    <w:p>
+      <w:pPr>
+        <w:pStyle w:val="ListParagraph"/>
+        <w:numPr>
+          <w:ilvl w:val="0"/>
+          <w:numId w:val="8"/>
+        </w:numPr>
+        <w:rPr>
+          <w:lang w:val="en-US"/>
+        </w:rPr>
+      </w:pPr>
+      <w:r>
+        <w:rPr>
+          <w:lang w:val="en-US"/>
+        </w:rPr>
+        <w:t xml:space="preserve">And Philip ran thither to him, and heard him read the prophet Esaias, and said, </w:t>
+      </w:r>
+      <w:proofErr w:type="spellStart"/>
+      <w:r>
+        <w:rPr>
+          <w:lang w:val="en-US"/>
+        </w:rPr>
+        <w:t>Understandest</w:t>
+      </w:r>
+      <w:proofErr w:type="spellEnd"/>
+      <w:r>
+        <w:rPr>
+          <w:lang w:val="en-US"/>
+        </w:rPr>
+        <w:t xml:space="preserve"> thou what thou </w:t>
+      </w:r>
+      <w:proofErr w:type="spellStart"/>
+      <w:r>
+        <w:rPr>
+          <w:lang w:val="en-US"/>
+        </w:rPr>
+        <w:t>readest</w:t>
+      </w:r>
+      <w:proofErr w:type="spellEnd"/>
+      <w:r>
+        <w:rPr>
+          <w:lang w:val="en-US"/>
+        </w:rPr>
+        <w:t>?</w:t>
+      </w:r>
+    </w:p>
+    <w:p>
+      <w:pPr>
+        <w:pStyle w:val="ListParagraph"/>
+        <w:numPr>
+          <w:ilvl w:val="0"/>
+          <w:numId w:val="8"/>
+        </w:numPr>
+        <w:rPr>
+          <w:lang w:val="en-US"/>
+        </w:rPr>
+      </w:pPr>
+      <w:r>
+        <w:rPr>
+          <w:lang w:val="en-US"/>
+        </w:rPr>
+        <w:t xml:space="preserve">And he said, </w:t>
+      </w:r>
+      <w:proofErr w:type="gramStart"/>
+      <w:r>
+        <w:rPr>
+          <w:lang w:val="en-US"/>
+        </w:rPr>
+        <w:t>How</w:t>
+      </w:r>
+      <w:proofErr w:type="gramEnd"/>
+      <w:r>
+        <w:rPr>
+          <w:lang w:val="en-US"/>
+        </w:rPr>
+        <w:t xml:space="preserve"> can I, except some man should guide me? And he desired Philip that he would come up and sit with him.</w:t>
+      </w:r>
+    </w:p>
+    <w:p>
+      <w:pPr>
+        <w:pStyle w:val="ListParagraph"/>
+        <w:numPr>
+          <w:ilvl w:val="0"/>
+          <w:numId w:val="8"/>
+        </w:numPr>
+        <w:rPr>
+          <w:lang w:val="en-US"/>
+        </w:rPr>
+      </w:pPr>
+      <w:r>
+        <w:rPr>
+          <w:lang w:val="en-US"/>
+        </w:rPr>
+        <w:t xml:space="preserve">The place of the scripture which he read was this, He was led as a sheep to the </w:t>
+      </w:r>
+      <w:proofErr w:type="gramStart"/>
+      <w:r>
+        <w:rPr>
+          <w:lang w:val="en-US"/>
+        </w:rPr>
+        <w:t>slaughter;  and</w:t>
+      </w:r>
+      <w:proofErr w:type="gramEnd"/>
+      <w:r>
+        <w:rPr>
+          <w:lang w:val="en-US"/>
+        </w:rPr>
+        <w:t xml:space="preserve"> like a lamb dumb before his shearer, so opened he not his mouth:</w:t>
+      </w:r>
+    </w:p>
+    <w:p>
+      <w:pPr>
+        <w:pStyle w:val="ListParagraph"/>
+        <w:numPr>
+          <w:ilvl w:val="0"/>
+          <w:numId w:val="8"/>
+        </w:numPr>
+        <w:rPr>
+          <w:lang w:val="en-US"/>
+        </w:rPr>
+      </w:pPr>
+      <w:r>
+        <w:rPr>
+          <w:lang w:val="en-US"/>
+        </w:rPr>
+        <w:t>In his humiliation his judgment was taken away: and who shall declare his generation? for his life is taken from the earth.</w:t>
+      </w:r>
+    </w:p>
+    <w:p>
+      <w:pPr>
+        <w:pStyle w:val="ListParagraph"/>
+        <w:numPr>
+          <w:ilvl w:val="0"/>
+          <w:numId w:val="8"/>
+        </w:numPr>
+        <w:rPr>
+          <w:lang w:val="en-US"/>
+        </w:rPr>
+      </w:pPr>
+      <w:r>
+        <w:rPr>
+          <w:lang w:val="en-US"/>
+        </w:rPr>
+        <w:t xml:space="preserve">And the eunuch answered Philip, and said, I pray thee, of whom </w:t>
+      </w:r>
+      <w:proofErr w:type="spellStart"/>
+      <w:r>
+        <w:rPr>
+          <w:lang w:val="en-US"/>
+        </w:rPr>
+        <w:t>speaketh</w:t>
+      </w:r>
+      <w:proofErr w:type="spellEnd"/>
+      <w:r>
+        <w:rPr>
+          <w:lang w:val="en-US"/>
+        </w:rPr>
+        <w:t xml:space="preserve"> the prophet this? of himself, or of some other man?</w:t>
+      </w:r>
+    </w:p>
+    <w:p>
+      <w:pPr>
+        <w:pStyle w:val="ListParagraph"/>
+        <w:numPr>
+          <w:ilvl w:val="0"/>
+          <w:numId w:val="8"/>
+        </w:numPr>
+        <w:rPr>
+          <w:lang w:val="en-US"/>
+        </w:rPr>
+      </w:pPr>
+      <w:r>
+        <w:rPr>
+          <w:lang w:val="en-US"/>
+        </w:rPr>
+        <w:lastRenderedPageBreak/>
+        <w:t>Then Philip opened his mouth, and began at the same scripture, and preached unto him Jesus.</w:t>
+      </w:r>
+    </w:p>
+    <w:p>
+      <w:pPr>
+        <w:pStyle w:val="ListParagraph"/>
+        <w:numPr>
+          <w:ilvl w:val="0"/>
+          <w:numId w:val="8"/>
+        </w:numPr>
+        <w:rPr>
+          <w:lang w:val="en-US"/>
+        </w:rPr>
+      </w:pPr>
+      <w:r>
+        <w:rPr>
+          <w:lang w:val="en-US"/>
+        </w:rPr>
+        <w:t>And as they went on their way, they came unto a certain water: and the eunuch said, See, here is water; what doth hinder me to be baptized?</w:t>
+      </w:r>
+    </w:p>
+    <w:p>
+      <w:pPr>
+        <w:pStyle w:val="ListParagraph"/>
+        <w:numPr>
+          <w:ilvl w:val="0"/>
+          <w:numId w:val="8"/>
+        </w:numPr>
+        <w:rPr>
+          <w:lang w:val="en-US"/>
+        </w:rPr>
+      </w:pPr>
+      <w:r>
+        <w:rPr>
+          <w:lang w:val="en-US"/>
+        </w:rPr>
+        <w:t xml:space="preserve">And Philip said, If thou </w:t>
+      </w:r>
+      <w:proofErr w:type="spellStart"/>
+      <w:r>
+        <w:rPr>
+          <w:lang w:val="en-US"/>
+        </w:rPr>
+        <w:t>believest</w:t>
+      </w:r>
+      <w:proofErr w:type="spellEnd"/>
+      <w:r>
+        <w:rPr>
+          <w:lang w:val="en-US"/>
+        </w:rPr>
+        <w:t xml:space="preserve"> with all thine heart, thou mayest. And he answered and said, I believe that Jesus Christ is the Son of God.</w:t>
+      </w:r>
+    </w:p>
+    <w:p>
+      <w:pPr>
+        <w:pStyle w:val="ListParagraph"/>
+        <w:numPr>
+          <w:ilvl w:val="0"/>
+          <w:numId w:val="8"/>
+        </w:numPr>
+        <w:rPr>
+          <w:lang w:val="en-US"/>
+        </w:rPr>
+      </w:pPr>
+      <w:r>
+        <w:rPr>
+          <w:lang w:val="en-US"/>
+        </w:rPr>
+        <w:t>And he commanded the chariot to stand still: and they went down both into the water, both Philip and eunuch; and he baptized him.</w:t>
+      </w:r>
+    </w:p>
+    <w:p>
+      <w:pPr>
+        <w:pStyle w:val="ListParagraph"/>
+        <w:numPr>
+          <w:ilvl w:val="0"/>
+          <w:numId w:val="8"/>
+        </w:numPr>
+        <w:rPr>
+          <w:lang w:val="en-US"/>
+        </w:rPr>
+      </w:pPr>
+      <w:r>
+        <w:rPr>
+          <w:lang w:val="en-US"/>
+        </w:rPr>
+        <w:t>And when they were come up out of the water, the Spirit of the Lord caught away Philip, that the eunuch saw him no more: and he went on his way rejoicing.</w:t>
+      </w:r>
+    </w:p>
+    <w:p>
+      <w:pPr>
+        <w:pStyle w:val="ListParagraph"/>
+        <w:numPr>
+          <w:ilvl w:val="0"/>
+          <w:numId w:val="8"/>
+        </w:numPr>
+        <w:rPr>
+          <w:lang w:val="en-US"/>
+        </w:rPr>
+      </w:pPr>
+      <w:r>
+        <w:rPr>
+          <w:lang w:val="en-US"/>
+        </w:rPr>
+        <w:t xml:space="preserve">But Philip was found at </w:t>
+      </w:r>
+      <w:proofErr w:type="spellStart"/>
+      <w:r>
+        <w:rPr>
+          <w:lang w:val="en-US"/>
+        </w:rPr>
+        <w:t>Azotus</w:t>
+      </w:r>
+      <w:proofErr w:type="spellEnd"/>
+      <w:r>
+        <w:rPr>
+          <w:lang w:val="en-US"/>
+        </w:rPr>
+        <w:t>: and passing through he preached in all the cities, till he came to Caesarea.</w:t>
+      </w:r>
+    </w:p>
+    <w:p>
+      <w:pPr>
+        <w:rPr>
+          <w:lang w:val="en-US"/>
+        </w:rPr>
+      </w:pPr>
+    </w:p>
+    <w:p>
+      <w:pPr>
+        <w:rPr>
+          <w:lang w:val="en-US"/>
+        </w:rPr>
+      </w:pPr>
+      <w:r>
+        <w:rPr>
+          <w:lang w:val="en-US"/>
+        </w:rPr>
+        <w:t>Acts Ch9</w:t>
+      </w:r>
+    </w:p>
+    <w:p>
+      <w:pPr>
+        <w:rPr>
+          <w:lang w:val="en-US"/>
+        </w:rPr>
+      </w:pPr>
+    </w:p>
+    <w:p>
+      <w:pPr>
+        <w:pStyle w:val="ListParagraph"/>
+        <w:numPr>
+          <w:ilvl w:val="0"/>
+          <w:numId w:val="9"/>
+        </w:numPr>
+        <w:rPr>
+          <w:lang w:val="en-US"/>
+        </w:rPr>
+      </w:pPr>
+      <w:r>
+        <w:rPr>
+          <w:lang w:val="en-US"/>
+        </w:rPr>
+        <w:t xml:space="preserve">And Saul, yet breathing out </w:t>
+      </w:r>
+      <w:proofErr w:type="spellStart"/>
+      <w:r>
+        <w:rPr>
+          <w:lang w:val="en-US"/>
+        </w:rPr>
+        <w:t>threatenings</w:t>
+      </w:r>
+      <w:proofErr w:type="spellEnd"/>
+      <w:r>
+        <w:rPr>
+          <w:lang w:val="en-US"/>
+        </w:rPr>
+        <w:t xml:space="preserve"> and slaughter against the disciples of the Lord, went unto the high priest,</w:t>
+      </w:r>
+    </w:p>
+    <w:p>
+      <w:pPr>
+        <w:pStyle w:val="ListParagraph"/>
+        <w:numPr>
+          <w:ilvl w:val="0"/>
+          <w:numId w:val="9"/>
+        </w:numPr>
+        <w:rPr>
+          <w:lang w:val="en-US"/>
+        </w:rPr>
+      </w:pPr>
+      <w:r>
+        <w:rPr>
+          <w:lang w:val="en-US"/>
+        </w:rPr>
+        <w:t>And desired of him letters to Damascus to the synagogues, that if he found any of this way, whether they were men or women, he might bring them bound unto Jerusalem.</w:t>
+      </w:r>
+    </w:p>
+    <w:p>
+      <w:pPr>
+        <w:pStyle w:val="ListParagraph"/>
+        <w:numPr>
+          <w:ilvl w:val="0"/>
+          <w:numId w:val="9"/>
+        </w:numPr>
+        <w:rPr>
+          <w:lang w:val="en-US"/>
+        </w:rPr>
+      </w:pPr>
+      <w:r>
+        <w:rPr>
+          <w:lang w:val="en-US"/>
+        </w:rPr>
+        <w:t xml:space="preserve">And as he journeyed, he came near Damascus: and suddenly </w:t>
+      </w:r>
+      <w:proofErr w:type="gramStart"/>
+      <w:r>
+        <w:rPr>
+          <w:lang w:val="en-US"/>
+        </w:rPr>
+        <w:t>there</w:t>
+      </w:r>
+      <w:proofErr w:type="gramEnd"/>
+      <w:r>
+        <w:rPr>
+          <w:lang w:val="en-US"/>
+        </w:rPr>
+        <w:t xml:space="preserve"> shined round about him a light from heaven.</w:t>
+      </w:r>
+    </w:p>
+    <w:p>
+      <w:pPr>
+        <w:pStyle w:val="ListParagraph"/>
+        <w:numPr>
+          <w:ilvl w:val="0"/>
+          <w:numId w:val="9"/>
+        </w:numPr>
+        <w:rPr>
+          <w:lang w:val="en-US"/>
+        </w:rPr>
+      </w:pPr>
+      <w:r>
+        <w:rPr>
+          <w:lang w:val="en-US"/>
+        </w:rPr>
+        <w:t>And he fell to the earth, and heard a voice saying unto him, Saul, Saul, why persecutes thou me?</w:t>
+      </w:r>
+    </w:p>
+    <w:p>
+      <w:pPr>
+        <w:pStyle w:val="ListParagraph"/>
+        <w:numPr>
+          <w:ilvl w:val="0"/>
+          <w:numId w:val="9"/>
+        </w:numPr>
+        <w:rPr>
+          <w:lang w:val="en-US"/>
+        </w:rPr>
+      </w:pPr>
+      <w:r>
+        <w:rPr>
+          <w:lang w:val="en-US"/>
+        </w:rPr>
+        <w:t xml:space="preserve">And he said, Who art thou, Lord? And the Lord said, I am Jesus whom thou </w:t>
+      </w:r>
+      <w:proofErr w:type="gramStart"/>
+      <w:r>
+        <w:rPr>
+          <w:lang w:val="en-US"/>
+        </w:rPr>
+        <w:t>persecutes</w:t>
+      </w:r>
+      <w:proofErr w:type="gramEnd"/>
+      <w:r>
+        <w:rPr>
+          <w:lang w:val="en-US"/>
+        </w:rPr>
+        <w:t>: it is hard for thee to kick against the pricks.</w:t>
+      </w:r>
+    </w:p>
+    <w:p>
+      <w:pPr>
+        <w:pStyle w:val="ListParagraph"/>
+        <w:numPr>
+          <w:ilvl w:val="0"/>
+          <w:numId w:val="9"/>
+        </w:numPr>
+        <w:rPr>
+          <w:lang w:val="en-US"/>
+        </w:rPr>
+      </w:pPr>
+      <w:r>
+        <w:rPr>
+          <w:lang w:val="en-US"/>
+        </w:rPr>
+        <w:t xml:space="preserve">And he trembling and astonished said, Lord, what wilt thou have me to do? And the Lord said unto him, Arise, and go into the city, and it shall </w:t>
+      </w:r>
+      <w:proofErr w:type="gramStart"/>
+      <w:r>
+        <w:rPr>
+          <w:lang w:val="en-US"/>
+        </w:rPr>
+        <w:t>be</w:t>
+      </w:r>
+      <w:proofErr w:type="gramEnd"/>
+      <w:r>
+        <w:rPr>
+          <w:lang w:val="en-US"/>
+        </w:rPr>
+        <w:t xml:space="preserve"> told thee what thou must do.</w:t>
+      </w:r>
+    </w:p>
+    <w:p>
+      <w:pPr>
+        <w:pStyle w:val="ListParagraph"/>
+        <w:numPr>
+          <w:ilvl w:val="0"/>
+          <w:numId w:val="9"/>
+        </w:numPr>
+        <w:rPr>
+          <w:lang w:val="en-US"/>
+        </w:rPr>
+      </w:pPr>
+      <w:r>
+        <w:rPr>
+          <w:lang w:val="en-US"/>
+        </w:rPr>
+        <w:t>And the men which journeyed with him stood speechless, hearing a voice, but seeing no man.</w:t>
+      </w:r>
+    </w:p>
+    <w:p>
+      <w:pPr>
+        <w:pStyle w:val="ListParagraph"/>
+        <w:numPr>
+          <w:ilvl w:val="0"/>
+          <w:numId w:val="9"/>
+        </w:numPr>
+        <w:rPr>
+          <w:lang w:val="en-US"/>
+        </w:rPr>
+      </w:pPr>
+      <w:r>
+        <w:rPr>
+          <w:lang w:val="en-US"/>
+        </w:rPr>
+        <w:t xml:space="preserve">And Saul arose from the earth; and when his eyes were opened, he saw no man: but they led him by the </w:t>
+      </w:r>
+      <w:proofErr w:type="gramStart"/>
+      <w:r>
+        <w:rPr>
+          <w:lang w:val="en-US"/>
+        </w:rPr>
+        <w:t>hand, and</w:t>
+      </w:r>
+      <w:proofErr w:type="gramEnd"/>
+      <w:r>
+        <w:rPr>
+          <w:lang w:val="en-US"/>
+        </w:rPr>
+        <w:t xml:space="preserve"> brought him into Damascus.</w:t>
+      </w:r>
+    </w:p>
+    <w:p>
+      <w:pPr>
+        <w:pStyle w:val="ListParagraph"/>
+        <w:numPr>
+          <w:ilvl w:val="0"/>
+          <w:numId w:val="9"/>
+        </w:numPr>
+        <w:rPr>
+          <w:lang w:val="en-US"/>
+        </w:rPr>
+      </w:pPr>
+      <w:r>
+        <w:rPr>
+          <w:lang w:val="en-US"/>
+        </w:rPr>
+        <w:t>And he was three days without sight, and neither did eat nor drink.</w:t>
+      </w:r>
+    </w:p>
+    <w:p>
+      <w:pPr>
+        <w:pStyle w:val="ListParagraph"/>
+        <w:numPr>
+          <w:ilvl w:val="0"/>
+          <w:numId w:val="9"/>
+        </w:numPr>
+        <w:rPr>
+          <w:lang w:val="en-US"/>
+        </w:rPr>
+      </w:pPr>
+      <w:r>
+        <w:rPr>
+          <w:lang w:val="en-US"/>
+        </w:rPr>
+        <w:t>And there was a certain disciple at Damascus, named Ananias; and to him said the Lord in a vision, Ananias. And he said, Behold, I am here, Lord.</w:t>
+      </w:r>
+    </w:p>
+    <w:p>
+      <w:pPr>
+        <w:pStyle w:val="ListParagraph"/>
+        <w:numPr>
+          <w:ilvl w:val="0"/>
+          <w:numId w:val="9"/>
+        </w:numPr>
+        <w:rPr>
+          <w:lang w:val="en-US"/>
+        </w:rPr>
+      </w:pPr>
+      <w:r>
+        <w:rPr>
+          <w:lang w:val="en-US"/>
+        </w:rPr>
+        <w:t xml:space="preserve">And the Lord said unto him, Arise, and go into the </w:t>
+      </w:r>
+      <w:proofErr w:type="gramStart"/>
+      <w:r>
+        <w:rPr>
+          <w:lang w:val="en-US"/>
+        </w:rPr>
+        <w:t>street</w:t>
+      </w:r>
+      <w:proofErr w:type="gramEnd"/>
+      <w:r>
+        <w:rPr>
+          <w:lang w:val="en-US"/>
+        </w:rPr>
+        <w:t xml:space="preserve"> which is called Straight, and enquire in the house of Judas for one called Saul, of Tarsus: for, behold, he </w:t>
+      </w:r>
+      <w:proofErr w:type="spellStart"/>
+      <w:r>
+        <w:rPr>
+          <w:lang w:val="en-US"/>
+        </w:rPr>
+        <w:t>prayeth</w:t>
+      </w:r>
+      <w:proofErr w:type="spellEnd"/>
+      <w:r>
+        <w:rPr>
+          <w:lang w:val="en-US"/>
+        </w:rPr>
+        <w:t>,</w:t>
+      </w:r>
+    </w:p>
+    <w:p>
+      <w:pPr>
+        <w:pStyle w:val="ListParagraph"/>
+        <w:numPr>
+          <w:ilvl w:val="0"/>
+          <w:numId w:val="9"/>
+        </w:numPr>
+        <w:rPr>
+          <w:lang w:val="en-US"/>
+        </w:rPr>
+      </w:pPr>
+      <w:r>
+        <w:rPr>
+          <w:lang w:val="en-US"/>
+        </w:rPr>
+        <w:t>And hath seen in a vision a man named Ananias coming in, and putting his hand on him, that he might receive his sight.</w:t>
+      </w:r>
+    </w:p>
+    <w:p>
+      <w:pPr>
+        <w:pStyle w:val="ListParagraph"/>
+        <w:numPr>
+          <w:ilvl w:val="0"/>
+          <w:numId w:val="9"/>
+        </w:numPr>
+        <w:rPr>
+          <w:lang w:val="en-US"/>
+        </w:rPr>
+      </w:pPr>
+      <w:r>
+        <w:rPr>
+          <w:lang w:val="en-US"/>
+        </w:rPr>
+        <w:t>Then Ananias answered, Lord, I have heard by many of this man, how much evil he hath done to thy saints at Jerusalem:</w:t>
+      </w:r>
+    </w:p>
+    <w:p>
+      <w:pPr>
+        <w:pStyle w:val="ListParagraph"/>
+        <w:numPr>
+          <w:ilvl w:val="0"/>
+          <w:numId w:val="9"/>
+        </w:numPr>
+        <w:rPr>
+          <w:lang w:val="en-US"/>
+        </w:rPr>
+      </w:pPr>
+      <w:r>
+        <w:rPr>
+          <w:lang w:val="en-US"/>
+        </w:rPr>
+        <w:t>And here he hath authority from the chief priests to bind all that call on thy name.</w:t>
+      </w:r>
+    </w:p>
+    <w:p>
+      <w:pPr>
+        <w:pStyle w:val="ListParagraph"/>
+        <w:numPr>
+          <w:ilvl w:val="0"/>
+          <w:numId w:val="9"/>
+        </w:numPr>
+        <w:rPr>
+          <w:lang w:val="en-US"/>
+        </w:rPr>
+      </w:pPr>
+      <w:r>
+        <w:rPr>
+          <w:lang w:val="en-US"/>
+        </w:rPr>
+        <w:t xml:space="preserve">But the Lord said unto him, </w:t>
+      </w:r>
+      <w:proofErr w:type="gramStart"/>
+      <w:r>
+        <w:rPr>
+          <w:lang w:val="en-US"/>
+        </w:rPr>
+        <w:t>Go</w:t>
+      </w:r>
+      <w:proofErr w:type="gramEnd"/>
+      <w:r>
+        <w:rPr>
+          <w:lang w:val="en-US"/>
+        </w:rPr>
+        <w:t xml:space="preserve"> thy way: for he is a chosen vessel unto me, to bear my name before the Gentiles, and kings, and the children of Israel:</w:t>
+      </w:r>
+    </w:p>
+    <w:p>
+      <w:pPr>
+        <w:pStyle w:val="ListParagraph"/>
+        <w:numPr>
+          <w:ilvl w:val="0"/>
+          <w:numId w:val="9"/>
+        </w:numPr>
+        <w:rPr>
+          <w:lang w:val="en-US"/>
+        </w:rPr>
+      </w:pPr>
+      <w:r>
+        <w:rPr>
+          <w:lang w:val="en-US"/>
+        </w:rPr>
+        <w:t>For I will shew him how great things he must suffer for my name’s sake.</w:t>
+      </w:r>
+    </w:p>
+    <w:p>
+      <w:pPr>
+        <w:pStyle w:val="ListParagraph"/>
+        <w:numPr>
+          <w:ilvl w:val="0"/>
+          <w:numId w:val="9"/>
+        </w:numPr>
+        <w:rPr>
+          <w:lang w:val="en-US"/>
+        </w:rPr>
+      </w:pPr>
+      <w:r>
+        <w:rPr>
+          <w:lang w:val="en-US"/>
+        </w:rPr>
+        <w:lastRenderedPageBreak/>
+        <w:t xml:space="preserve">And Ananias went his way, and entered into the house; and putting his hands on him said, Brother Saul, the Lord, even Jesus, that appeared unto thee in the way as thou </w:t>
+      </w:r>
+      <w:proofErr w:type="spellStart"/>
+      <w:r>
+        <w:rPr>
+          <w:lang w:val="en-US"/>
+        </w:rPr>
+        <w:t>vamest</w:t>
+      </w:r>
+      <w:proofErr w:type="spellEnd"/>
+      <w:r>
+        <w:rPr>
+          <w:lang w:val="en-US"/>
+        </w:rPr>
+        <w:t xml:space="preserve">, hath sent me, that thou </w:t>
+      </w:r>
+      <w:proofErr w:type="spellStart"/>
+      <w:r>
+        <w:rPr>
+          <w:lang w:val="en-US"/>
+        </w:rPr>
+        <w:t>mightest</w:t>
+      </w:r>
+      <w:proofErr w:type="spellEnd"/>
+      <w:r>
+        <w:rPr>
+          <w:lang w:val="en-US"/>
+        </w:rPr>
+        <w:t xml:space="preserve"> receive thy sight, and be filled with the Holy Ghost.</w:t>
+      </w:r>
+    </w:p>
+    <w:p>
+      <w:pPr>
+        <w:pStyle w:val="ListParagraph"/>
+        <w:numPr>
+          <w:ilvl w:val="0"/>
+          <w:numId w:val="9"/>
+        </w:numPr>
+        <w:rPr>
+          <w:lang w:val="en-US"/>
+        </w:rPr>
+      </w:pPr>
+      <w:r>
+        <w:rPr>
+          <w:lang w:val="en-US"/>
+        </w:rPr>
+        <w:t>And immediately there fell from his eyes as it had been scales: and he received sight forthwith, and arose, and was baptized.</w:t>
+      </w:r>
+    </w:p>
+    <w:p>
+      <w:pPr>
+        <w:pStyle w:val="ListParagraph"/>
+        <w:numPr>
+          <w:ilvl w:val="0"/>
+          <w:numId w:val="9"/>
+        </w:numPr>
+        <w:rPr>
+          <w:lang w:val="en-US"/>
+        </w:rPr>
+      </w:pPr>
+      <w:r>
+        <w:rPr>
+          <w:lang w:val="en-US"/>
+        </w:rPr>
+        <w:t>And when he had received meat, he was strengthened. Then was Saul certain days with the disciples which were Damascus.</w:t>
+      </w:r>
+    </w:p>
+    <w:p>
+      <w:pPr>
+        <w:pStyle w:val="ListParagraph"/>
+        <w:numPr>
+          <w:ilvl w:val="0"/>
+          <w:numId w:val="9"/>
+        </w:numPr>
+        <w:rPr>
+          <w:lang w:val="en-US"/>
+        </w:rPr>
+      </w:pPr>
+      <w:r>
+        <w:rPr>
+          <w:lang w:val="en-US"/>
+        </w:rPr>
+        <w:t>And straightway he preached Christ in the synagogues, that he is the Son of God.</w:t>
+      </w:r>
+    </w:p>
+    <w:p>
+      <w:pPr>
+        <w:pStyle w:val="ListParagraph"/>
+        <w:numPr>
+          <w:ilvl w:val="0"/>
+          <w:numId w:val="9"/>
+        </w:numPr>
+        <w:rPr>
+          <w:lang w:val="en-US"/>
+        </w:rPr>
+      </w:pPr>
+      <w:r>
+        <w:rPr>
+          <w:lang w:val="en-US"/>
+        </w:rPr>
+        <w:t>But all that heard him were amazed, and said; Is not this he that destroyed them which called on this name in Jerusalem, and came hither for that intent, that he might bring them bound unto the chief priests?</w:t>
+      </w:r>
+    </w:p>
+    <w:p>
+      <w:pPr>
+        <w:pStyle w:val="ListParagraph"/>
+        <w:numPr>
+          <w:ilvl w:val="0"/>
+          <w:numId w:val="9"/>
+        </w:numPr>
+        <w:rPr>
+          <w:lang w:val="en-US"/>
+        </w:rPr>
+      </w:pPr>
+      <w:r>
+        <w:rPr>
+          <w:lang w:val="en-US"/>
+        </w:rPr>
+        <w:t>But Saul increased the more in strength, and confounded the Jews which dwelt at Damascus, proving that this is very Christ.</w:t>
+      </w:r>
+    </w:p>
+    <w:p>
+      <w:pPr>
+        <w:pStyle w:val="ListParagraph"/>
+        <w:numPr>
+          <w:ilvl w:val="0"/>
+          <w:numId w:val="9"/>
+        </w:numPr>
+        <w:rPr>
+          <w:lang w:val="en-US"/>
+        </w:rPr>
+      </w:pPr>
+      <w:r>
+        <w:rPr>
+          <w:lang w:val="en-US"/>
+        </w:rPr>
+        <w:t xml:space="preserve">And after that many days were </w:t>
+      </w:r>
+      <w:proofErr w:type="gramStart"/>
+      <w:r>
+        <w:rPr>
+          <w:lang w:val="en-US"/>
+        </w:rPr>
+        <w:t>fulfilled,</w:t>
+      </w:r>
+      <w:proofErr w:type="gramEnd"/>
+      <w:r>
+        <w:rPr>
+          <w:lang w:val="en-US"/>
+        </w:rPr>
+        <w:t xml:space="preserve"> the Jews took counsel to kill him:</w:t>
+      </w:r>
+    </w:p>
+    <w:p>
+      <w:pPr>
+        <w:pStyle w:val="ListParagraph"/>
+        <w:numPr>
+          <w:ilvl w:val="0"/>
+          <w:numId w:val="9"/>
+        </w:numPr>
+        <w:rPr>
+          <w:lang w:val="en-US"/>
+        </w:rPr>
+      </w:pPr>
+      <w:r>
+        <w:rPr>
+          <w:lang w:val="en-US"/>
+        </w:rPr>
+        <w:t>But their laying await was known of Saul. And they watched the gates day and night to kill him.</w:t>
+      </w:r>
+    </w:p>
+    <w:p>
+      <w:pPr>
+        <w:pStyle w:val="ListParagraph"/>
+        <w:numPr>
+          <w:ilvl w:val="0"/>
+          <w:numId w:val="9"/>
+        </w:numPr>
+        <w:rPr>
+          <w:lang w:val="en-US"/>
+        </w:rPr>
+      </w:pPr>
+      <w:r>
+        <w:rPr>
+          <w:lang w:val="en-US"/>
+        </w:rPr>
+        <w:t xml:space="preserve">Then the disciples took him by </w:t>
+      </w:r>
+      <w:proofErr w:type="gramStart"/>
+      <w:r>
+        <w:rPr>
+          <w:lang w:val="en-US"/>
+        </w:rPr>
+        <w:t>night, and</w:t>
+      </w:r>
+      <w:proofErr w:type="gramEnd"/>
+      <w:r>
+        <w:rPr>
+          <w:lang w:val="en-US"/>
+        </w:rPr>
+        <w:t xml:space="preserve"> let him down by the wall in a basket.</w:t>
+      </w:r>
+    </w:p>
+    <w:p>
+      <w:pPr>
+        <w:pStyle w:val="ListParagraph"/>
+        <w:numPr>
+          <w:ilvl w:val="0"/>
+          <w:numId w:val="9"/>
+        </w:numPr>
+        <w:rPr>
+          <w:lang w:val="en-US"/>
+        </w:rPr>
+      </w:pPr>
+      <w:r>
+        <w:rPr>
+          <w:lang w:val="en-US"/>
+        </w:rPr>
+        <w:t xml:space="preserve">And when Saul was come to Jerusalem, he assayed to join himself to the disciples: but they were all afraid of </w:t>
+      </w:r>
+      <w:proofErr w:type="gramStart"/>
+      <w:r>
+        <w:rPr>
+          <w:lang w:val="en-US"/>
+        </w:rPr>
+        <w:t>him, and</w:t>
+      </w:r>
+      <w:proofErr w:type="gramEnd"/>
+      <w:r>
+        <w:rPr>
+          <w:lang w:val="en-US"/>
+        </w:rPr>
+        <w:t xml:space="preserve"> believed not that he was a disciple.</w:t>
+      </w:r>
+    </w:p>
+    <w:p>
+      <w:pPr>
+        <w:pStyle w:val="ListParagraph"/>
+        <w:numPr>
+          <w:ilvl w:val="0"/>
+          <w:numId w:val="9"/>
+        </w:numPr>
+        <w:rPr>
+          <w:lang w:val="en-US"/>
+        </w:rPr>
+      </w:pPr>
+      <w:r>
+        <w:rPr>
+          <w:lang w:val="en-US"/>
+        </w:rPr>
+        <w:t>But Barnabas took him, and brought him to the apostles, and declared unto them how he had seen the Lord in the way, and that he had spoken to him, and how he had preached boldly at Damascus in the name of Jesus.</w:t>
+      </w:r>
+    </w:p>
+    <w:p>
+      <w:pPr>
+        <w:pStyle w:val="ListParagraph"/>
+        <w:numPr>
+          <w:ilvl w:val="0"/>
+          <w:numId w:val="9"/>
+        </w:numPr>
+        <w:rPr>
+          <w:lang w:val="en-US"/>
+        </w:rPr>
+      </w:pPr>
+      <w:r>
+        <w:rPr>
+          <w:lang w:val="en-US"/>
+        </w:rPr>
+        <w:t>And he was with them coming in and going out at Jerusalem.</w:t>
+      </w:r>
+    </w:p>
+    <w:p>
+      <w:pPr>
+        <w:pStyle w:val="ListParagraph"/>
+        <w:numPr>
+          <w:ilvl w:val="0"/>
+          <w:numId w:val="9"/>
+        </w:numPr>
+        <w:rPr>
+          <w:lang w:val="en-US"/>
+        </w:rPr>
+      </w:pPr>
+      <w:r>
+        <w:rPr>
+          <w:lang w:val="en-US"/>
+        </w:rPr>
+        <w:t xml:space="preserve">And he </w:t>
+      </w:r>
+      <w:proofErr w:type="spellStart"/>
+      <w:r>
+        <w:rPr>
+          <w:lang w:val="en-US"/>
+        </w:rPr>
+        <w:t>spake</w:t>
+      </w:r>
+      <w:proofErr w:type="spellEnd"/>
+      <w:r>
+        <w:rPr>
+          <w:lang w:val="en-US"/>
+        </w:rPr>
+        <w:t xml:space="preserve"> boldly in the name of the Lord </w:t>
+      </w:r>
+      <w:proofErr w:type="gramStart"/>
+      <w:r>
+        <w:rPr>
+          <w:lang w:val="en-US"/>
+        </w:rPr>
+        <w:t>Jesus, and</w:t>
+      </w:r>
+      <w:proofErr w:type="gramEnd"/>
+      <w:r>
+        <w:rPr>
+          <w:lang w:val="en-US"/>
+        </w:rPr>
+        <w:t xml:space="preserve"> disputed against the Grecians: but they went about to slay him.</w:t>
+      </w:r>
+    </w:p>
+    <w:p>
+      <w:pPr>
+        <w:pStyle w:val="ListParagraph"/>
+        <w:numPr>
+          <w:ilvl w:val="0"/>
+          <w:numId w:val="9"/>
+        </w:numPr>
+        <w:rPr>
+          <w:lang w:val="en-US"/>
+        </w:rPr>
+      </w:pPr>
+      <w:r>
+        <w:rPr>
+          <w:lang w:val="en-US"/>
+        </w:rPr>
+        <w:t>Which when the brethren knew, they brought him down to Caesarea, and sent him forth to Tarsus.</w:t>
+      </w:r>
+    </w:p>
+    <w:p>
+      <w:pPr>
+        <w:pStyle w:val="ListParagraph"/>
+        <w:numPr>
+          <w:ilvl w:val="0"/>
+          <w:numId w:val="9"/>
+        </w:numPr>
+        <w:rPr>
+          <w:lang w:val="en-US"/>
+        </w:rPr>
+      </w:pPr>
+      <w:r>
+        <w:rPr>
+          <w:lang w:val="en-US"/>
+        </w:rPr>
+        <w:t xml:space="preserve">Then had the churches rest throughout all Judaea and Galilee and </w:t>
+      </w:r>
+      <w:proofErr w:type="gramStart"/>
+      <w:r>
+        <w:rPr>
+          <w:lang w:val="en-US"/>
+        </w:rPr>
+        <w:t>Samaria, and</w:t>
+      </w:r>
+      <w:proofErr w:type="gramEnd"/>
+      <w:r>
+        <w:rPr>
+          <w:lang w:val="en-US"/>
+        </w:rPr>
+        <w:t xml:space="preserve"> were edified; and walking in the fear of the Lord, and in the comfort of the Holy Ghost, were multiplied.</w:t>
+      </w:r>
+    </w:p>
+    <w:p>
+      <w:pPr>
+        <w:pStyle w:val="ListParagraph"/>
+        <w:numPr>
+          <w:ilvl w:val="0"/>
+          <w:numId w:val="9"/>
+        </w:numPr>
+        <w:rPr>
+          <w:lang w:val="en-US"/>
+        </w:rPr>
+      </w:pPr>
+      <w:r>
+        <w:rPr>
+          <w:lang w:val="en-US"/>
+        </w:rPr>
+        <w:t xml:space="preserve">And it came to pass, as Peter passed throughout all quarters, he came down also to the saints which dwelt at </w:t>
+      </w:r>
+      <w:proofErr w:type="spellStart"/>
+      <w:r>
+        <w:rPr>
+          <w:lang w:val="en-US"/>
+        </w:rPr>
+        <w:t>Lydda</w:t>
+      </w:r>
+      <w:proofErr w:type="spellEnd"/>
+      <w:r>
+        <w:rPr>
+          <w:lang w:val="en-US"/>
+        </w:rPr>
+        <w:t>.</w:t>
+      </w:r>
+    </w:p>
+    <w:p>
+      <w:pPr>
+        <w:pStyle w:val="ListParagraph"/>
+        <w:numPr>
+          <w:ilvl w:val="0"/>
+          <w:numId w:val="9"/>
+        </w:numPr>
+        <w:rPr>
+          <w:lang w:val="en-US"/>
+        </w:rPr>
+      </w:pPr>
+      <w:r>
+        <w:rPr>
+          <w:lang w:val="en-US"/>
+        </w:rPr>
+        <w:t>And there he found a certain man named Aeneas, which had kept his bed eight years, and was sick of the palsy.</w:t>
+      </w:r>
+    </w:p>
+    <w:p>
+      <w:pPr>
+        <w:pStyle w:val="ListParagraph"/>
+        <w:numPr>
+          <w:ilvl w:val="0"/>
+          <w:numId w:val="9"/>
+        </w:numPr>
+        <w:rPr>
+          <w:lang w:val="en-US"/>
+        </w:rPr>
+      </w:pPr>
+      <w:r>
+        <w:rPr>
+          <w:lang w:val="en-US"/>
+        </w:rPr>
+        <w:t xml:space="preserve">And Peter said unto him, Aeneas, Jesus Christ </w:t>
+      </w:r>
+      <w:proofErr w:type="spellStart"/>
+      <w:r>
+        <w:rPr>
+          <w:lang w:val="en-US"/>
+        </w:rPr>
+        <w:t>maketh</w:t>
+      </w:r>
+      <w:proofErr w:type="spellEnd"/>
+      <w:r>
+        <w:rPr>
+          <w:lang w:val="en-US"/>
+        </w:rPr>
+        <w:t xml:space="preserve"> thee whole: arise, and make thy bed. And he arose immediately.</w:t>
+      </w:r>
+    </w:p>
+    <w:p>
+      <w:pPr>
+        <w:pStyle w:val="ListParagraph"/>
+        <w:numPr>
+          <w:ilvl w:val="0"/>
+          <w:numId w:val="9"/>
+        </w:numPr>
+        <w:rPr>
+          <w:lang w:val="en-US"/>
+        </w:rPr>
+      </w:pPr>
+      <w:r>
+        <w:rPr>
+          <w:lang w:val="en-US"/>
+        </w:rPr>
+        <w:t xml:space="preserve">And all that dwelt at </w:t>
+      </w:r>
+      <w:proofErr w:type="spellStart"/>
+      <w:r>
+        <w:rPr>
+          <w:lang w:val="en-US"/>
+        </w:rPr>
+        <w:t>Lydda</w:t>
+      </w:r>
+      <w:proofErr w:type="spellEnd"/>
+      <w:r>
+        <w:rPr>
+          <w:lang w:val="en-US"/>
+        </w:rPr>
+        <w:t xml:space="preserve"> and </w:t>
+      </w:r>
+      <w:proofErr w:type="spellStart"/>
+      <w:r>
+        <w:rPr>
+          <w:lang w:val="en-US"/>
+        </w:rPr>
+        <w:t>Saron</w:t>
+      </w:r>
+      <w:proofErr w:type="spellEnd"/>
+      <w:r>
+        <w:rPr>
+          <w:lang w:val="en-US"/>
+        </w:rPr>
+        <w:t xml:space="preserve"> saw </w:t>
+      </w:r>
+      <w:proofErr w:type="gramStart"/>
+      <w:r>
+        <w:rPr>
+          <w:lang w:val="en-US"/>
+        </w:rPr>
+        <w:t>him, and</w:t>
+      </w:r>
+      <w:proofErr w:type="gramEnd"/>
+      <w:r>
+        <w:rPr>
+          <w:lang w:val="en-US"/>
+        </w:rPr>
+        <w:t xml:space="preserve"> turned to the Lord.</w:t>
+      </w:r>
+    </w:p>
+    <w:p>
+      <w:pPr>
+        <w:pStyle w:val="ListParagraph"/>
+        <w:numPr>
+          <w:ilvl w:val="0"/>
+          <w:numId w:val="9"/>
+        </w:numPr>
+        <w:rPr>
+          <w:lang w:val="en-US"/>
+        </w:rPr>
+      </w:pPr>
+      <w:r>
+        <w:rPr>
+          <w:lang w:val="en-US"/>
+        </w:rPr>
+        <w:t xml:space="preserve">Now there was at Joppa a certain disciple named Tabitha, which by interpretation is called Dorcas: this woman was full of good works and </w:t>
+      </w:r>
+      <w:proofErr w:type="spellStart"/>
+      <w:r>
+        <w:rPr>
+          <w:lang w:val="en-US"/>
+        </w:rPr>
+        <w:t>almsdeeds</w:t>
+      </w:r>
+      <w:proofErr w:type="spellEnd"/>
+      <w:r>
+        <w:rPr>
+          <w:lang w:val="en-US"/>
+        </w:rPr>
+        <w:t xml:space="preserve"> which she did.</w:t>
+      </w:r>
+    </w:p>
+    <w:p>
+      <w:pPr>
+        <w:pStyle w:val="ListParagraph"/>
+        <w:numPr>
+          <w:ilvl w:val="0"/>
+          <w:numId w:val="9"/>
+        </w:numPr>
+        <w:rPr>
+          <w:lang w:val="en-US"/>
+        </w:rPr>
+      </w:pPr>
+      <w:r>
+        <w:rPr>
+          <w:lang w:val="en-US"/>
+        </w:rPr>
+        <w:t>And it came to pass in those days, that she was sick, and died: whom when they had washed, they laid her in an upper chamber.</w:t>
+      </w:r>
+    </w:p>
+    <w:p>
+      <w:pPr>
+        <w:pStyle w:val="ListParagraph"/>
+        <w:numPr>
+          <w:ilvl w:val="0"/>
+          <w:numId w:val="9"/>
+        </w:numPr>
+        <w:rPr>
+          <w:lang w:val="en-US"/>
+        </w:rPr>
+      </w:pPr>
+      <w:r>
+        <w:rPr>
+          <w:lang w:val="en-US"/>
+        </w:rPr>
+        <w:t xml:space="preserve">And forasmuch as </w:t>
+      </w:r>
+      <w:proofErr w:type="spellStart"/>
+      <w:r>
+        <w:rPr>
+          <w:lang w:val="en-US"/>
+        </w:rPr>
+        <w:t>Lydda</w:t>
+      </w:r>
+      <w:proofErr w:type="spellEnd"/>
+      <w:r>
+        <w:rPr>
+          <w:lang w:val="en-US"/>
+        </w:rPr>
+        <w:t xml:space="preserve"> was nigh to Joppa, and the disciples had heard that Peter was there, they sent unto him two men, desiring him that he would not delay </w:t>
+      </w:r>
+      <w:proofErr w:type="gramStart"/>
+      <w:r>
+        <w:rPr>
+          <w:lang w:val="en-US"/>
+        </w:rPr>
+        <w:t>to come</w:t>
+      </w:r>
+      <w:proofErr w:type="gramEnd"/>
+      <w:r>
+        <w:rPr>
+          <w:lang w:val="en-US"/>
+        </w:rPr>
+        <w:t xml:space="preserve"> to them.</w:t>
+      </w:r>
+    </w:p>
+    <w:p>
+      <w:pPr>
+        <w:pStyle w:val="ListParagraph"/>
+        <w:numPr>
+          <w:ilvl w:val="0"/>
+          <w:numId w:val="9"/>
+        </w:numPr>
+        <w:rPr>
+          <w:lang w:val="en-US"/>
+        </w:rPr>
+      </w:pPr>
+      <w:r>
+        <w:rPr>
+          <w:lang w:val="en-US"/>
+        </w:rPr>
+        <w:lastRenderedPageBreak/>
+        <w:t>Then Peter arose and went with them. When he was come, they brought him into the upper chamber: and all the widows stood by him weeping, and shewing the coats and garments which Dorcas made, while she was with them.</w:t>
+      </w:r>
+    </w:p>
+    <w:p>
+      <w:pPr>
+        <w:pStyle w:val="ListParagraph"/>
+        <w:numPr>
+          <w:ilvl w:val="0"/>
+          <w:numId w:val="9"/>
+        </w:numPr>
+        <w:rPr>
+          <w:lang w:val="en-US"/>
+        </w:rPr>
+      </w:pPr>
+      <w:r>
+        <w:rPr>
+          <w:lang w:val="en-US"/>
+        </w:rPr>
+        <w:t>But Peter put them all forth, and kneeled down, and prayed; and turning him to the body said, Tabitha, arise. And she opened her eyes: and when she saw Peter, she sat up.</w:t>
+      </w:r>
+    </w:p>
+    <w:p>
+      <w:pPr>
+        <w:pStyle w:val="ListParagraph"/>
+        <w:numPr>
+          <w:ilvl w:val="0"/>
+          <w:numId w:val="9"/>
+        </w:numPr>
+        <w:rPr>
+          <w:lang w:val="en-US"/>
+        </w:rPr>
+      </w:pPr>
+      <w:r>
+        <w:rPr>
+          <w:lang w:val="en-US"/>
+        </w:rPr>
+        <w:t>And he gave her his hand, and lifted her up, and when he had called the saints and widows, presented her alive.</w:t>
+      </w:r>
+    </w:p>
+    <w:p>
+      <w:pPr>
+        <w:pStyle w:val="ListParagraph"/>
+        <w:numPr>
+          <w:ilvl w:val="0"/>
+          <w:numId w:val="9"/>
+        </w:numPr>
+        <w:rPr>
+          <w:lang w:val="en-US"/>
+        </w:rPr>
+      </w:pPr>
+      <w:r>
+        <w:rPr>
+          <w:lang w:val="en-US"/>
+        </w:rPr>
+        <w:t>And it was known throughout all Joppa; and many believed in the Lord.</w:t>
+      </w:r>
+    </w:p>
+    <w:p>
+      <w:pPr>
+        <w:pStyle w:val="ListParagraph"/>
+        <w:numPr>
+          <w:ilvl w:val="0"/>
+          <w:numId w:val="9"/>
+        </w:numPr>
+        <w:rPr>
+          <w:lang w:val="en-US"/>
+        </w:rPr>
+      </w:pPr>
+      <w:r>
+        <w:rPr>
+          <w:lang w:val="en-US"/>
+        </w:rPr>
+        <w:t>And it came to pass, that he tarried many days in Joppa with one Simon a tanner.</w:t>
+      </w:r>
+    </w:p>
+    <w:p>
+      <w:pPr>
+        <w:rPr>
+          <w:lang w:val="en-US"/>
+        </w:rPr>
+      </w:pPr>
+    </w:p>
+    <w:p>
+      <w:pPr>
+        <w:rPr>
+          <w:lang w:val="en-US"/>
+        </w:rPr>
+      </w:pPr>
+      <w:r>
+        <w:rPr>
+          <w:lang w:val="en-US"/>
+        </w:rPr>
+        <w:t>Acts Ch10</w:t>
+      </w:r>
+    </w:p>
+    <w:p>
+      <w:pPr>
+        <w:rPr>
+          <w:lang w:val="en-US"/>
+        </w:rPr>
+      </w:pPr>
+    </w:p>
+    <w:p>
+      <w:pPr>
+        <w:pStyle w:val="ListParagraph"/>
+        <w:numPr>
+          <w:ilvl w:val="0"/>
+          <w:numId w:val="10"/>
+        </w:numPr>
+        <w:rPr>
+          <w:lang w:val="en-US"/>
+        </w:rPr>
+      </w:pPr>
+      <w:r>
+        <w:rPr>
+          <w:lang w:val="en-US"/>
+        </w:rPr>
+        <w:t>There was a certain man in Caesarea called Cornelius, a centurion of the band called the Italian band,</w:t>
+      </w:r>
+    </w:p>
+    <w:p>
+      <w:pPr>
+        <w:pStyle w:val="ListParagraph"/>
+        <w:numPr>
+          <w:ilvl w:val="0"/>
+          <w:numId w:val="10"/>
+        </w:numPr>
+        <w:rPr>
+          <w:lang w:val="en-US"/>
+        </w:rPr>
+      </w:pPr>
+      <w:r>
+        <w:rPr>
+          <w:lang w:val="en-US"/>
+        </w:rPr>
+        <w:t xml:space="preserve">A devout man, and one that feared God with all his house, which gave much alms to the people, and prayed to God </w:t>
+      </w:r>
+      <w:proofErr w:type="spellStart"/>
+      <w:r>
+        <w:rPr>
+          <w:lang w:val="en-US"/>
+        </w:rPr>
+        <w:t>alway</w:t>
+      </w:r>
+      <w:proofErr w:type="spellEnd"/>
+      <w:r>
+        <w:rPr>
+          <w:lang w:val="en-US"/>
+        </w:rPr>
+        <w:t>.</w:t>
+      </w:r>
+    </w:p>
+    <w:p>
+      <w:pPr>
+        <w:pStyle w:val="ListParagraph"/>
+        <w:numPr>
+          <w:ilvl w:val="0"/>
+          <w:numId w:val="10"/>
+        </w:numPr>
+        <w:rPr>
+          <w:lang w:val="en-US"/>
+        </w:rPr>
+      </w:pPr>
+      <w:r>
+        <w:rPr>
+          <w:lang w:val="en-US"/>
+        </w:rPr>
+        <w:t xml:space="preserve">He saw in a vision evidently about the ninth hour of the day an angel of God coming </w:t>
+      </w:r>
+      <w:proofErr w:type="gramStart"/>
+      <w:r>
+        <w:rPr>
+          <w:lang w:val="en-US"/>
+        </w:rPr>
+        <w:t>in to</w:t>
+      </w:r>
+      <w:proofErr w:type="gramEnd"/>
+      <w:r>
+        <w:rPr>
+          <w:lang w:val="en-US"/>
+        </w:rPr>
+        <w:t xml:space="preserve"> him, and saying unto him, Cornelius.</w:t>
+      </w:r>
+    </w:p>
+    <w:p>
+      <w:pPr>
+        <w:pStyle w:val="ListParagraph"/>
+        <w:numPr>
+          <w:ilvl w:val="0"/>
+          <w:numId w:val="10"/>
+        </w:numPr>
+        <w:rPr>
+          <w:lang w:val="en-US"/>
+        </w:rPr>
+      </w:pPr>
+      <w:r>
+        <w:rPr>
+          <w:lang w:val="en-US"/>
+        </w:rPr>
+        <w:t xml:space="preserve">And when he looked on him, he was afraid, and said, </w:t>
+      </w:r>
+      <w:proofErr w:type="gramStart"/>
+      <w:r>
+        <w:rPr>
+          <w:lang w:val="en-US"/>
+        </w:rPr>
+        <w:t>What</w:t>
+      </w:r>
+      <w:proofErr w:type="gramEnd"/>
+      <w:r>
+        <w:rPr>
+          <w:lang w:val="en-US"/>
+        </w:rPr>
+        <w:t xml:space="preserve"> is it, Lord? And he said unto him, </w:t>
+      </w:r>
+      <w:proofErr w:type="gramStart"/>
+      <w:r>
+        <w:rPr>
+          <w:lang w:val="en-US"/>
+        </w:rPr>
+        <w:t>Thy</w:t>
+      </w:r>
+      <w:proofErr w:type="gramEnd"/>
+      <w:r>
+        <w:rPr>
+          <w:lang w:val="en-US"/>
+        </w:rPr>
+        <w:t xml:space="preserve"> prayers and thine alms are come up for a memorial before God.</w:t>
+      </w:r>
+    </w:p>
+    <w:p>
+      <w:pPr>
+        <w:pStyle w:val="ListParagraph"/>
+        <w:numPr>
+          <w:ilvl w:val="0"/>
+          <w:numId w:val="10"/>
+        </w:numPr>
+        <w:rPr>
+          <w:lang w:val="en-US"/>
+        </w:rPr>
+      </w:pPr>
+      <w:r>
+        <w:rPr>
+          <w:lang w:val="en-US"/>
+        </w:rPr>
+        <w:t>And now send men to Joppa, and call for one Simon, whose surname is Peter:</w:t>
+      </w:r>
+    </w:p>
+    <w:p>
+      <w:pPr>
+        <w:pStyle w:val="ListParagraph"/>
+        <w:numPr>
+          <w:ilvl w:val="0"/>
+          <w:numId w:val="10"/>
+        </w:numPr>
+        <w:rPr>
+          <w:lang w:val="en-US"/>
+        </w:rPr>
+      </w:pPr>
+      <w:r>
+        <w:rPr>
+          <w:lang w:val="en-US"/>
+        </w:rPr>
+        <w:t xml:space="preserve">He </w:t>
+      </w:r>
+      <w:proofErr w:type="spellStart"/>
+      <w:r>
+        <w:rPr>
+          <w:lang w:val="en-US"/>
+        </w:rPr>
+        <w:t>lodgeth</w:t>
+      </w:r>
+      <w:proofErr w:type="spellEnd"/>
+      <w:r>
+        <w:rPr>
+          <w:lang w:val="en-US"/>
+        </w:rPr>
+        <w:t xml:space="preserve"> with one Simon a tanner, whose house is by the </w:t>
+      </w:r>
+      <w:proofErr w:type="gramStart"/>
+      <w:r>
+        <w:rPr>
+          <w:lang w:val="en-US"/>
+        </w:rPr>
+        <w:t>sea side</w:t>
+      </w:r>
+      <w:proofErr w:type="gramEnd"/>
+      <w:r>
+        <w:rPr>
+          <w:lang w:val="en-US"/>
+        </w:rPr>
+        <w:t xml:space="preserve">: he shall tell thee what thou </w:t>
+      </w:r>
+      <w:proofErr w:type="spellStart"/>
+      <w:r>
+        <w:rPr>
+          <w:lang w:val="en-US"/>
+        </w:rPr>
+        <w:t>oughtest</w:t>
+      </w:r>
+      <w:proofErr w:type="spellEnd"/>
+      <w:r>
+        <w:rPr>
+          <w:lang w:val="en-US"/>
+        </w:rPr>
+        <w:t xml:space="preserve"> to do.</w:t>
+      </w:r>
+    </w:p>
+    <w:p>
+      <w:pPr>
+        <w:pStyle w:val="ListParagraph"/>
+        <w:numPr>
+          <w:ilvl w:val="0"/>
+          <w:numId w:val="10"/>
+        </w:numPr>
+        <w:rPr>
+          <w:lang w:val="en-US"/>
+        </w:rPr>
+      </w:pPr>
+      <w:r>
+        <w:rPr>
+          <w:lang w:val="en-US"/>
+        </w:rPr>
+        <w:t xml:space="preserve">And when the angel which </w:t>
+      </w:r>
+      <w:proofErr w:type="spellStart"/>
+      <w:r>
+        <w:rPr>
+          <w:lang w:val="en-US"/>
+        </w:rPr>
+        <w:t>spake</w:t>
+      </w:r>
+      <w:proofErr w:type="spellEnd"/>
+      <w:r>
+        <w:rPr>
+          <w:lang w:val="en-US"/>
+        </w:rPr>
+        <w:t xml:space="preserve"> unto Cornelius was departed, he called two of his household servants, and a devout soldier of them that waited on him continually;</w:t>
+      </w:r>
+    </w:p>
+    <w:p>
+      <w:pPr>
+        <w:pStyle w:val="ListParagraph"/>
+        <w:numPr>
+          <w:ilvl w:val="0"/>
+          <w:numId w:val="10"/>
+        </w:numPr>
+        <w:rPr>
+          <w:lang w:val="en-US"/>
+        </w:rPr>
+      </w:pPr>
+      <w:r>
+        <w:rPr>
+          <w:lang w:val="en-US"/>
+        </w:rPr>
+        <w:t>And when he had declared all these things unto them, he sent them to Joppa.</w:t>
+      </w:r>
+    </w:p>
+    <w:p>
+      <w:pPr>
+        <w:pStyle w:val="ListParagraph"/>
+        <w:numPr>
+          <w:ilvl w:val="0"/>
+          <w:numId w:val="10"/>
+        </w:numPr>
+        <w:rPr>
+          <w:lang w:val="en-US"/>
+        </w:rPr>
+      </w:pPr>
+      <w:r>
+        <w:rPr>
+          <w:lang w:val="en-US"/>
+        </w:rPr>
+        <w:t>On the morrow, as they went on their journey, and drew nigh unto the city, Peter went up upon the housetop to pray about the sixth hour:</w:t>
+      </w:r>
+    </w:p>
+    <w:p>
+      <w:pPr>
+        <w:pStyle w:val="ListParagraph"/>
+        <w:numPr>
+          <w:ilvl w:val="0"/>
+          <w:numId w:val="10"/>
+        </w:numPr>
+        <w:rPr>
+          <w:lang w:val="en-US"/>
+        </w:rPr>
+      </w:pPr>
+      <w:r>
+        <w:rPr>
+          <w:lang w:val="en-US"/>
+        </w:rPr>
+        <w:t xml:space="preserve">And he became very hungry, and would have </w:t>
+      </w:r>
+      <w:proofErr w:type="gramStart"/>
+      <w:r>
+        <w:rPr>
+          <w:lang w:val="en-US"/>
+        </w:rPr>
+        <w:t>eaten:</w:t>
+      </w:r>
+      <w:proofErr w:type="gramEnd"/>
+      <w:r>
+        <w:rPr>
+          <w:lang w:val="en-US"/>
+        </w:rPr>
+        <w:t xml:space="preserve"> but while they made ready, he fell into a trance,</w:t>
+      </w:r>
+    </w:p>
+    <w:p>
+      <w:pPr>
+        <w:pStyle w:val="ListParagraph"/>
+        <w:numPr>
+          <w:ilvl w:val="0"/>
+          <w:numId w:val="10"/>
+        </w:numPr>
+        <w:rPr>
+          <w:lang w:val="en-US"/>
+        </w:rPr>
+      </w:pPr>
+      <w:r>
+        <w:rPr>
+          <w:lang w:val="en-US"/>
+        </w:rPr>
+        <w:t>And saw heaven opened, and a certain vessel descending upon him, as it had been a great sheet knit at the four corners, and let down to the earth:</w:t>
+      </w:r>
+    </w:p>
+    <w:p>
+      <w:pPr>
+        <w:pStyle w:val="ListParagraph"/>
+        <w:numPr>
+          <w:ilvl w:val="0"/>
+          <w:numId w:val="10"/>
+        </w:numPr>
+        <w:rPr>
+          <w:lang w:val="en-US"/>
+        </w:rPr>
+      </w:pPr>
     </w:p>
     <w:sectPr>
       <w:pgSz w:w="11900" w:h="16840"/>
@@ -6805,9 +9352,9 @@
     </w:lvl>
   </w:abstractNum>
   <w:abstractNum w:abstractNumId="3" w15:restartNumberingAfterBreak="0">
-    <w:nsid w:val="4D3E13FB"/>
+    <w:nsid w:val="3FC41389"/>
     <w:multiLevelType w:val="hybridMultilevel"/>
-    <w:tmpl w:val="07A216AA"/>
+    <w:tmpl w:val="5E6482B6"/>
     <w:lvl w:ilvl="0" w:tplc="0809000F">
       <w:start w:val="1"/>
       <w:numFmt w:val="decimal"/>
@@ -6894,9 +9441,9 @@
     </w:lvl>
   </w:abstractNum>
   <w:abstractNum w:abstractNumId="4" w15:restartNumberingAfterBreak="0">
-    <w:nsid w:val="530A7CED"/>
+    <w:nsid w:val="48325B20"/>
     <w:multiLevelType w:val="hybridMultilevel"/>
-    <w:tmpl w:val="9BB0406E"/>
+    <w:tmpl w:val="B928A5FA"/>
     <w:lvl w:ilvl="0" w:tplc="0809000F">
       <w:start w:val="1"/>
       <w:numFmt w:val="decimal"/>
@@ -6983,9 +9530,9 @@
     </w:lvl>
   </w:abstractNum>
   <w:abstractNum w:abstractNumId="5" w15:restartNumberingAfterBreak="0">
-    <w:nsid w:val="5BC841C4"/>
+    <w:nsid w:val="4D3E13FB"/>
     <w:multiLevelType w:val="hybridMultilevel"/>
-    <w:tmpl w:val="0366D6C4"/>
+    <w:tmpl w:val="07A216AA"/>
     <w:lvl w:ilvl="0" w:tplc="0809000F">
       <w:start w:val="1"/>
       <w:numFmt w:val="decimal"/>
@@ -7072,9 +9619,9 @@
     </w:lvl>
   </w:abstractNum>
   <w:abstractNum w:abstractNumId="6" w15:restartNumberingAfterBreak="0">
-    <w:nsid w:val="67A26EB1"/>
+    <w:nsid w:val="530A7CED"/>
     <w:multiLevelType w:val="hybridMultilevel"/>
-    <w:tmpl w:val="D2C093EA"/>
+    <w:tmpl w:val="9BB0406E"/>
     <w:lvl w:ilvl="0" w:tplc="0809000F">
       <w:start w:val="1"/>
       <w:numFmt w:val="decimal"/>
@@ -7160,6 +9707,273 @@
       </w:pPr>
     </w:lvl>
   </w:abstractNum>
+  <w:abstractNum w:abstractNumId="7" w15:restartNumberingAfterBreak="0">
+    <w:nsid w:val="5BC841C4"/>
+    <w:multiLevelType w:val="hybridMultilevel"/>
+    <w:tmpl w:val="0366D6C4"/>
+    <w:lvl w:ilvl="0" w:tplc="0809000F">
+      <w:start w:val="1"/>
+      <w:numFmt w:val="decimal"/>
+      <w:lvlText w:val="%1."/>
+      <w:lvlJc w:val="left"/>
+      <w:pPr>
+        <w:ind w:left="720" w:hanging="360"/>
+      </w:pPr>
+      <w:rPr>
+        <w:rFonts w:hint="default"/>
+      </w:rPr>
+    </w:lvl>
+    <w:lvl w:ilvl="1" w:tplc="08090019" w:tentative="1">
+      <w:start w:val="1"/>
+      <w:numFmt w:val="lowerLetter"/>
+      <w:lvlText w:val="%2."/>
+      <w:lvlJc w:val="left"/>
+      <w:pPr>
+        <w:ind w:left="1440" w:hanging="360"/>
+      </w:pPr>
+    </w:lvl>
+    <w:lvl w:ilvl="2" w:tplc="0809001B" w:tentative="1">
+      <w:start w:val="1"/>
+      <w:numFmt w:val="lowerRoman"/>
+      <w:lvlText w:val="%3."/>
+      <w:lvlJc w:val="right"/>
+      <w:pPr>
+        <w:ind w:left="2160" w:hanging="180"/>
+      </w:pPr>
+    </w:lvl>
+    <w:lvl w:ilvl="3" w:tplc="0809000F" w:tentative="1">
+      <w:start w:val="1"/>
+      <w:numFmt w:val="decimal"/>
+      <w:lvlText w:val="%4."/>
+      <w:lvlJc w:val="left"/>
+      <w:pPr>
+        <w:ind w:left="2880" w:hanging="360"/>
+      </w:pPr>
+    </w:lvl>
+    <w:lvl w:ilvl="4" w:tplc="08090019" w:tentative="1">
+      <w:start w:val="1"/>
+      <w:numFmt w:val="lowerLetter"/>
+      <w:lvlText w:val="%5."/>
+      <w:lvlJc w:val="left"/>
+      <w:pPr>
+        <w:ind w:left="3600" w:hanging="360"/>
+      </w:pPr>
+    </w:lvl>
+    <w:lvl w:ilvl="5" w:tplc="0809001B" w:tentative="1">
+      <w:start w:val="1"/>
+      <w:numFmt w:val="lowerRoman"/>
+      <w:lvlText w:val="%6."/>
+      <w:lvlJc w:val="right"/>
+      <w:pPr>
+        <w:ind w:left="4320" w:hanging="180"/>
+      </w:pPr>
+    </w:lvl>
+    <w:lvl w:ilvl="6" w:tplc="0809000F" w:tentative="1">
+      <w:start w:val="1"/>
+      <w:numFmt w:val="decimal"/>
+      <w:lvlText w:val="%7."/>
+      <w:lvlJc w:val="left"/>
+      <w:pPr>
+        <w:ind w:left="5040" w:hanging="360"/>
+      </w:pPr>
+    </w:lvl>
+    <w:lvl w:ilvl="7" w:tplc="08090019" w:tentative="1">
+      <w:start w:val="1"/>
+      <w:numFmt w:val="lowerLetter"/>
+      <w:lvlText w:val="%8."/>
+      <w:lvlJc w:val="left"/>
+      <w:pPr>
+        <w:ind w:left="5760" w:hanging="360"/>
+      </w:pPr>
+    </w:lvl>
+    <w:lvl w:ilvl="8" w:tplc="0809001B" w:tentative="1">
+      <w:start w:val="1"/>
+      <w:numFmt w:val="lowerRoman"/>
+      <w:lvlText w:val="%9."/>
+      <w:lvlJc w:val="right"/>
+      <w:pPr>
+        <w:ind w:left="6480" w:hanging="180"/>
+      </w:pPr>
+    </w:lvl>
+  </w:abstractNum>
+  <w:abstractNum w:abstractNumId="8" w15:restartNumberingAfterBreak="0">
+    <w:nsid w:val="5F9C2B6E"/>
+    <w:multiLevelType w:val="hybridMultilevel"/>
+    <w:tmpl w:val="BA189F58"/>
+    <w:lvl w:ilvl="0" w:tplc="0809000F">
+      <w:start w:val="1"/>
+      <w:numFmt w:val="decimal"/>
+      <w:lvlText w:val="%1."/>
+      <w:lvlJc w:val="left"/>
+      <w:pPr>
+        <w:ind w:left="720" w:hanging="360"/>
+      </w:pPr>
+      <w:rPr>
+        <w:rFonts w:hint="default"/>
+      </w:rPr>
+    </w:lvl>
+    <w:lvl w:ilvl="1" w:tplc="08090019" w:tentative="1">
+      <w:start w:val="1"/>
+      <w:numFmt w:val="lowerLetter"/>
+      <w:lvlText w:val="%2."/>
+      <w:lvlJc w:val="left"/>
+      <w:pPr>
+        <w:ind w:left="1440" w:hanging="360"/>
+      </w:pPr>
+    </w:lvl>
+    <w:lvl w:ilvl="2" w:tplc="0809001B" w:tentative="1">
+      <w:start w:val="1"/>
+      <w:numFmt w:val="lowerRoman"/>
+      <w:lvlText w:val="%3."/>
+      <w:lvlJc w:val="right"/>
+      <w:pPr>
+        <w:ind w:left="2160" w:hanging="180"/>
+      </w:pPr>
+    </w:lvl>
+    <w:lvl w:ilvl="3" w:tplc="0809000F" w:tentative="1">
+      <w:start w:val="1"/>
+      <w:numFmt w:val="decimal"/>
+      <w:lvlText w:val="%4."/>
+      <w:lvlJc w:val="left"/>
+      <w:pPr>
+        <w:ind w:left="2880" w:hanging="360"/>
+      </w:pPr>
+    </w:lvl>
+    <w:lvl w:ilvl="4" w:tplc="08090019" w:tentative="1">
+      <w:start w:val="1"/>
+      <w:numFmt w:val="lowerLetter"/>
+      <w:lvlText w:val="%5."/>
+      <w:lvlJc w:val="left"/>
+      <w:pPr>
+        <w:ind w:left="3600" w:hanging="360"/>
+      </w:pPr>
+    </w:lvl>
+    <w:lvl w:ilvl="5" w:tplc="0809001B" w:tentative="1">
+      <w:start w:val="1"/>
+      <w:numFmt w:val="lowerRoman"/>
+      <w:lvlText w:val="%6."/>
+      <w:lvlJc w:val="right"/>
+      <w:pPr>
+        <w:ind w:left="4320" w:hanging="180"/>
+      </w:pPr>
+    </w:lvl>
+    <w:lvl w:ilvl="6" w:tplc="0809000F" w:tentative="1">
+      <w:start w:val="1"/>
+      <w:numFmt w:val="decimal"/>
+      <w:lvlText w:val="%7."/>
+      <w:lvlJc w:val="left"/>
+      <w:pPr>
+        <w:ind w:left="5040" w:hanging="360"/>
+      </w:pPr>
+    </w:lvl>
+    <w:lvl w:ilvl="7" w:tplc="08090019" w:tentative="1">
+      <w:start w:val="1"/>
+      <w:numFmt w:val="lowerLetter"/>
+      <w:lvlText w:val="%8."/>
+      <w:lvlJc w:val="left"/>
+      <w:pPr>
+        <w:ind w:left="5760" w:hanging="360"/>
+      </w:pPr>
+    </w:lvl>
+    <w:lvl w:ilvl="8" w:tplc="0809001B" w:tentative="1">
+      <w:start w:val="1"/>
+      <w:numFmt w:val="lowerRoman"/>
+      <w:lvlText w:val="%9."/>
+      <w:lvlJc w:val="right"/>
+      <w:pPr>
+        <w:ind w:left="6480" w:hanging="180"/>
+      </w:pPr>
+    </w:lvl>
+  </w:abstractNum>
+  <w:abstractNum w:abstractNumId="9" w15:restartNumberingAfterBreak="0">
+    <w:nsid w:val="67A26EB1"/>
+    <w:multiLevelType w:val="hybridMultilevel"/>
+    <w:tmpl w:val="D2C093EA"/>
+    <w:lvl w:ilvl="0" w:tplc="0809000F">
+      <w:start w:val="1"/>
+      <w:numFmt w:val="decimal"/>
+      <w:lvlText w:val="%1."/>
+      <w:lvlJc w:val="left"/>
+      <w:pPr>
+        <w:ind w:left="720" w:hanging="360"/>
+      </w:pPr>
+      <w:rPr>
+        <w:rFonts w:hint="default"/>
+      </w:rPr>
+    </w:lvl>
+    <w:lvl w:ilvl="1" w:tplc="08090019" w:tentative="1">
+      <w:start w:val="1"/>
+      <w:numFmt w:val="lowerLetter"/>
+      <w:lvlText w:val="%2."/>
+      <w:lvlJc w:val="left"/>
+      <w:pPr>
+        <w:ind w:left="1440" w:hanging="360"/>
+      </w:pPr>
+    </w:lvl>
+    <w:lvl w:ilvl="2" w:tplc="0809001B" w:tentative="1">
+      <w:start w:val="1"/>
+      <w:numFmt w:val="lowerRoman"/>
+      <w:lvlText w:val="%3."/>
+      <w:lvlJc w:val="right"/>
+      <w:pPr>
+        <w:ind w:left="2160" w:hanging="180"/>
+      </w:pPr>
+    </w:lvl>
+    <w:lvl w:ilvl="3" w:tplc="0809000F" w:tentative="1">
+      <w:start w:val="1"/>
+      <w:numFmt w:val="decimal"/>
+      <w:lvlText w:val="%4."/>
+      <w:lvlJc w:val="left"/>
+      <w:pPr>
+        <w:ind w:left="2880" w:hanging="360"/>
+      </w:pPr>
+    </w:lvl>
+    <w:lvl w:ilvl="4" w:tplc="08090019" w:tentative="1">
+      <w:start w:val="1"/>
+      <w:numFmt w:val="lowerLetter"/>
+      <w:lvlText w:val="%5."/>
+      <w:lvlJc w:val="left"/>
+      <w:pPr>
+        <w:ind w:left="3600" w:hanging="360"/>
+      </w:pPr>
+    </w:lvl>
+    <w:lvl w:ilvl="5" w:tplc="0809001B" w:tentative="1">
+      <w:start w:val="1"/>
+      <w:numFmt w:val="lowerRoman"/>
+      <w:lvlText w:val="%6."/>
+      <w:lvlJc w:val="right"/>
+      <w:pPr>
+        <w:ind w:left="4320" w:hanging="180"/>
+      </w:pPr>
+    </w:lvl>
+    <w:lvl w:ilvl="6" w:tplc="0809000F" w:tentative="1">
+      <w:start w:val="1"/>
+      <w:numFmt w:val="decimal"/>
+      <w:lvlText w:val="%7."/>
+      <w:lvlJc w:val="left"/>
+      <w:pPr>
+        <w:ind w:left="5040" w:hanging="360"/>
+      </w:pPr>
+    </w:lvl>
+    <w:lvl w:ilvl="7" w:tplc="08090019" w:tentative="1">
+      <w:start w:val="1"/>
+      <w:numFmt w:val="lowerLetter"/>
+      <w:lvlText w:val="%8."/>
+      <w:lvlJc w:val="left"/>
+      <w:pPr>
+        <w:ind w:left="5760" w:hanging="360"/>
+      </w:pPr>
+    </w:lvl>
+    <w:lvl w:ilvl="8" w:tplc="0809001B" w:tentative="1">
+      <w:start w:val="1"/>
+      <w:numFmt w:val="lowerRoman"/>
+      <w:lvlText w:val="%9."/>
+      <w:lvlJc w:val="right"/>
+      <w:pPr>
+        <w:ind w:left="6480" w:hanging="180"/>
+      </w:pPr>
+    </w:lvl>
+  </w:abstractNum>
   <w:num w:numId="1">
     <w:abstractNumId w:val="0"/>
   </w:num>
@@ -7167,19 +9981,28 @@
     <w:abstractNumId w:val="1"/>
   </w:num>
   <w:num w:numId="3">
-    <w:abstractNumId w:val="6"/>
+    <w:abstractNumId w:val="9"/>
   </w:num>
   <w:num w:numId="4">
+    <w:abstractNumId w:val="7"/>
+  </w:num>
+  <w:num w:numId="5">
     <w:abstractNumId w:val="5"/>
   </w:num>
-  <w:num w:numId="5">
-    <w:abstractNumId w:val="3"/>
-  </w:num>
   <w:num w:numId="6">
-    <w:abstractNumId w:val="4"/>
+    <w:abstractNumId w:val="6"/>
   </w:num>
   <w:num w:numId="7">
     <w:abstractNumId w:val="2"/>
+  </w:num>
+  <w:num w:numId="8">
+    <w:abstractNumId w:val="3"/>
+  </w:num>
+  <w:num w:numId="9">
+    <w:abstractNumId w:val="4"/>
+  </w:num>
+  <w:num w:numId="10">
+    <w:abstractNumId w:val="8"/>
   </w:num>
 </w:numbering>
 </file>

</xml_diff>

<commit_message>
Add Acts Ch10 and Ch11
</commit_message>
<xml_diff>
--- a/Acts.docx
+++ b/Acts.docx
@@ -9071,6 +9071,1786 @@
           <w:lang w:val="en-US"/>
         </w:rPr>
       </w:pPr>
+      <w:r>
+        <w:rPr>
+          <w:lang w:val="en-US"/>
+        </w:rPr>
+        <w:t xml:space="preserve">Wherein were all manner of </w:t>
+      </w:r>
+      <w:proofErr w:type="spellStart"/>
+      <w:r>
+        <w:rPr>
+          <w:lang w:val="en-US"/>
+        </w:rPr>
+        <w:t>fourfooted</w:t>
+      </w:r>
+      <w:proofErr w:type="spellEnd"/>
+      <w:r>
+        <w:rPr>
+          <w:lang w:val="en-US"/>
+        </w:rPr>
+        <w:t xml:space="preserve"> beasts of the earth, and wild beasts, and creeping things, and fowls of the air.</w:t>
+      </w:r>
+    </w:p>
+    <w:p>
+      <w:pPr>
+        <w:pStyle w:val="ListParagraph"/>
+        <w:numPr>
+          <w:ilvl w:val="0"/>
+          <w:numId w:val="10"/>
+        </w:numPr>
+        <w:rPr>
+          <w:lang w:val="en-US"/>
+        </w:rPr>
+      </w:pPr>
+      <w:r>
+        <w:rPr>
+          <w:lang w:val="en-US"/>
+        </w:rPr>
+        <w:t>And there came a voice to him, Rise, Peter; kill, and eat.</w:t>
+      </w:r>
+    </w:p>
+    <w:p>
+      <w:pPr>
+        <w:pStyle w:val="ListParagraph"/>
+        <w:numPr>
+          <w:ilvl w:val="0"/>
+          <w:numId w:val="10"/>
+        </w:numPr>
+        <w:rPr>
+          <w:lang w:val="en-US"/>
+        </w:rPr>
+      </w:pPr>
+      <w:r>
+        <w:rPr>
+          <w:lang w:val="en-US"/>
+        </w:rPr>
+        <w:t xml:space="preserve">But Peter said, </w:t>
+      </w:r>
+      <w:proofErr w:type="gramStart"/>
+      <w:r>
+        <w:rPr>
+          <w:lang w:val="en-US"/>
+        </w:rPr>
+        <w:t>Not</w:t>
+      </w:r>
+      <w:proofErr w:type="gramEnd"/>
+      <w:r>
+        <w:rPr>
+          <w:lang w:val="en-US"/>
+        </w:rPr>
+        <w:t xml:space="preserve"> so, Lord; for I have never eaten </w:t>
+      </w:r>
+      <w:proofErr w:type="spellStart"/>
+      <w:r>
+        <w:rPr>
+          <w:lang w:val="en-US"/>
+        </w:rPr>
+        <w:t>any thing</w:t>
+      </w:r>
+      <w:proofErr w:type="spellEnd"/>
+      <w:r>
+        <w:rPr>
+          <w:lang w:val="en-US"/>
+        </w:rPr>
+        <w:t xml:space="preserve"> that is common or unclean.</w:t>
+      </w:r>
+    </w:p>
+    <w:p>
+      <w:pPr>
+        <w:pStyle w:val="ListParagraph"/>
+        <w:numPr>
+          <w:ilvl w:val="0"/>
+          <w:numId w:val="10"/>
+        </w:numPr>
+        <w:rPr>
+          <w:lang w:val="en-US"/>
+        </w:rPr>
+      </w:pPr>
+      <w:r>
+        <w:rPr>
+          <w:lang w:val="en-US"/>
+        </w:rPr>
+        <w:t xml:space="preserve">And the voice </w:t>
+      </w:r>
+      <w:proofErr w:type="spellStart"/>
+      <w:r>
+        <w:rPr>
+          <w:lang w:val="en-US"/>
+        </w:rPr>
+        <w:t>spake</w:t>
+      </w:r>
+      <w:proofErr w:type="spellEnd"/>
+      <w:r>
+        <w:rPr>
+          <w:lang w:val="en-US"/>
+        </w:rPr>
+        <w:t xml:space="preserve"> unto him again the second time, What God hath cleansed, that call not thou common.</w:t>
+      </w:r>
+    </w:p>
+    <w:p>
+      <w:pPr>
+        <w:pStyle w:val="ListParagraph"/>
+        <w:numPr>
+          <w:ilvl w:val="0"/>
+          <w:numId w:val="10"/>
+        </w:numPr>
+        <w:rPr>
+          <w:lang w:val="en-US"/>
+        </w:rPr>
+      </w:pPr>
+      <w:r>
+        <w:rPr>
+          <w:lang w:val="en-US"/>
+        </w:rPr>
+        <w:t>This was done thrice: and the vessel was received up again into heaven.</w:t>
+      </w:r>
+    </w:p>
+    <w:p>
+      <w:pPr>
+        <w:pStyle w:val="ListParagraph"/>
+        <w:numPr>
+          <w:ilvl w:val="0"/>
+          <w:numId w:val="10"/>
+        </w:numPr>
+        <w:rPr>
+          <w:lang w:val="en-US"/>
+        </w:rPr>
+      </w:pPr>
+      <w:r>
+        <w:rPr>
+          <w:lang w:val="en-US"/>
+        </w:rPr>
+        <w:t xml:space="preserve">Now while Peter doubted in himself what this vision which he had seen </w:t>
+      </w:r>
+      <w:proofErr w:type="gramStart"/>
+      <w:r>
+        <w:rPr>
+          <w:lang w:val="en-US"/>
+        </w:rPr>
+        <w:t>should  mean</w:t>
+      </w:r>
+      <w:proofErr w:type="gramEnd"/>
+      <w:r>
+        <w:rPr>
+          <w:lang w:val="en-US"/>
+        </w:rPr>
+        <w:t>, behold, the men which were sent from Cornelius had made enquiry for Simon’s house, and stood before the gate,</w:t>
+      </w:r>
+    </w:p>
+    <w:p>
+      <w:pPr>
+        <w:pStyle w:val="ListParagraph"/>
+        <w:numPr>
+          <w:ilvl w:val="0"/>
+          <w:numId w:val="10"/>
+        </w:numPr>
+        <w:rPr>
+          <w:lang w:val="en-US"/>
+        </w:rPr>
+      </w:pPr>
+      <w:r>
+        <w:rPr>
+          <w:lang w:val="en-US"/>
+        </w:rPr>
+        <w:t>And called, and asked whether Simon, which was surnamed Peter, were lodged there.</w:t>
+      </w:r>
+    </w:p>
+    <w:p>
+      <w:pPr>
+        <w:pStyle w:val="ListParagraph"/>
+        <w:numPr>
+          <w:ilvl w:val="0"/>
+          <w:numId w:val="10"/>
+        </w:numPr>
+        <w:rPr>
+          <w:lang w:val="en-US"/>
+        </w:rPr>
+      </w:pPr>
+      <w:r>
+        <w:rPr>
+          <w:lang w:val="en-US"/>
+        </w:rPr>
+        <w:lastRenderedPageBreak/>
+        <w:t>While Peter thought on the vision, the Spirit said unto him, Behold, three men seek thee.</w:t>
+      </w:r>
+    </w:p>
+    <w:p>
+      <w:pPr>
+        <w:pStyle w:val="ListParagraph"/>
+        <w:numPr>
+          <w:ilvl w:val="0"/>
+          <w:numId w:val="10"/>
+        </w:numPr>
+        <w:rPr>
+          <w:lang w:val="en-US"/>
+        </w:rPr>
+      </w:pPr>
+      <w:r>
+        <w:rPr>
+          <w:lang w:val="en-US"/>
+        </w:rPr>
+        <w:t>Arise therefore, and get thee down, and go with them, doubting nothing: for I have sent them.</w:t>
+      </w:r>
+    </w:p>
+    <w:p>
+      <w:pPr>
+        <w:pStyle w:val="ListParagraph"/>
+        <w:numPr>
+          <w:ilvl w:val="0"/>
+          <w:numId w:val="10"/>
+        </w:numPr>
+        <w:rPr>
+          <w:lang w:val="en-US"/>
+        </w:rPr>
+      </w:pPr>
+      <w:r>
+        <w:rPr>
+          <w:lang w:val="en-US"/>
+        </w:rPr>
+        <w:t>Then Peter went down to the men which were sent unto him from Cornelius; and said, Behold, I am he whom ye seek: what is the cause wherefore ye are come?</w:t>
+      </w:r>
+    </w:p>
+    <w:p>
+      <w:pPr>
+        <w:pStyle w:val="ListParagraph"/>
+        <w:numPr>
+          <w:ilvl w:val="0"/>
+          <w:numId w:val="10"/>
+        </w:numPr>
+        <w:rPr>
+          <w:lang w:val="en-US"/>
+        </w:rPr>
+      </w:pPr>
+      <w:proofErr w:type="spellStart"/>
+      <w:r>
+        <w:rPr>
+          <w:lang w:val="en-US"/>
+        </w:rPr>
+        <w:t>Andthey</w:t>
+      </w:r>
+      <w:proofErr w:type="spellEnd"/>
+      <w:r>
+        <w:rPr>
+          <w:lang w:val="en-US"/>
+        </w:rPr>
+        <w:t xml:space="preserve"> said, Cornelius the centurion, a just man, and one that </w:t>
+      </w:r>
+      <w:proofErr w:type="spellStart"/>
+      <w:r>
+        <w:rPr>
+          <w:lang w:val="en-US"/>
+        </w:rPr>
+        <w:t>feareth</w:t>
+      </w:r>
+      <w:proofErr w:type="spellEnd"/>
+      <w:r>
+        <w:rPr>
+          <w:lang w:val="en-US"/>
+        </w:rPr>
+        <w:t xml:space="preserve"> God, and of good report among all the nation of the Jews, was warned from God by </w:t>
+      </w:r>
+      <w:proofErr w:type="gramStart"/>
+      <w:r>
+        <w:rPr>
+          <w:lang w:val="en-US"/>
+        </w:rPr>
+        <w:t>an</w:t>
+      </w:r>
+      <w:proofErr w:type="gramEnd"/>
+      <w:r>
+        <w:rPr>
+          <w:lang w:val="en-US"/>
+        </w:rPr>
+        <w:t xml:space="preserve"> holy angel to send for thee into his house, and to hear words of thee.</w:t>
+      </w:r>
+    </w:p>
+    <w:p>
+      <w:pPr>
+        <w:pStyle w:val="ListParagraph"/>
+        <w:numPr>
+          <w:ilvl w:val="0"/>
+          <w:numId w:val="10"/>
+        </w:numPr>
+        <w:rPr>
+          <w:lang w:val="en-US"/>
+        </w:rPr>
+      </w:pPr>
+      <w:r>
+        <w:rPr>
+          <w:lang w:val="en-US"/>
+        </w:rPr>
+        <w:t xml:space="preserve">Then called he them </w:t>
+      </w:r>
+      <w:proofErr w:type="gramStart"/>
+      <w:r>
+        <w:rPr>
+          <w:lang w:val="en-US"/>
+        </w:rPr>
+        <w:t>in, and</w:t>
+      </w:r>
+      <w:proofErr w:type="gramEnd"/>
+      <w:r>
+        <w:rPr>
+          <w:lang w:val="en-US"/>
+        </w:rPr>
+        <w:t xml:space="preserve"> lodged them. And on the morrow Peter went away with them, and certain brethren from Joppa accompanied him.</w:t>
+      </w:r>
+    </w:p>
+    <w:p>
+      <w:pPr>
+        <w:pStyle w:val="ListParagraph"/>
+        <w:numPr>
+          <w:ilvl w:val="0"/>
+          <w:numId w:val="10"/>
+        </w:numPr>
+        <w:rPr>
+          <w:lang w:val="en-US"/>
+        </w:rPr>
+      </w:pPr>
+      <w:r>
+        <w:rPr>
+          <w:lang w:val="en-US"/>
+        </w:rPr>
+        <w:t>And the morrow after they entered into Caesarea. And Cornelius waited for them, and he had called together his kinsmen and near friends.</w:t>
+      </w:r>
+    </w:p>
+    <w:p>
+      <w:pPr>
+        <w:pStyle w:val="ListParagraph"/>
+        <w:numPr>
+          <w:ilvl w:val="0"/>
+          <w:numId w:val="10"/>
+        </w:numPr>
+        <w:rPr>
+          <w:lang w:val="en-US"/>
+        </w:rPr>
+      </w:pPr>
+      <w:r>
+        <w:rPr>
+          <w:lang w:val="en-US"/>
+        </w:rPr>
+        <w:t>And as Peter was coming in, Cornelius met him, and fell down at his feet, and worshipped him.</w:t>
+      </w:r>
+    </w:p>
+    <w:p>
+      <w:pPr>
+        <w:pStyle w:val="ListParagraph"/>
+        <w:numPr>
+          <w:ilvl w:val="0"/>
+          <w:numId w:val="10"/>
+        </w:numPr>
+        <w:rPr>
+          <w:lang w:val="en-US"/>
+        </w:rPr>
+      </w:pPr>
+      <w:r>
+        <w:rPr>
+          <w:lang w:val="en-US"/>
+        </w:rPr>
+        <w:t xml:space="preserve">But Peter took him up, saying, </w:t>
+      </w:r>
+      <w:proofErr w:type="gramStart"/>
+      <w:r>
+        <w:rPr>
+          <w:lang w:val="en-US"/>
+        </w:rPr>
+        <w:t>Stand</w:t>
+      </w:r>
+      <w:proofErr w:type="gramEnd"/>
+      <w:r>
+        <w:rPr>
+          <w:lang w:val="en-US"/>
+        </w:rPr>
+        <w:t xml:space="preserve"> up; I myself also am a man.</w:t>
+      </w:r>
+    </w:p>
+    <w:p>
+      <w:pPr>
+        <w:pStyle w:val="ListParagraph"/>
+        <w:numPr>
+          <w:ilvl w:val="0"/>
+          <w:numId w:val="10"/>
+        </w:numPr>
+        <w:rPr>
+          <w:lang w:val="en-US"/>
+        </w:rPr>
+      </w:pPr>
+      <w:r>
+        <w:rPr>
+          <w:lang w:val="en-US"/>
+        </w:rPr>
+        <w:t>And as he talked with him, he went in, and found many that were come together.</w:t>
+      </w:r>
+    </w:p>
+    <w:p>
+      <w:pPr>
+        <w:pStyle w:val="ListParagraph"/>
+        <w:numPr>
+          <w:ilvl w:val="0"/>
+          <w:numId w:val="10"/>
+        </w:numPr>
+        <w:rPr>
+          <w:lang w:val="en-US"/>
+        </w:rPr>
+      </w:pPr>
+      <w:r>
+        <w:rPr>
+          <w:lang w:val="en-US"/>
+        </w:rPr>
+        <w:t xml:space="preserve">And he said unto them, Ye know how that it is an unlawful thing for a man that is a Jew to keep </w:t>
+      </w:r>
+      <w:proofErr w:type="gramStart"/>
+      <w:r>
+        <w:rPr>
+          <w:lang w:val="en-US"/>
+        </w:rPr>
+        <w:t>company, or</w:t>
+      </w:r>
+      <w:proofErr w:type="gramEnd"/>
+      <w:r>
+        <w:rPr>
+          <w:lang w:val="en-US"/>
+        </w:rPr>
+        <w:t xml:space="preserve"> come unto one of another nation; but God hath shewed me that I should not call any man common or unclean.</w:t>
+      </w:r>
+    </w:p>
+    <w:p>
+      <w:pPr>
+        <w:pStyle w:val="ListParagraph"/>
+        <w:numPr>
+          <w:ilvl w:val="0"/>
+          <w:numId w:val="10"/>
+        </w:numPr>
+        <w:rPr>
+          <w:lang w:val="en-US"/>
+        </w:rPr>
+      </w:pPr>
+      <w:proofErr w:type="gramStart"/>
+      <w:r>
+        <w:rPr>
+          <w:lang w:val="en-US"/>
+        </w:rPr>
+        <w:t>Therefore</w:t>
+      </w:r>
+      <w:proofErr w:type="gramEnd"/>
+      <w:r>
+        <w:rPr>
+          <w:lang w:val="en-US"/>
+        </w:rPr>
+        <w:t xml:space="preserve"> came I unto you without gainsaying, as soon as I was sent for: I ask therefore for what intent ye have sent for me?</w:t>
+      </w:r>
+    </w:p>
+    <w:p>
+      <w:pPr>
+        <w:pStyle w:val="ListParagraph"/>
+        <w:numPr>
+          <w:ilvl w:val="0"/>
+          <w:numId w:val="10"/>
+        </w:numPr>
+        <w:rPr>
+          <w:lang w:val="en-US"/>
+        </w:rPr>
+      </w:pPr>
+      <w:r>
+        <w:rPr>
+          <w:lang w:val="en-US"/>
+        </w:rPr>
+        <w:t xml:space="preserve">And Cornelius said, </w:t>
+      </w:r>
+      <w:proofErr w:type="gramStart"/>
+      <w:r>
+        <w:rPr>
+          <w:lang w:val="en-US"/>
+        </w:rPr>
+        <w:t>Four</w:t>
+      </w:r>
+      <w:proofErr w:type="gramEnd"/>
+      <w:r>
+        <w:rPr>
+          <w:lang w:val="en-US"/>
+        </w:rPr>
+        <w:t xml:space="preserve"> days ago I was fasting until this hour; and at the ninth hour I prayed in my house, and, behold, a man stood before me in bring clothing,</w:t>
+      </w:r>
+    </w:p>
+    <w:p>
+      <w:pPr>
+        <w:pStyle w:val="ListParagraph"/>
+        <w:numPr>
+          <w:ilvl w:val="0"/>
+          <w:numId w:val="10"/>
+        </w:numPr>
+        <w:rPr>
+          <w:lang w:val="en-US"/>
+        </w:rPr>
+      </w:pPr>
+      <w:r>
+        <w:rPr>
+          <w:lang w:val="en-US"/>
+        </w:rPr>
+        <w:t>And said, Cornelius, thy prayer is heard, and thine alms are had in remembrance in the sight of God.</w:t>
+      </w:r>
+    </w:p>
+    <w:p>
+      <w:pPr>
+        <w:pStyle w:val="ListParagraph"/>
+        <w:numPr>
+          <w:ilvl w:val="0"/>
+          <w:numId w:val="10"/>
+        </w:numPr>
+        <w:rPr>
+          <w:lang w:val="en-US"/>
+        </w:rPr>
+      </w:pPr>
+      <w:r>
+        <w:rPr>
+          <w:lang w:val="en-US"/>
+        </w:rPr>
+        <w:t xml:space="preserve">Send therefore to Joppa, and call hither Simon, whose surname is Peter; he is lodged in the house of one Simon a tanner by the </w:t>
+      </w:r>
+      <w:proofErr w:type="gramStart"/>
+      <w:r>
+        <w:rPr>
+          <w:lang w:val="en-US"/>
+        </w:rPr>
+        <w:t>sea side</w:t>
+      </w:r>
+      <w:proofErr w:type="gramEnd"/>
+      <w:r>
+        <w:rPr>
+          <w:lang w:val="en-US"/>
+        </w:rPr>
+        <w:t>: who, when he cometh, shall speak unto thee.</w:t>
+      </w:r>
+    </w:p>
+    <w:p>
+      <w:pPr>
+        <w:pStyle w:val="ListParagraph"/>
+        <w:numPr>
+          <w:ilvl w:val="0"/>
+          <w:numId w:val="10"/>
+        </w:numPr>
+        <w:rPr>
+          <w:lang w:val="en-US"/>
+        </w:rPr>
+      </w:pPr>
+      <w:r>
+        <w:rPr>
+          <w:lang w:val="en-US"/>
+        </w:rPr>
+        <w:t>Immediately therefore I sent to thee; and thou hast well done that thou art come. Now therefore are we all here present before God, to hear all things that are commanded thee of God.</w:t>
+      </w:r>
+    </w:p>
+    <w:p>
+      <w:pPr>
+        <w:pStyle w:val="ListParagraph"/>
+        <w:numPr>
+          <w:ilvl w:val="0"/>
+          <w:numId w:val="10"/>
+        </w:numPr>
+        <w:rPr>
+          <w:lang w:val="en-US"/>
+        </w:rPr>
+      </w:pPr>
+      <w:r>
+        <w:rPr>
+          <w:lang w:val="en-US"/>
+        </w:rPr>
+        <w:t xml:space="preserve">Then Peter opened his mouth, and said, </w:t>
+      </w:r>
+      <w:proofErr w:type="gramStart"/>
+      <w:r>
+        <w:rPr>
+          <w:lang w:val="en-US"/>
+        </w:rPr>
+        <w:t>Of</w:t>
+      </w:r>
+      <w:proofErr w:type="gramEnd"/>
+      <w:r>
+        <w:rPr>
+          <w:lang w:val="en-US"/>
+        </w:rPr>
+        <w:t xml:space="preserve"> a truth I perceive that God is no respecter of persons:</w:t>
+      </w:r>
+    </w:p>
+    <w:p>
+      <w:pPr>
+        <w:pStyle w:val="ListParagraph"/>
+        <w:numPr>
+          <w:ilvl w:val="0"/>
+          <w:numId w:val="10"/>
+        </w:numPr>
+        <w:rPr>
+          <w:lang w:val="en-US"/>
+        </w:rPr>
+      </w:pPr>
+      <w:r>
+        <w:rPr>
+          <w:lang w:val="en-US"/>
+        </w:rPr>
+        <w:t xml:space="preserve">But in every </w:t>
+      </w:r>
+      <w:proofErr w:type="gramStart"/>
+      <w:r>
+        <w:rPr>
+          <w:lang w:val="en-US"/>
+        </w:rPr>
+        <w:t>nation</w:t>
+      </w:r>
+      <w:proofErr w:type="gramEnd"/>
+      <w:r>
+        <w:rPr>
+          <w:lang w:val="en-US"/>
+        </w:rPr>
+        <w:t xml:space="preserve"> he that </w:t>
+      </w:r>
+      <w:proofErr w:type="spellStart"/>
+      <w:r>
+        <w:rPr>
+          <w:lang w:val="en-US"/>
+        </w:rPr>
+        <w:t>feareth</w:t>
+      </w:r>
+      <w:proofErr w:type="spellEnd"/>
+      <w:r>
+        <w:rPr>
+          <w:lang w:val="en-US"/>
+        </w:rPr>
+        <w:t xml:space="preserve"> him, and worketh righteousness, is accepted with him.</w:t>
+      </w:r>
+    </w:p>
+    <w:p>
+      <w:pPr>
+        <w:pStyle w:val="ListParagraph"/>
+        <w:numPr>
+          <w:ilvl w:val="0"/>
+          <w:numId w:val="10"/>
+        </w:numPr>
+        <w:rPr>
+          <w:lang w:val="en-US"/>
+        </w:rPr>
+      </w:pPr>
+      <w:r>
+        <w:rPr>
+          <w:lang w:val="en-US"/>
+        </w:rPr>
+        <w:t>The word which God sent unto the children of Israel, preaching peace by Jesus Christ: (he is the Lord of all:)</w:t>
+      </w:r>
+    </w:p>
+    <w:p>
+      <w:pPr>
+        <w:pStyle w:val="ListParagraph"/>
+        <w:numPr>
+          <w:ilvl w:val="0"/>
+          <w:numId w:val="10"/>
+        </w:numPr>
+        <w:rPr>
+          <w:lang w:val="en-US"/>
+        </w:rPr>
+      </w:pPr>
+      <w:r>
+        <w:rPr>
+          <w:lang w:val="en-US"/>
+        </w:rPr>
+        <w:t>That word, I say, ye know, which was published throughout all Judaea, and began from Galilee, after the baptism which John preached;</w:t>
+      </w:r>
+    </w:p>
+    <w:p>
+      <w:pPr>
+        <w:pStyle w:val="ListParagraph"/>
+        <w:numPr>
+          <w:ilvl w:val="0"/>
+          <w:numId w:val="10"/>
+        </w:numPr>
+        <w:rPr>
+          <w:lang w:val="en-US"/>
+        </w:rPr>
+      </w:pPr>
+      <w:r>
+        <w:rPr>
+          <w:lang w:val="en-US"/>
+        </w:rPr>
+        <w:t xml:space="preserve">How God anointed Jesus of Nazareth with the Holy Ghost and with power: who went about doing </w:t>
+      </w:r>
+      <w:proofErr w:type="gramStart"/>
+      <w:r>
+        <w:rPr>
+          <w:lang w:val="en-US"/>
+        </w:rPr>
+        <w:t>good, and</w:t>
+      </w:r>
+      <w:proofErr w:type="gramEnd"/>
+      <w:r>
+        <w:rPr>
+          <w:lang w:val="en-US"/>
+        </w:rPr>
+        <w:t xml:space="preserve"> healing all that were oppressed of the devil; for God was with him.</w:t>
+      </w:r>
+    </w:p>
+    <w:p>
+      <w:pPr>
+        <w:pStyle w:val="ListParagraph"/>
+        <w:numPr>
+          <w:ilvl w:val="0"/>
+          <w:numId w:val="10"/>
+        </w:numPr>
+        <w:rPr>
+          <w:lang w:val="en-US"/>
+        </w:rPr>
+      </w:pPr>
+      <w:r>
+        <w:rPr>
+          <w:lang w:val="en-US"/>
+        </w:rPr>
+        <w:t>And we are witnesses of all things which he did both in the land of the Jews, and in Jerusalem; whom they slew and hanged on a tree:</w:t>
+      </w:r>
+    </w:p>
+    <w:p>
+      <w:pPr>
+        <w:pStyle w:val="ListParagraph"/>
+        <w:numPr>
+          <w:ilvl w:val="0"/>
+          <w:numId w:val="10"/>
+        </w:numPr>
+        <w:rPr>
+          <w:lang w:val="en-US"/>
+        </w:rPr>
+      </w:pPr>
+      <w:r>
+        <w:rPr>
+          <w:lang w:val="en-US"/>
+        </w:rPr>
+        <w:t>Him God raised up the third day, and shewed him openly;</w:t>
+      </w:r>
+    </w:p>
+    <w:p>
+      <w:pPr>
+        <w:pStyle w:val="ListParagraph"/>
+        <w:numPr>
+          <w:ilvl w:val="0"/>
+          <w:numId w:val="10"/>
+        </w:numPr>
+        <w:rPr>
+          <w:lang w:val="en-US"/>
+        </w:rPr>
+      </w:pPr>
+      <w:r>
+        <w:rPr>
+          <w:lang w:val="en-US"/>
+        </w:rPr>
+        <w:lastRenderedPageBreak/>
+        <w:t>Not to all the people, but unto witnesses chosen before God, even to us, who did eat and drink with him after he rose from the dead.</w:t>
+      </w:r>
+    </w:p>
+    <w:p>
+      <w:pPr>
+        <w:pStyle w:val="ListParagraph"/>
+        <w:numPr>
+          <w:ilvl w:val="0"/>
+          <w:numId w:val="10"/>
+        </w:numPr>
+        <w:rPr>
+          <w:lang w:val="en-US"/>
+        </w:rPr>
+      </w:pPr>
+      <w:r>
+        <w:rPr>
+          <w:lang w:val="en-US"/>
+        </w:rPr>
+        <w:t>And he commanded us to preach unto the people, and to testify that it is he which was ordained of God to be the Judge of quick and dead.</w:t>
+      </w:r>
+    </w:p>
+    <w:p>
+      <w:pPr>
+        <w:pStyle w:val="ListParagraph"/>
+        <w:numPr>
+          <w:ilvl w:val="0"/>
+          <w:numId w:val="10"/>
+        </w:numPr>
+        <w:rPr>
+          <w:lang w:val="en-US"/>
+        </w:rPr>
+      </w:pPr>
+      <w:r>
+        <w:rPr>
+          <w:lang w:val="en-US"/>
+        </w:rPr>
+        <w:t>To him give all the prophets witness, that through his name whosoever believeth in him shall receive remission of sins.</w:t>
+      </w:r>
+    </w:p>
+    <w:p>
+      <w:pPr>
+        <w:pStyle w:val="ListParagraph"/>
+        <w:numPr>
+          <w:ilvl w:val="0"/>
+          <w:numId w:val="10"/>
+        </w:numPr>
+        <w:rPr>
+          <w:lang w:val="en-US"/>
+        </w:rPr>
+      </w:pPr>
+      <w:r>
+        <w:rPr>
+          <w:lang w:val="en-US"/>
+        </w:rPr>
+        <w:t xml:space="preserve">While Peter yet </w:t>
+      </w:r>
+      <w:proofErr w:type="spellStart"/>
+      <w:r>
+        <w:rPr>
+          <w:lang w:val="en-US"/>
+        </w:rPr>
+        <w:t>spake</w:t>
+      </w:r>
+      <w:proofErr w:type="spellEnd"/>
+      <w:r>
+        <w:rPr>
+          <w:lang w:val="en-US"/>
+        </w:rPr>
+        <w:t xml:space="preserve"> these words, the Holy Ghost fell on all them which heard the word.</w:t>
+      </w:r>
+    </w:p>
+    <w:p>
+      <w:pPr>
+        <w:pStyle w:val="ListParagraph"/>
+        <w:numPr>
+          <w:ilvl w:val="0"/>
+          <w:numId w:val="10"/>
+        </w:numPr>
+        <w:rPr>
+          <w:lang w:val="en-US"/>
+        </w:rPr>
+      </w:pPr>
+      <w:r>
+        <w:rPr>
+          <w:lang w:val="en-US"/>
+        </w:rPr>
+        <w:t>And they of the circumcision which believed were astonished, as many as came with Peter, because that on the Gentiles also was out the gift of the Holy Ghost.</w:t>
+      </w:r>
+    </w:p>
+    <w:p>
+      <w:pPr>
+        <w:pStyle w:val="ListParagraph"/>
+        <w:numPr>
+          <w:ilvl w:val="0"/>
+          <w:numId w:val="10"/>
+        </w:numPr>
+        <w:rPr>
+          <w:lang w:val="en-US"/>
+        </w:rPr>
+      </w:pPr>
+      <w:r>
+        <w:rPr>
+          <w:lang w:val="en-US"/>
+        </w:rPr>
+        <w:t xml:space="preserve">For they heard them speak with </w:t>
+      </w:r>
+      <w:proofErr w:type="gramStart"/>
+      <w:r>
+        <w:rPr>
+          <w:lang w:val="en-US"/>
+        </w:rPr>
+        <w:t>tongues, and</w:t>
+      </w:r>
+      <w:proofErr w:type="gramEnd"/>
+      <w:r>
+        <w:rPr>
+          <w:lang w:val="en-US"/>
+        </w:rPr>
+        <w:t xml:space="preserve"> magnify God. Then answered Peter,</w:t>
+      </w:r>
+    </w:p>
+    <w:p>
+      <w:pPr>
+        <w:pStyle w:val="ListParagraph"/>
+        <w:numPr>
+          <w:ilvl w:val="0"/>
+          <w:numId w:val="10"/>
+        </w:numPr>
+        <w:rPr>
+          <w:lang w:val="en-US"/>
+        </w:rPr>
+      </w:pPr>
+      <w:r>
+        <w:rPr>
+          <w:lang w:val="en-US"/>
+        </w:rPr>
+        <w:t>Can any man forbid water, that these should not be baptized, which have received the Holy Ghost as well as we?</w:t>
+      </w:r>
+    </w:p>
+    <w:p>
+      <w:pPr>
+        <w:pStyle w:val="ListParagraph"/>
+        <w:numPr>
+          <w:ilvl w:val="0"/>
+          <w:numId w:val="10"/>
+        </w:numPr>
+        <w:rPr>
+          <w:lang w:val="en-US"/>
+        </w:rPr>
+      </w:pPr>
+      <w:r>
+        <w:rPr>
+          <w:lang w:val="en-US"/>
+        </w:rPr>
+        <w:t>And he commanded them to be baptized in the name of the Lord. Then prayed they him to tarry certain days.</w:t>
+      </w:r>
+    </w:p>
+    <w:p>
+      <w:pPr>
+        <w:rPr>
+          <w:lang w:val="en-US"/>
+        </w:rPr>
+      </w:pPr>
+    </w:p>
+    <w:p>
+      <w:pPr>
+        <w:rPr>
+          <w:lang w:val="en-US"/>
+        </w:rPr>
+      </w:pPr>
+      <w:r>
+        <w:rPr>
+          <w:lang w:val="en-US"/>
+        </w:rPr>
+        <w:t>Acts Ch11</w:t>
+      </w:r>
+    </w:p>
+    <w:p>
+      <w:pPr>
+        <w:rPr>
+          <w:lang w:val="en-US"/>
+        </w:rPr>
+      </w:pPr>
+    </w:p>
+    <w:p>
+      <w:pPr>
+        <w:pStyle w:val="ListParagraph"/>
+        <w:numPr>
+          <w:ilvl w:val="0"/>
+          <w:numId w:val="11"/>
+        </w:numPr>
+        <w:rPr>
+          <w:lang w:val="en-US"/>
+        </w:rPr>
+      </w:pPr>
+      <w:r>
+        <w:rPr>
+          <w:lang w:val="en-US"/>
+        </w:rPr>
+        <w:t>And the apostles and brethren that were in Judaea heard that the Gentiles had also received the word of God.</w:t>
+      </w:r>
+    </w:p>
+    <w:p>
+      <w:pPr>
+        <w:pStyle w:val="ListParagraph"/>
+        <w:numPr>
+          <w:ilvl w:val="0"/>
+          <w:numId w:val="11"/>
+        </w:numPr>
+        <w:rPr>
+          <w:lang w:val="en-US"/>
+        </w:rPr>
+      </w:pPr>
+      <w:r>
+        <w:rPr>
+          <w:lang w:val="en-US"/>
+        </w:rPr>
+        <w:t>And when Peter was come up to Jerusalem, they that were of the circumcision contended with him,</w:t>
+      </w:r>
+    </w:p>
+    <w:p>
+      <w:pPr>
+        <w:pStyle w:val="ListParagraph"/>
+        <w:numPr>
+          <w:ilvl w:val="0"/>
+          <w:numId w:val="11"/>
+        </w:numPr>
+        <w:rPr>
+          <w:lang w:val="en-US"/>
+        </w:rPr>
+      </w:pPr>
+      <w:r>
+        <w:rPr>
+          <w:lang w:val="en-US"/>
+        </w:rPr>
+        <w:t xml:space="preserve">Saying, </w:t>
+      </w:r>
+      <w:proofErr w:type="gramStart"/>
+      <w:r>
+        <w:rPr>
+          <w:lang w:val="en-US"/>
+        </w:rPr>
+        <w:t>Thou</w:t>
+      </w:r>
+      <w:proofErr w:type="gramEnd"/>
+      <w:r>
+        <w:rPr>
+          <w:lang w:val="en-US"/>
+        </w:rPr>
+        <w:t xml:space="preserve"> </w:t>
+      </w:r>
+      <w:proofErr w:type="spellStart"/>
+      <w:r>
+        <w:rPr>
+          <w:lang w:val="en-US"/>
+        </w:rPr>
+        <w:t>wentest</w:t>
+      </w:r>
+      <w:proofErr w:type="spellEnd"/>
+      <w:r>
+        <w:rPr>
+          <w:lang w:val="en-US"/>
+        </w:rPr>
+        <w:t xml:space="preserve"> in to men uncircumcised, and didst eat with them.</w:t>
+      </w:r>
+    </w:p>
+    <w:p>
+      <w:pPr>
+        <w:pStyle w:val="ListParagraph"/>
+        <w:numPr>
+          <w:ilvl w:val="0"/>
+          <w:numId w:val="11"/>
+        </w:numPr>
+        <w:rPr>
+          <w:lang w:val="en-US"/>
+        </w:rPr>
+      </w:pPr>
+      <w:r>
+        <w:rPr>
+          <w:lang w:val="en-US"/>
+        </w:rPr>
+        <w:t>But Peter rehearsed the matter from the beginning, and expounded it by order unto them, saying,</w:t>
+      </w:r>
+    </w:p>
+    <w:p>
+      <w:pPr>
+        <w:pStyle w:val="ListParagraph"/>
+        <w:numPr>
+          <w:ilvl w:val="0"/>
+          <w:numId w:val="11"/>
+        </w:numPr>
+        <w:rPr>
+          <w:lang w:val="en-US"/>
+        </w:rPr>
+      </w:pPr>
+      <w:r>
+        <w:rPr>
+          <w:lang w:val="en-US"/>
+        </w:rPr>
+        <w:t xml:space="preserve">I was in the city of Joppa </w:t>
+      </w:r>
+      <w:proofErr w:type="gramStart"/>
+      <w:r>
+        <w:rPr>
+          <w:lang w:val="en-US"/>
+        </w:rPr>
+        <w:t>praying:</w:t>
+      </w:r>
+      <w:proofErr w:type="gramEnd"/>
+      <w:r>
+        <w:rPr>
+          <w:lang w:val="en-US"/>
+        </w:rPr>
+        <w:t xml:space="preserve"> and in a trance I saw a vision, A certain vessel descend, as it had been a great sheet, let down from heaven by four corners; and it came even to me:</w:t>
+      </w:r>
+    </w:p>
+    <w:p>
+      <w:pPr>
+        <w:pStyle w:val="ListParagraph"/>
+        <w:numPr>
+          <w:ilvl w:val="0"/>
+          <w:numId w:val="11"/>
+        </w:numPr>
+        <w:rPr>
+          <w:lang w:val="en-US"/>
+        </w:rPr>
+      </w:pPr>
+      <w:r>
+        <w:rPr>
+          <w:lang w:val="en-US"/>
+        </w:rPr>
+        <w:t xml:space="preserve">Upon the which when I had fastened mine eyes, I considered, and saw </w:t>
+      </w:r>
+      <w:proofErr w:type="spellStart"/>
+      <w:r>
+        <w:rPr>
+          <w:lang w:val="en-US"/>
+        </w:rPr>
+        <w:t>fourfooted</w:t>
+      </w:r>
+      <w:proofErr w:type="spellEnd"/>
+      <w:r>
+        <w:rPr>
+          <w:lang w:val="en-US"/>
+        </w:rPr>
+        <w:t xml:space="preserve"> beasts of the earth, and wild beasts, and creeping things, and fowls of the air.</w:t>
+      </w:r>
+    </w:p>
+    <w:p>
+      <w:pPr>
+        <w:pStyle w:val="ListParagraph"/>
+        <w:numPr>
+          <w:ilvl w:val="0"/>
+          <w:numId w:val="11"/>
+        </w:numPr>
+        <w:rPr>
+          <w:lang w:val="en-US"/>
+        </w:rPr>
+      </w:pPr>
+      <w:r>
+        <w:rPr>
+          <w:lang w:val="en-US"/>
+        </w:rPr>
+        <w:t>And I heard a voice saying unto me, Arise, Peter; slay and eat.</w:t>
+      </w:r>
+    </w:p>
+    <w:p>
+      <w:pPr>
+        <w:pStyle w:val="ListParagraph"/>
+        <w:numPr>
+          <w:ilvl w:val="0"/>
+          <w:numId w:val="11"/>
+        </w:numPr>
+        <w:rPr>
+          <w:lang w:val="en-US"/>
+        </w:rPr>
+      </w:pPr>
+      <w:r>
+        <w:rPr>
+          <w:lang w:val="en-US"/>
+        </w:rPr>
+        <w:t xml:space="preserve">But I said, </w:t>
+      </w:r>
+      <w:proofErr w:type="gramStart"/>
+      <w:r>
+        <w:rPr>
+          <w:lang w:val="en-US"/>
+        </w:rPr>
+        <w:t>Not</w:t>
+      </w:r>
+      <w:proofErr w:type="gramEnd"/>
+      <w:r>
+        <w:rPr>
+          <w:lang w:val="en-US"/>
+        </w:rPr>
+        <w:t xml:space="preserve"> so, Lord: for nothing common or unclean hath at any time entered into my mouth.</w:t>
+      </w:r>
+    </w:p>
+    <w:p>
+      <w:pPr>
+        <w:pStyle w:val="ListParagraph"/>
+        <w:numPr>
+          <w:ilvl w:val="0"/>
+          <w:numId w:val="11"/>
+        </w:numPr>
+        <w:rPr>
+          <w:lang w:val="en-US"/>
+        </w:rPr>
+      </w:pPr>
+      <w:r>
+        <w:rPr>
+          <w:lang w:val="en-US"/>
+        </w:rPr>
+        <w:t>But the voice answered me again from heaven, What God hath cleansed, that call not thou common.</w:t>
+      </w:r>
+    </w:p>
+    <w:p>
+      <w:pPr>
+        <w:pStyle w:val="ListParagraph"/>
+        <w:numPr>
+          <w:ilvl w:val="0"/>
+          <w:numId w:val="11"/>
+        </w:numPr>
+        <w:rPr>
+          <w:lang w:val="en-US"/>
+        </w:rPr>
+      </w:pPr>
+      <w:r>
+        <w:rPr>
+          <w:lang w:val="en-US"/>
+        </w:rPr>
+        <w:t>And this was done three times: and all were drawn up again into heaven.</w:t>
+      </w:r>
+    </w:p>
+    <w:p>
+      <w:pPr>
+        <w:pStyle w:val="ListParagraph"/>
+        <w:numPr>
+          <w:ilvl w:val="0"/>
+          <w:numId w:val="11"/>
+        </w:numPr>
+        <w:rPr>
+          <w:lang w:val="en-US"/>
+        </w:rPr>
+      </w:pPr>
+      <w:r>
+        <w:rPr>
+          <w:lang w:val="en-US"/>
+        </w:rPr>
+        <w:t>And, behold, immediately there were three men already come unto the house where I was, sent from Caesarea unto me.</w:t>
+      </w:r>
+    </w:p>
+    <w:p>
+      <w:pPr>
+        <w:pStyle w:val="ListParagraph"/>
+        <w:numPr>
+          <w:ilvl w:val="0"/>
+          <w:numId w:val="11"/>
+        </w:numPr>
+        <w:rPr>
+          <w:lang w:val="en-US"/>
+        </w:rPr>
+      </w:pPr>
+      <w:r>
+        <w:rPr>
+          <w:lang w:val="en-US"/>
+        </w:rPr>
+        <w:t xml:space="preserve">And the Spirit bade me go with them, nothing doubting. </w:t>
+      </w:r>
+      <w:proofErr w:type="gramStart"/>
+      <w:r>
+        <w:rPr>
+          <w:lang w:val="en-US"/>
+        </w:rPr>
+        <w:t>Moreover</w:t>
+      </w:r>
+      <w:proofErr w:type="gramEnd"/>
+      <w:r>
+        <w:rPr>
+          <w:lang w:val="en-US"/>
+        </w:rPr>
+        <w:t xml:space="preserve"> these six brethren accompanied me, and we entered into the man’s house:</w:t>
+      </w:r>
+    </w:p>
+    <w:p>
+      <w:pPr>
+        <w:pStyle w:val="ListParagraph"/>
+        <w:numPr>
+          <w:ilvl w:val="0"/>
+          <w:numId w:val="11"/>
+        </w:numPr>
+        <w:rPr>
+          <w:lang w:val="en-US"/>
+        </w:rPr>
+      </w:pPr>
+      <w:r>
+        <w:rPr>
+          <w:lang w:val="en-US"/>
+        </w:rPr>
+        <w:t xml:space="preserve">And he shewed us how he had seen an angel in his house, which stood and said unto him, </w:t>
+      </w:r>
+      <w:proofErr w:type="gramStart"/>
+      <w:r>
+        <w:rPr>
+          <w:lang w:val="en-US"/>
+        </w:rPr>
+        <w:t>Send</w:t>
+      </w:r>
+      <w:proofErr w:type="gramEnd"/>
+      <w:r>
+        <w:rPr>
+          <w:lang w:val="en-US"/>
+        </w:rPr>
+        <w:t xml:space="preserve"> men to Joppa, and call for Simon, whose surname is Peter;</w:t>
+      </w:r>
+    </w:p>
+    <w:p>
+      <w:pPr>
+        <w:pStyle w:val="ListParagraph"/>
+        <w:numPr>
+          <w:ilvl w:val="0"/>
+          <w:numId w:val="11"/>
+        </w:numPr>
+        <w:rPr>
+          <w:lang w:val="en-US"/>
+        </w:rPr>
+      </w:pPr>
+      <w:r>
+        <w:rPr>
+          <w:lang w:val="en-US"/>
+        </w:rPr>
+        <w:t xml:space="preserve">Who shall tell </w:t>
+      </w:r>
+      <w:proofErr w:type="spellStart"/>
+      <w:r>
+        <w:rPr>
+          <w:lang w:val="en-US"/>
+        </w:rPr>
+        <w:t>thee</w:t>
+      </w:r>
+      <w:proofErr w:type="spellEnd"/>
+      <w:r>
+        <w:rPr>
+          <w:lang w:val="en-US"/>
+        </w:rPr>
+        <w:t xml:space="preserve"> words, whereby thou and all thy house shall be </w:t>
+      </w:r>
+      <w:proofErr w:type="gramStart"/>
+      <w:r>
+        <w:rPr>
+          <w:lang w:val="en-US"/>
+        </w:rPr>
+        <w:t>saved.</w:t>
+      </w:r>
+      <w:proofErr w:type="gramEnd"/>
+    </w:p>
+    <w:p>
+      <w:pPr>
+        <w:pStyle w:val="ListParagraph"/>
+        <w:numPr>
+          <w:ilvl w:val="0"/>
+          <w:numId w:val="11"/>
+        </w:numPr>
+        <w:rPr>
+          <w:lang w:val="en-US"/>
+        </w:rPr>
+      </w:pPr>
+      <w:r>
+        <w:rPr>
+          <w:lang w:val="en-US"/>
+        </w:rPr>
+        <w:t>And as I began to speak, the Holy Ghost fell on them, as on us at the beginning.</w:t>
+      </w:r>
+    </w:p>
+    <w:p>
+      <w:pPr>
+        <w:pStyle w:val="ListParagraph"/>
+        <w:numPr>
+          <w:ilvl w:val="0"/>
+          <w:numId w:val="11"/>
+        </w:numPr>
+        <w:rPr>
+          <w:lang w:val="en-US"/>
+        </w:rPr>
+      </w:pPr>
+      <w:r>
+        <w:rPr>
+          <w:lang w:val="en-US"/>
+        </w:rPr>
+        <w:t>Then remembered I the word of the Lord, how that he said, John indeed baptized with water; but ye shall be baptized with the Holy Ghost.</w:t>
+      </w:r>
+    </w:p>
+    <w:p>
+      <w:pPr>
+        <w:pStyle w:val="ListParagraph"/>
+        <w:numPr>
+          <w:ilvl w:val="0"/>
+          <w:numId w:val="11"/>
+        </w:numPr>
+        <w:rPr>
+          <w:lang w:val="en-US"/>
+        </w:rPr>
+      </w:pPr>
+      <w:r>
+        <w:rPr>
+          <w:lang w:val="en-US"/>
+        </w:rPr>
+        <w:lastRenderedPageBreak/>
+        <w:t xml:space="preserve">Forasmuch then as God gave them the like gift as he did unto us, who believed on the Lord Jesus Christ; what was </w:t>
+      </w:r>
+      <w:proofErr w:type="gramStart"/>
+      <w:r>
+        <w:rPr>
+          <w:lang w:val="en-US"/>
+        </w:rPr>
+        <w:t>I ,</w:t>
+      </w:r>
+      <w:proofErr w:type="gramEnd"/>
+      <w:r>
+        <w:rPr>
+          <w:lang w:val="en-US"/>
+        </w:rPr>
+        <w:t xml:space="preserve"> that I </w:t>
+      </w:r>
+      <w:proofErr w:type="spellStart"/>
+      <w:r>
+        <w:rPr>
+          <w:lang w:val="en-US"/>
+        </w:rPr>
+        <w:t>cold</w:t>
+      </w:r>
+      <w:proofErr w:type="spellEnd"/>
+      <w:r>
+        <w:rPr>
+          <w:lang w:val="en-US"/>
+        </w:rPr>
+        <w:t xml:space="preserve"> withstand God?</w:t>
+      </w:r>
+    </w:p>
+    <w:p>
+      <w:pPr>
+        <w:pStyle w:val="ListParagraph"/>
+        <w:numPr>
+          <w:ilvl w:val="0"/>
+          <w:numId w:val="11"/>
+        </w:numPr>
+        <w:rPr>
+          <w:lang w:val="en-US"/>
+        </w:rPr>
+      </w:pPr>
+      <w:r>
+        <w:rPr>
+          <w:lang w:val="en-US"/>
+        </w:rPr>
+        <w:t xml:space="preserve">When they heard these things, they held their peace, and glorified God, saying, </w:t>
+      </w:r>
+      <w:proofErr w:type="gramStart"/>
+      <w:r>
+        <w:rPr>
+          <w:lang w:val="en-US"/>
+        </w:rPr>
+        <w:t>Then</w:t>
+      </w:r>
+      <w:proofErr w:type="gramEnd"/>
+      <w:r>
+        <w:rPr>
+          <w:lang w:val="en-US"/>
+        </w:rPr>
+        <w:t xml:space="preserve"> hath God also to the Gentiles granted repentance unto life.</w:t>
+      </w:r>
+    </w:p>
+    <w:p>
+      <w:pPr>
+        <w:pStyle w:val="ListParagraph"/>
+        <w:numPr>
+          <w:ilvl w:val="0"/>
+          <w:numId w:val="11"/>
+        </w:numPr>
+        <w:rPr>
+          <w:lang w:val="en-US"/>
+        </w:rPr>
+      </w:pPr>
+      <w:r>
+        <w:rPr>
+          <w:lang w:val="en-US"/>
+        </w:rPr>
+        <w:t xml:space="preserve">Now they which were scattered abroad upon the persecution that arose about Stephen travelled as far as </w:t>
+      </w:r>
+      <w:proofErr w:type="spellStart"/>
+      <w:r>
+        <w:rPr>
+          <w:lang w:val="en-US"/>
+        </w:rPr>
+        <w:t>Phenice</w:t>
+      </w:r>
+      <w:proofErr w:type="spellEnd"/>
+      <w:r>
+        <w:rPr>
+          <w:lang w:val="en-US"/>
+        </w:rPr>
+        <w:t>, and Cyprus and Antioch, preaching the word to none but unto the Jews only.</w:t>
+      </w:r>
+    </w:p>
+    <w:p>
+      <w:pPr>
+        <w:pStyle w:val="ListParagraph"/>
+        <w:numPr>
+          <w:ilvl w:val="0"/>
+          <w:numId w:val="11"/>
+        </w:numPr>
+        <w:rPr>
+          <w:lang w:val="en-US"/>
+        </w:rPr>
+      </w:pPr>
+      <w:r>
+        <w:rPr>
+          <w:lang w:val="en-US"/>
+        </w:rPr>
+        <w:t xml:space="preserve">And some of them were men of Cyprus and Cyrene, which, when they were come to Antioch, </w:t>
+      </w:r>
+      <w:proofErr w:type="spellStart"/>
+      <w:r>
+        <w:rPr>
+          <w:lang w:val="en-US"/>
+        </w:rPr>
+        <w:t>spake</w:t>
+      </w:r>
+      <w:proofErr w:type="spellEnd"/>
+      <w:r>
+        <w:rPr>
+          <w:lang w:val="en-US"/>
+        </w:rPr>
+        <w:t xml:space="preserve"> unto the Grecians, preaching the LORD Jesus.</w:t>
+      </w:r>
+    </w:p>
+    <w:p>
+      <w:pPr>
+        <w:pStyle w:val="ListParagraph"/>
+        <w:numPr>
+          <w:ilvl w:val="0"/>
+          <w:numId w:val="11"/>
+        </w:numPr>
+        <w:rPr>
+          <w:lang w:val="en-US"/>
+        </w:rPr>
+      </w:pPr>
+      <w:r>
+        <w:rPr>
+          <w:lang w:val="en-US"/>
+        </w:rPr>
+        <w:t xml:space="preserve">And the hand of the Lord was with them: and a great number </w:t>
+      </w:r>
+      <w:proofErr w:type="gramStart"/>
+      <w:r>
+        <w:rPr>
+          <w:lang w:val="en-US"/>
+        </w:rPr>
+        <w:t>believed, and</w:t>
+      </w:r>
+      <w:proofErr w:type="gramEnd"/>
+      <w:r>
+        <w:rPr>
+          <w:lang w:val="en-US"/>
+        </w:rPr>
+        <w:t xml:space="preserve"> turned unto the Lord.</w:t>
+      </w:r>
+    </w:p>
+    <w:p>
+      <w:pPr>
+        <w:pStyle w:val="ListParagraph"/>
+        <w:numPr>
+          <w:ilvl w:val="0"/>
+          <w:numId w:val="11"/>
+        </w:numPr>
+        <w:rPr>
+          <w:lang w:val="en-US"/>
+        </w:rPr>
+      </w:pPr>
+      <w:r>
+        <w:rPr>
+          <w:lang w:val="en-US"/>
+        </w:rPr>
+        <w:t>Then tidings of these things came unto the ears of the church was in Jerusalem: and they sent forth Barnabas, that he should go as far as Antioch.</w:t>
+      </w:r>
+    </w:p>
+    <w:p>
+      <w:pPr>
+        <w:pStyle w:val="ListParagraph"/>
+        <w:numPr>
+          <w:ilvl w:val="0"/>
+          <w:numId w:val="11"/>
+        </w:numPr>
+        <w:rPr>
+          <w:lang w:val="en-US"/>
+        </w:rPr>
+      </w:pPr>
+      <w:r>
+        <w:rPr>
+          <w:lang w:val="en-US"/>
+        </w:rPr>
+        <w:t xml:space="preserve">Who, when he came, and had seen the grace of God, was glad, and exhorted them all, that with purpose of heart they would cleave unto the </w:t>
+      </w:r>
+      <w:proofErr w:type="gramStart"/>
+      <w:r>
+        <w:rPr>
+          <w:lang w:val="en-US"/>
+        </w:rPr>
+        <w:t>Lord.</w:t>
+      </w:r>
+      <w:proofErr w:type="gramEnd"/>
+    </w:p>
+    <w:p>
+      <w:pPr>
+        <w:pStyle w:val="ListParagraph"/>
+        <w:numPr>
+          <w:ilvl w:val="0"/>
+          <w:numId w:val="11"/>
+        </w:numPr>
+        <w:rPr>
+          <w:lang w:val="en-US"/>
+        </w:rPr>
+      </w:pPr>
+      <w:r>
+        <w:rPr>
+          <w:lang w:val="en-US"/>
+        </w:rPr>
+        <w:t>For he was a good man, and full of the Holy Ghost and of faith: and much people was added unto the Lord.</w:t>
+      </w:r>
+    </w:p>
+    <w:p>
+      <w:pPr>
+        <w:pStyle w:val="ListParagraph"/>
+        <w:numPr>
+          <w:ilvl w:val="0"/>
+          <w:numId w:val="11"/>
+        </w:numPr>
+        <w:rPr>
+          <w:lang w:val="en-US"/>
+        </w:rPr>
+      </w:pPr>
+      <w:r>
+        <w:rPr>
+          <w:lang w:val="en-US"/>
+        </w:rPr>
+        <w:t>Then departed Barnabas to Tarsus, for to seek Saul:</w:t>
+      </w:r>
+    </w:p>
+    <w:p>
+      <w:pPr>
+        <w:pStyle w:val="ListParagraph"/>
+        <w:numPr>
+          <w:ilvl w:val="0"/>
+          <w:numId w:val="11"/>
+        </w:numPr>
+        <w:rPr>
+          <w:lang w:val="en-US"/>
+        </w:rPr>
+      </w:pPr>
+      <w:r>
+        <w:rPr>
+          <w:lang w:val="en-US"/>
+        </w:rPr>
+        <w:t xml:space="preserve">And when he had found him, </w:t>
+      </w:r>
+      <w:proofErr w:type="gramStart"/>
+      <w:r>
+        <w:rPr>
+          <w:lang w:val="en-US"/>
+        </w:rPr>
+        <w:t>be</w:t>
+      </w:r>
+      <w:proofErr w:type="gramEnd"/>
+      <w:r>
+        <w:rPr>
+          <w:lang w:val="en-US"/>
+        </w:rPr>
+        <w:t xml:space="preserve"> brought him unto Antioch. And it came to pass, that a whole year they assembled themselves with the </w:t>
+      </w:r>
+      <w:proofErr w:type="gramStart"/>
+      <w:r>
+        <w:rPr>
+          <w:lang w:val="en-US"/>
+        </w:rPr>
+        <w:t>church, and</w:t>
+      </w:r>
+      <w:proofErr w:type="gramEnd"/>
+      <w:r>
+        <w:rPr>
+          <w:lang w:val="en-US"/>
+        </w:rPr>
+        <w:t xml:space="preserve"> taught much people. And the disciples were called Christians first in Antioch.</w:t>
+      </w:r>
+    </w:p>
+    <w:p>
+      <w:pPr>
+        <w:pStyle w:val="ListParagraph"/>
+        <w:numPr>
+          <w:ilvl w:val="0"/>
+          <w:numId w:val="11"/>
+        </w:numPr>
+        <w:rPr>
+          <w:lang w:val="en-US"/>
+        </w:rPr>
+      </w:pPr>
+      <w:r>
+        <w:rPr>
+          <w:lang w:val="en-US"/>
+        </w:rPr>
+        <w:t>And in these days came prophets from Jerusalem unto Antioch.</w:t>
+      </w:r>
+    </w:p>
+    <w:p>
+      <w:pPr>
+        <w:pStyle w:val="ListParagraph"/>
+        <w:numPr>
+          <w:ilvl w:val="0"/>
+          <w:numId w:val="11"/>
+        </w:numPr>
+        <w:rPr>
+          <w:lang w:val="en-US"/>
+        </w:rPr>
+      </w:pPr>
+      <w:r>
+        <w:rPr>
+          <w:lang w:val="en-US"/>
+        </w:rPr>
+        <w:t xml:space="preserve">And there stood up one of them named </w:t>
+      </w:r>
+      <w:proofErr w:type="gramStart"/>
+      <w:r>
+        <w:rPr>
+          <w:lang w:val="en-US"/>
+        </w:rPr>
+        <w:t>Agabus, and</w:t>
+      </w:r>
+      <w:proofErr w:type="gramEnd"/>
+      <w:r>
+        <w:rPr>
+          <w:lang w:val="en-US"/>
+        </w:rPr>
+        <w:t xml:space="preserve"> signified by the Spirit that there should be great dearth throughout all the world: which came to pass in the days of Claudius Caesar.</w:t>
+      </w:r>
+    </w:p>
+    <w:p>
+      <w:pPr>
+        <w:pStyle w:val="ListParagraph"/>
+        <w:numPr>
+          <w:ilvl w:val="0"/>
+          <w:numId w:val="11"/>
+        </w:numPr>
+        <w:rPr>
+          <w:lang w:val="en-US"/>
+        </w:rPr>
+      </w:pPr>
+      <w:r>
+        <w:rPr>
+          <w:lang w:val="en-US"/>
+        </w:rPr>
+        <w:t>Then the disciples. every man according to his ability, determined to send relief unto the brethren which dwelt in Judaea:</w:t>
+      </w:r>
+    </w:p>
+    <w:p>
+      <w:pPr>
+        <w:pStyle w:val="ListParagraph"/>
+        <w:numPr>
+          <w:ilvl w:val="0"/>
+          <w:numId w:val="11"/>
+        </w:numPr>
+        <w:rPr>
+          <w:lang w:val="en-US"/>
+        </w:rPr>
+      </w:pPr>
+      <w:r>
+        <w:rPr>
+          <w:lang w:val="en-US"/>
+        </w:rPr>
+        <w:t xml:space="preserve">Which also they </w:t>
+      </w:r>
+      <w:proofErr w:type="gramStart"/>
+      <w:r>
+        <w:rPr>
+          <w:lang w:val="en-US"/>
+        </w:rPr>
+        <w:t>did, and</w:t>
+      </w:r>
+      <w:proofErr w:type="gramEnd"/>
+      <w:r>
+        <w:rPr>
+          <w:lang w:val="en-US"/>
+        </w:rPr>
+        <w:t xml:space="preserve"> sent it to the elders by the hands of Barnabas and Saul.</w:t>
+      </w:r>
+    </w:p>
+    <w:p>
+      <w:pPr>
+        <w:rPr>
+          <w:lang w:val="en-US"/>
+        </w:rPr>
+      </w:pPr>
+    </w:p>
+    <w:p>
+      <w:pPr>
+        <w:rPr>
+          <w:lang w:val="en-US"/>
+        </w:rPr>
+      </w:pPr>
+      <w:r>
+        <w:rPr>
+          <w:lang w:val="en-US"/>
+        </w:rPr>
+        <w:t>Acts Ch12</w:t>
+      </w:r>
     </w:p>
     <w:sectPr>
       <w:pgSz w:w="11900" w:h="16840"/>
@@ -9886,9 +11666,9 @@
     </w:lvl>
   </w:abstractNum>
   <w:abstractNum w:abstractNumId="9" w15:restartNumberingAfterBreak="0">
-    <w:nsid w:val="67A26EB1"/>
+    <w:nsid w:val="5FC977C4"/>
     <w:multiLevelType w:val="hybridMultilevel"/>
-    <w:tmpl w:val="D2C093EA"/>
+    <w:tmpl w:val="0D62DC8A"/>
     <w:lvl w:ilvl="0" w:tplc="0809000F">
       <w:start w:val="1"/>
       <w:numFmt w:val="decimal"/>
@@ -9974,6 +11754,95 @@
       </w:pPr>
     </w:lvl>
   </w:abstractNum>
+  <w:abstractNum w:abstractNumId="10" w15:restartNumberingAfterBreak="0">
+    <w:nsid w:val="67A26EB1"/>
+    <w:multiLevelType w:val="hybridMultilevel"/>
+    <w:tmpl w:val="D2C093EA"/>
+    <w:lvl w:ilvl="0" w:tplc="0809000F">
+      <w:start w:val="1"/>
+      <w:numFmt w:val="decimal"/>
+      <w:lvlText w:val="%1."/>
+      <w:lvlJc w:val="left"/>
+      <w:pPr>
+        <w:ind w:left="720" w:hanging="360"/>
+      </w:pPr>
+      <w:rPr>
+        <w:rFonts w:hint="default"/>
+      </w:rPr>
+    </w:lvl>
+    <w:lvl w:ilvl="1" w:tplc="08090019" w:tentative="1">
+      <w:start w:val="1"/>
+      <w:numFmt w:val="lowerLetter"/>
+      <w:lvlText w:val="%2."/>
+      <w:lvlJc w:val="left"/>
+      <w:pPr>
+        <w:ind w:left="1440" w:hanging="360"/>
+      </w:pPr>
+    </w:lvl>
+    <w:lvl w:ilvl="2" w:tplc="0809001B" w:tentative="1">
+      <w:start w:val="1"/>
+      <w:numFmt w:val="lowerRoman"/>
+      <w:lvlText w:val="%3."/>
+      <w:lvlJc w:val="right"/>
+      <w:pPr>
+        <w:ind w:left="2160" w:hanging="180"/>
+      </w:pPr>
+    </w:lvl>
+    <w:lvl w:ilvl="3" w:tplc="0809000F" w:tentative="1">
+      <w:start w:val="1"/>
+      <w:numFmt w:val="decimal"/>
+      <w:lvlText w:val="%4."/>
+      <w:lvlJc w:val="left"/>
+      <w:pPr>
+        <w:ind w:left="2880" w:hanging="360"/>
+      </w:pPr>
+    </w:lvl>
+    <w:lvl w:ilvl="4" w:tplc="08090019" w:tentative="1">
+      <w:start w:val="1"/>
+      <w:numFmt w:val="lowerLetter"/>
+      <w:lvlText w:val="%5."/>
+      <w:lvlJc w:val="left"/>
+      <w:pPr>
+        <w:ind w:left="3600" w:hanging="360"/>
+      </w:pPr>
+    </w:lvl>
+    <w:lvl w:ilvl="5" w:tplc="0809001B" w:tentative="1">
+      <w:start w:val="1"/>
+      <w:numFmt w:val="lowerRoman"/>
+      <w:lvlText w:val="%6."/>
+      <w:lvlJc w:val="right"/>
+      <w:pPr>
+        <w:ind w:left="4320" w:hanging="180"/>
+      </w:pPr>
+    </w:lvl>
+    <w:lvl w:ilvl="6" w:tplc="0809000F" w:tentative="1">
+      <w:start w:val="1"/>
+      <w:numFmt w:val="decimal"/>
+      <w:lvlText w:val="%7."/>
+      <w:lvlJc w:val="left"/>
+      <w:pPr>
+        <w:ind w:left="5040" w:hanging="360"/>
+      </w:pPr>
+    </w:lvl>
+    <w:lvl w:ilvl="7" w:tplc="08090019" w:tentative="1">
+      <w:start w:val="1"/>
+      <w:numFmt w:val="lowerLetter"/>
+      <w:lvlText w:val="%8."/>
+      <w:lvlJc w:val="left"/>
+      <w:pPr>
+        <w:ind w:left="5760" w:hanging="360"/>
+      </w:pPr>
+    </w:lvl>
+    <w:lvl w:ilvl="8" w:tplc="0809001B" w:tentative="1">
+      <w:start w:val="1"/>
+      <w:numFmt w:val="lowerRoman"/>
+      <w:lvlText w:val="%9."/>
+      <w:lvlJc w:val="right"/>
+      <w:pPr>
+        <w:ind w:left="6480" w:hanging="180"/>
+      </w:pPr>
+    </w:lvl>
+  </w:abstractNum>
   <w:num w:numId="1">
     <w:abstractNumId w:val="0"/>
   </w:num>
@@ -9981,7 +11850,7 @@
     <w:abstractNumId w:val="1"/>
   </w:num>
   <w:num w:numId="3">
-    <w:abstractNumId w:val="9"/>
+    <w:abstractNumId w:val="10"/>
   </w:num>
   <w:num w:numId="4">
     <w:abstractNumId w:val="7"/>
@@ -10003,6 +11872,9 @@
   </w:num>
   <w:num w:numId="10">
     <w:abstractNumId w:val="8"/>
+  </w:num>
+  <w:num w:numId="11">
+    <w:abstractNumId w:val="9"/>
   </w:num>
 </w:numbering>
 </file>

</xml_diff>

<commit_message>
Add Acts Ch13, Ch14 and Ch15
</commit_message>
<xml_diff>
--- a/Acts.docx
+++ b/Acts.docx
@@ -12069,6 +12069,2445 @@
         </w:rPr>
         <w:t>And after that he gave unto them judges about the space of four hundred and fifty years, until Samuel the prophet.</w:t>
       </w:r>
+    </w:p>
+    <w:p>
+      <w:pPr>
+        <w:pStyle w:val="ListParagraph"/>
+        <w:numPr>
+          <w:ilvl w:val="0"/>
+          <w:numId w:val="13"/>
+        </w:numPr>
+        <w:rPr>
+          <w:lang w:val="en-US"/>
+        </w:rPr>
+      </w:pPr>
+      <w:r>
+        <w:rPr>
+          <w:lang w:val="en-US"/>
+        </w:rPr>
+        <w:t>And afterward they desired a king: and God gave unto them Saul the son of Cis, a man of the tribe of Benjamin, by the space of forty years.</w:t>
+      </w:r>
+    </w:p>
+    <w:p>
+      <w:pPr>
+        <w:pStyle w:val="ListParagraph"/>
+        <w:numPr>
+          <w:ilvl w:val="0"/>
+          <w:numId w:val="13"/>
+        </w:numPr>
+        <w:rPr>
+          <w:lang w:val="en-US"/>
+        </w:rPr>
+      </w:pPr>
+      <w:r>
+        <w:rPr>
+          <w:lang w:val="en-US"/>
+        </w:rPr>
+        <w:t>And when he had removed him, he raised up unto them David to be their king; to whom also he gave their testimony, and said, I have found David the son of Jesse, a man after mine own heart, which shall fulfil all my will.</w:t>
+      </w:r>
+    </w:p>
+    <w:p>
+      <w:pPr>
+        <w:pStyle w:val="ListParagraph"/>
+        <w:numPr>
+          <w:ilvl w:val="0"/>
+          <w:numId w:val="13"/>
+        </w:numPr>
+        <w:rPr>
+          <w:lang w:val="en-US"/>
+        </w:rPr>
+      </w:pPr>
+      <w:r>
+        <w:rPr>
+          <w:lang w:val="en-US"/>
+        </w:rPr>
+        <w:t xml:space="preserve">Of this man’s seed hath God according to his promise raised unto Israel a </w:t>
+      </w:r>
+      <w:proofErr w:type="spellStart"/>
+      <w:r>
+        <w:rPr>
+          <w:lang w:val="en-US"/>
+        </w:rPr>
+        <w:t>Saviour</w:t>
+      </w:r>
+      <w:proofErr w:type="spellEnd"/>
+      <w:r>
+        <w:rPr>
+          <w:lang w:val="en-US"/>
+        </w:rPr>
+        <w:t>, Jesus:</w:t>
+      </w:r>
+    </w:p>
+    <w:p>
+      <w:pPr>
+        <w:pStyle w:val="ListParagraph"/>
+        <w:numPr>
+          <w:ilvl w:val="0"/>
+          <w:numId w:val="13"/>
+        </w:numPr>
+        <w:rPr>
+          <w:lang w:val="en-US"/>
+        </w:rPr>
+      </w:pPr>
+      <w:r>
+        <w:rPr>
+          <w:lang w:val="en-US"/>
+        </w:rPr>
+        <w:t>When John had first preached before his coming the baptism of repentance to all the people of Israel.</w:t>
+      </w:r>
+    </w:p>
+    <w:p>
+      <w:pPr>
+        <w:pStyle w:val="ListParagraph"/>
+        <w:numPr>
+          <w:ilvl w:val="0"/>
+          <w:numId w:val="13"/>
+        </w:numPr>
+        <w:rPr>
+          <w:lang w:val="en-US"/>
+        </w:rPr>
+      </w:pPr>
+      <w:r>
+        <w:rPr>
+          <w:lang w:val="en-US"/>
+        </w:rPr>
+        <w:lastRenderedPageBreak/>
+        <w:t xml:space="preserve">And as John fulfilled his course, he said, </w:t>
+      </w:r>
+      <w:proofErr w:type="gramStart"/>
+      <w:r>
+        <w:rPr>
+          <w:lang w:val="en-US"/>
+        </w:rPr>
+        <w:t>Whom</w:t>
+      </w:r>
+      <w:proofErr w:type="gramEnd"/>
+      <w:r>
+        <w:rPr>
+          <w:lang w:val="en-US"/>
+        </w:rPr>
+        <w:t xml:space="preserve"> think ye that I am? I am not he. But, behold, there cometh one after me, whose shoes of his feet I am not worthy to </w:t>
+      </w:r>
+      <w:proofErr w:type="gramStart"/>
+      <w:r>
+        <w:rPr>
+          <w:lang w:val="en-US"/>
+        </w:rPr>
+        <w:t>loose</w:t>
+      </w:r>
+      <w:proofErr w:type="gramEnd"/>
+      <w:r>
+        <w:rPr>
+          <w:lang w:val="en-US"/>
+        </w:rPr>
+        <w:t>.</w:t>
+      </w:r>
+    </w:p>
+    <w:p>
+      <w:pPr>
+        <w:pStyle w:val="ListParagraph"/>
+        <w:numPr>
+          <w:ilvl w:val="0"/>
+          <w:numId w:val="13"/>
+        </w:numPr>
+        <w:rPr>
+          <w:lang w:val="en-US"/>
+        </w:rPr>
+      </w:pPr>
+      <w:r>
+        <w:rPr>
+          <w:lang w:val="en-US"/>
+        </w:rPr>
+        <w:t xml:space="preserve">Men and brethren, children of the stock of Abraham, and whosoever among you </w:t>
+      </w:r>
+      <w:proofErr w:type="spellStart"/>
+      <w:r>
+        <w:rPr>
+          <w:lang w:val="en-US"/>
+        </w:rPr>
+        <w:t>feareth</w:t>
+      </w:r>
+      <w:proofErr w:type="spellEnd"/>
+      <w:r>
+        <w:rPr>
+          <w:lang w:val="en-US"/>
+        </w:rPr>
+        <w:t xml:space="preserve"> God, to you is the word of this salvation sent.</w:t>
+      </w:r>
+    </w:p>
+    <w:p>
+      <w:pPr>
+        <w:pStyle w:val="ListParagraph"/>
+        <w:numPr>
+          <w:ilvl w:val="0"/>
+          <w:numId w:val="13"/>
+        </w:numPr>
+        <w:rPr>
+          <w:lang w:val="en-US"/>
+        </w:rPr>
+      </w:pPr>
+      <w:r>
+        <w:rPr>
+          <w:lang w:val="en-US"/>
+        </w:rPr>
+        <w:t>For they that dwell at Jerusalem, and their rulers, because they knew him not, nor yet the voices of the prophets which are read every sabbath day, they have fulfilled them in condemning him.</w:t>
+      </w:r>
+    </w:p>
+    <w:p>
+      <w:pPr>
+        <w:pStyle w:val="ListParagraph"/>
+        <w:numPr>
+          <w:ilvl w:val="0"/>
+          <w:numId w:val="13"/>
+        </w:numPr>
+        <w:rPr>
+          <w:lang w:val="en-US"/>
+        </w:rPr>
+      </w:pPr>
+      <w:r>
+        <w:rPr>
+          <w:lang w:val="en-US"/>
+        </w:rPr>
+        <w:t xml:space="preserve">And though they found no cause of death in </w:t>
+      </w:r>
+      <w:proofErr w:type="gramStart"/>
+      <w:r>
+        <w:rPr>
+          <w:lang w:val="en-US"/>
+        </w:rPr>
+        <w:t>him, yet</w:t>
+      </w:r>
+      <w:proofErr w:type="gramEnd"/>
+      <w:r>
+        <w:rPr>
+          <w:lang w:val="en-US"/>
+        </w:rPr>
+        <w:t xml:space="preserve"> desired they Pilate that he should be slain.</w:t>
+      </w:r>
+    </w:p>
+    <w:p>
+      <w:pPr>
+        <w:pStyle w:val="ListParagraph"/>
+        <w:numPr>
+          <w:ilvl w:val="0"/>
+          <w:numId w:val="13"/>
+        </w:numPr>
+        <w:rPr>
+          <w:lang w:val="en-US"/>
+        </w:rPr>
+      </w:pPr>
+      <w:r>
+        <w:rPr>
+          <w:lang w:val="en-US"/>
+        </w:rPr>
+        <w:t xml:space="preserve">And when they had fulfilled all that was written of him, they took him down from the tree, and laid him in a </w:t>
+      </w:r>
+      <w:proofErr w:type="spellStart"/>
+      <w:r>
+        <w:rPr>
+          <w:lang w:val="en-US"/>
+        </w:rPr>
+        <w:t>sepulchre</w:t>
+      </w:r>
+      <w:proofErr w:type="spellEnd"/>
+      <w:r>
+        <w:rPr>
+          <w:lang w:val="en-US"/>
+        </w:rPr>
+        <w:t>.</w:t>
+      </w:r>
+    </w:p>
+    <w:p>
+      <w:pPr>
+        <w:pStyle w:val="ListParagraph"/>
+        <w:numPr>
+          <w:ilvl w:val="0"/>
+          <w:numId w:val="13"/>
+        </w:numPr>
+        <w:rPr>
+          <w:lang w:val="en-US"/>
+        </w:rPr>
+      </w:pPr>
+      <w:r>
+        <w:rPr>
+          <w:lang w:val="en-US"/>
+        </w:rPr>
+        <w:t>But God raised him from the dead:</w:t>
+      </w:r>
+    </w:p>
+    <w:p>
+      <w:pPr>
+        <w:pStyle w:val="ListParagraph"/>
+        <w:numPr>
+          <w:ilvl w:val="0"/>
+          <w:numId w:val="13"/>
+        </w:numPr>
+        <w:rPr>
+          <w:lang w:val="en-US"/>
+        </w:rPr>
+      </w:pPr>
+      <w:r>
+        <w:rPr>
+          <w:lang w:val="en-US"/>
+        </w:rPr>
+        <w:t>And he was seen many days of them which came up with him from Galilee to Jerusalem, who are his witnesses unto the people.</w:t>
+      </w:r>
+    </w:p>
+    <w:p>
+      <w:pPr>
+        <w:pStyle w:val="ListParagraph"/>
+        <w:numPr>
+          <w:ilvl w:val="0"/>
+          <w:numId w:val="13"/>
+        </w:numPr>
+        <w:rPr>
+          <w:lang w:val="en-US"/>
+        </w:rPr>
+      </w:pPr>
+      <w:r>
+        <w:rPr>
+          <w:lang w:val="en-US"/>
+        </w:rPr>
+        <w:t xml:space="preserve">And we declare unto </w:t>
+      </w:r>
+      <w:proofErr w:type="gramStart"/>
+      <w:r>
+        <w:rPr>
+          <w:lang w:val="en-US"/>
+        </w:rPr>
+        <w:t>you</w:t>
+      </w:r>
+      <w:proofErr w:type="gramEnd"/>
+      <w:r>
+        <w:rPr>
+          <w:lang w:val="en-US"/>
+        </w:rPr>
+        <w:t xml:space="preserve"> glad tidings, how that the promise which was made unto the fathers,</w:t>
+      </w:r>
+    </w:p>
+    <w:p>
+      <w:pPr>
+        <w:pStyle w:val="ListParagraph"/>
+        <w:numPr>
+          <w:ilvl w:val="0"/>
+          <w:numId w:val="13"/>
+        </w:numPr>
+        <w:rPr>
+          <w:lang w:val="en-US"/>
+        </w:rPr>
+      </w:pPr>
+      <w:r>
+        <w:rPr>
+          <w:lang w:val="en-US"/>
+        </w:rPr>
+        <w:t xml:space="preserve">God hath fulfilled the same unto us their children, in that he hath raised up Jesus again; as it is also written in the second psalm, </w:t>
+      </w:r>
+      <w:proofErr w:type="gramStart"/>
+      <w:r>
+        <w:rPr>
+          <w:lang w:val="en-US"/>
+        </w:rPr>
+        <w:t>Thou</w:t>
+      </w:r>
+      <w:proofErr w:type="gramEnd"/>
+      <w:r>
+        <w:rPr>
+          <w:lang w:val="en-US"/>
+        </w:rPr>
+        <w:t xml:space="preserve"> art my Son, this day have I begotten thee.</w:t>
+      </w:r>
+    </w:p>
+    <w:p>
+      <w:pPr>
+        <w:pStyle w:val="ListParagraph"/>
+        <w:numPr>
+          <w:ilvl w:val="0"/>
+          <w:numId w:val="13"/>
+        </w:numPr>
+        <w:rPr>
+          <w:lang w:val="en-US"/>
+        </w:rPr>
+      </w:pPr>
+      <w:r>
+        <w:rPr>
+          <w:lang w:val="en-US"/>
+        </w:rPr>
+        <w:t>And as concerning that he raised him up from the dead, now no more to return to corruption, he said on this wise, I will give you the sure mercies of David.</w:t>
+      </w:r>
+    </w:p>
+    <w:p>
+      <w:pPr>
+        <w:pStyle w:val="ListParagraph"/>
+        <w:numPr>
+          <w:ilvl w:val="0"/>
+          <w:numId w:val="13"/>
+        </w:numPr>
+        <w:rPr>
+          <w:lang w:val="en-US"/>
+        </w:rPr>
+      </w:pPr>
+      <w:r>
+        <w:rPr>
+          <w:lang w:val="en-US"/>
+        </w:rPr>
+        <w:t xml:space="preserve">Wherefore he saith also in another psalm, </w:t>
+      </w:r>
+      <w:proofErr w:type="gramStart"/>
+      <w:r>
+        <w:rPr>
+          <w:lang w:val="en-US"/>
+        </w:rPr>
+        <w:t>Thou</w:t>
+      </w:r>
+      <w:proofErr w:type="gramEnd"/>
+      <w:r>
+        <w:rPr>
+          <w:lang w:val="en-US"/>
+        </w:rPr>
+        <w:t xml:space="preserve"> shalt not suffer thine Holy One to see corruption.</w:t>
+      </w:r>
+    </w:p>
+    <w:p>
+      <w:pPr>
+        <w:pStyle w:val="ListParagraph"/>
+        <w:numPr>
+          <w:ilvl w:val="0"/>
+          <w:numId w:val="13"/>
+        </w:numPr>
+        <w:rPr>
+          <w:lang w:val="en-US"/>
+        </w:rPr>
+      </w:pPr>
+      <w:r>
+        <w:rPr>
+          <w:lang w:val="en-US"/>
+        </w:rPr>
+        <w:t>For David, after he had served his own generation by the will of God, fell on sleep, and was laid unto his fathers, and saw corruption:</w:t>
+      </w:r>
+    </w:p>
+    <w:p>
+      <w:pPr>
+        <w:pStyle w:val="ListParagraph"/>
+        <w:numPr>
+          <w:ilvl w:val="0"/>
+          <w:numId w:val="13"/>
+        </w:numPr>
+        <w:rPr>
+          <w:lang w:val="en-US"/>
+        </w:rPr>
+      </w:pPr>
+      <w:r>
+        <w:rPr>
+          <w:lang w:val="en-US"/>
+        </w:rPr>
+        <w:t>But he, whom God raised again, saw no corruption.</w:t>
+      </w:r>
+    </w:p>
+    <w:p>
+      <w:pPr>
+        <w:pStyle w:val="ListParagraph"/>
+        <w:numPr>
+          <w:ilvl w:val="0"/>
+          <w:numId w:val="13"/>
+        </w:numPr>
+        <w:rPr>
+          <w:lang w:val="en-US"/>
+        </w:rPr>
+      </w:pPr>
+      <w:r>
+        <w:rPr>
+          <w:lang w:val="en-US"/>
+        </w:rPr>
+        <w:t>Be it known unto you therefore, men and brethren, that through this man is preached unto you the forgiveness of sins:</w:t>
+      </w:r>
+    </w:p>
+    <w:p>
+      <w:pPr>
+        <w:pStyle w:val="ListParagraph"/>
+        <w:numPr>
+          <w:ilvl w:val="0"/>
+          <w:numId w:val="13"/>
+        </w:numPr>
+        <w:rPr>
+          <w:lang w:val="en-US"/>
+        </w:rPr>
+      </w:pPr>
+      <w:r>
+        <w:rPr>
+          <w:lang w:val="en-US"/>
+        </w:rPr>
+        <w:t>And by him all that believe are justified from all things, from which ye could not be justified by the law of Moses.</w:t>
+      </w:r>
+    </w:p>
+    <w:p>
+      <w:pPr>
+        <w:pStyle w:val="ListParagraph"/>
+        <w:numPr>
+          <w:ilvl w:val="0"/>
+          <w:numId w:val="13"/>
+        </w:numPr>
+        <w:rPr>
+          <w:lang w:val="en-US"/>
+        </w:rPr>
+      </w:pPr>
+      <w:r>
+        <w:rPr>
+          <w:lang w:val="en-US"/>
+        </w:rPr>
+        <w:t>Beware therefore, lest that come upon you, which is spoken of in the prophets;</w:t>
+      </w:r>
+    </w:p>
+    <w:p>
+      <w:pPr>
+        <w:pStyle w:val="ListParagraph"/>
+        <w:numPr>
+          <w:ilvl w:val="0"/>
+          <w:numId w:val="13"/>
+        </w:numPr>
+        <w:rPr>
+          <w:lang w:val="en-US"/>
+        </w:rPr>
+      </w:pPr>
+      <w:r>
+        <w:rPr>
+          <w:lang w:val="en-US"/>
+        </w:rPr>
+        <w:t xml:space="preserve">Behold, ye despisers, and wonder, and </w:t>
+      </w:r>
+      <w:proofErr w:type="gramStart"/>
+      <w:r>
+        <w:rPr>
+          <w:lang w:val="en-US"/>
+        </w:rPr>
+        <w:t>perish:</w:t>
+      </w:r>
+      <w:proofErr w:type="gramEnd"/>
+      <w:r>
+        <w:rPr>
+          <w:lang w:val="en-US"/>
+        </w:rPr>
+        <w:t xml:space="preserve"> for I work a work in your days, a work which ye shall in no wise believe, though a man declare it unto you.</w:t>
+      </w:r>
+    </w:p>
+    <w:p>
+      <w:pPr>
+        <w:pStyle w:val="ListParagraph"/>
+        <w:numPr>
+          <w:ilvl w:val="0"/>
+          <w:numId w:val="13"/>
+        </w:numPr>
+        <w:rPr>
+          <w:lang w:val="en-US"/>
+        </w:rPr>
+      </w:pPr>
+      <w:r>
+        <w:rPr>
+          <w:lang w:val="en-US"/>
+        </w:rPr>
+        <w:t>And when the Jews were gone out of the synagogue, the Gentiles besought that these words might be preached to them the next sabbath.</w:t>
+      </w:r>
+    </w:p>
+    <w:p>
+      <w:pPr>
+        <w:pStyle w:val="ListParagraph"/>
+        <w:numPr>
+          <w:ilvl w:val="0"/>
+          <w:numId w:val="13"/>
+        </w:numPr>
+        <w:rPr>
+          <w:lang w:val="en-US"/>
+        </w:rPr>
+      </w:pPr>
+      <w:r>
+        <w:rPr>
+          <w:lang w:val="en-US"/>
+        </w:rPr>
+        <w:t>Now when the congregation was broken up, many of the Jews and religious proselytes followed Paul and Barnabas: who, speaking to them, persuaded them to continue in the grace of God.</w:t>
+      </w:r>
+    </w:p>
+    <w:p>
+      <w:pPr>
+        <w:pStyle w:val="ListParagraph"/>
+        <w:numPr>
+          <w:ilvl w:val="0"/>
+          <w:numId w:val="13"/>
+        </w:numPr>
+        <w:rPr>
+          <w:lang w:val="en-US"/>
+        </w:rPr>
+      </w:pPr>
+      <w:r>
+        <w:rPr>
+          <w:lang w:val="en-US"/>
+        </w:rPr>
+        <w:t>And the next sabbath day came almost the whole city together to hear the word of God.</w:t>
+      </w:r>
+    </w:p>
+    <w:p>
+      <w:pPr>
+        <w:pStyle w:val="ListParagraph"/>
+        <w:numPr>
+          <w:ilvl w:val="0"/>
+          <w:numId w:val="13"/>
+        </w:numPr>
+        <w:rPr>
+          <w:lang w:val="en-US"/>
+        </w:rPr>
+      </w:pPr>
+      <w:r>
+        <w:rPr>
+          <w:lang w:val="en-US"/>
+        </w:rPr>
+        <w:t xml:space="preserve">But when the Jews saw the multitudes, they were filled with envy, and </w:t>
+      </w:r>
+      <w:proofErr w:type="spellStart"/>
+      <w:r>
+        <w:rPr>
+          <w:lang w:val="en-US"/>
+        </w:rPr>
+        <w:t>spake</w:t>
+      </w:r>
+      <w:proofErr w:type="spellEnd"/>
+      <w:r>
+        <w:rPr>
+          <w:lang w:val="en-US"/>
+        </w:rPr>
+        <w:t xml:space="preserve"> against those things which were spoken by Paul, contradicting and blaspheming.</w:t>
+      </w:r>
+    </w:p>
+    <w:p>
+      <w:pPr>
+        <w:pStyle w:val="ListParagraph"/>
+        <w:numPr>
+          <w:ilvl w:val="0"/>
+          <w:numId w:val="13"/>
+        </w:numPr>
+        <w:rPr>
+          <w:lang w:val="en-US"/>
+        </w:rPr>
+      </w:pPr>
+      <w:r>
+        <w:rPr>
+          <w:lang w:val="en-US"/>
+        </w:rPr>
+        <w:t xml:space="preserve">Then Paul and Barnabas waxed bold, and said, </w:t>
+      </w:r>
+      <w:proofErr w:type="gramStart"/>
+      <w:r>
+        <w:rPr>
+          <w:lang w:val="en-US"/>
+        </w:rPr>
+        <w:t>It</w:t>
+      </w:r>
+      <w:proofErr w:type="gramEnd"/>
+      <w:r>
+        <w:rPr>
+          <w:lang w:val="en-US"/>
+        </w:rPr>
+        <w:t xml:space="preserve"> was necessary that the word of God should first have been spoken to you: but seeing ye put it from you, and judge yourselves unworthy of everlasting life, lo, we turn to the Gentiles.</w:t>
+      </w:r>
+    </w:p>
+    <w:p>
+      <w:pPr>
+        <w:pStyle w:val="ListParagraph"/>
+        <w:numPr>
+          <w:ilvl w:val="0"/>
+          <w:numId w:val="13"/>
+        </w:numPr>
+        <w:rPr>
+          <w:lang w:val="en-US"/>
+        </w:rPr>
+      </w:pPr>
+      <w:r>
+        <w:rPr>
+          <w:lang w:val="en-US"/>
+        </w:rPr>
+        <w:lastRenderedPageBreak/>
+        <w:t>For so hath the Lord commanded us, saying, I have set thee to be a light of the Gentiles, that thou shouldest be for salvation unto the ends of the earth.</w:t>
+      </w:r>
+    </w:p>
+    <w:p>
+      <w:pPr>
+        <w:pStyle w:val="ListParagraph"/>
+        <w:numPr>
+          <w:ilvl w:val="0"/>
+          <w:numId w:val="13"/>
+        </w:numPr>
+        <w:rPr>
+          <w:lang w:val="en-US"/>
+        </w:rPr>
+      </w:pPr>
+      <w:r>
+        <w:rPr>
+          <w:lang w:val="en-US"/>
+        </w:rPr>
+        <w:t>And when the Gentiles heard this, they were glad, and glorified the word of the Lord: and as many as were ordained to eternal life believed.</w:t>
+      </w:r>
+    </w:p>
+    <w:p>
+      <w:pPr>
+        <w:pStyle w:val="ListParagraph"/>
+        <w:numPr>
+          <w:ilvl w:val="0"/>
+          <w:numId w:val="13"/>
+        </w:numPr>
+        <w:rPr>
+          <w:lang w:val="en-US"/>
+        </w:rPr>
+      </w:pPr>
+      <w:r>
+        <w:rPr>
+          <w:lang w:val="en-US"/>
+        </w:rPr>
+        <w:t>And the word of the Lord was published throughout all the region.</w:t>
+      </w:r>
+    </w:p>
+    <w:p>
+      <w:pPr>
+        <w:pStyle w:val="ListParagraph"/>
+        <w:numPr>
+          <w:ilvl w:val="0"/>
+          <w:numId w:val="13"/>
+        </w:numPr>
+        <w:rPr>
+          <w:lang w:val="en-US"/>
+        </w:rPr>
+      </w:pPr>
+      <w:r>
+        <w:rPr>
+          <w:lang w:val="en-US"/>
+        </w:rPr>
+        <w:t xml:space="preserve">But the Jews Stirred up the devout and </w:t>
+      </w:r>
+      <w:proofErr w:type="spellStart"/>
+      <w:r>
+        <w:rPr>
+          <w:lang w:val="en-US"/>
+        </w:rPr>
+        <w:t>honourable</w:t>
+      </w:r>
+      <w:proofErr w:type="spellEnd"/>
+      <w:r>
+        <w:rPr>
+          <w:lang w:val="en-US"/>
+        </w:rPr>
+        <w:t xml:space="preserve"> women, and the chief men of the city, and raised persecution against Pail and Barnabas, and expelled them out of their coasts.</w:t>
+      </w:r>
+    </w:p>
+    <w:p>
+      <w:pPr>
+        <w:pStyle w:val="ListParagraph"/>
+        <w:numPr>
+          <w:ilvl w:val="0"/>
+          <w:numId w:val="13"/>
+        </w:numPr>
+        <w:rPr>
+          <w:lang w:val="en-US"/>
+        </w:rPr>
+      </w:pPr>
+      <w:r>
+        <w:rPr>
+          <w:lang w:val="en-US"/>
+        </w:rPr>
+        <w:t xml:space="preserve">But they shook off the dust of </w:t>
+      </w:r>
+      <w:proofErr w:type="spellStart"/>
+      <w:r>
+        <w:rPr>
+          <w:lang w:val="en-US"/>
+        </w:rPr>
+        <w:t>their</w:t>
+      </w:r>
+      <w:proofErr w:type="spellEnd"/>
+      <w:r>
+        <w:rPr>
+          <w:lang w:val="en-US"/>
+        </w:rPr>
+        <w:t xml:space="preserve"> feet against </w:t>
+      </w:r>
+      <w:proofErr w:type="gramStart"/>
+      <w:r>
+        <w:rPr>
+          <w:lang w:val="en-US"/>
+        </w:rPr>
+        <w:t>them, and</w:t>
+      </w:r>
+      <w:proofErr w:type="gramEnd"/>
+      <w:r>
+        <w:rPr>
+          <w:lang w:val="en-US"/>
+        </w:rPr>
+        <w:t xml:space="preserve"> came unto Iconium.</w:t>
+      </w:r>
+    </w:p>
+    <w:p>
+      <w:pPr>
+        <w:pStyle w:val="ListParagraph"/>
+        <w:numPr>
+          <w:ilvl w:val="0"/>
+          <w:numId w:val="13"/>
+        </w:numPr>
+        <w:rPr>
+          <w:lang w:val="en-US"/>
+        </w:rPr>
+      </w:pPr>
+      <w:r>
+        <w:rPr>
+          <w:lang w:val="en-US"/>
+        </w:rPr>
+        <w:t>And the disciples were filled with joy, and with the Holy Ghost.</w:t>
+      </w:r>
+    </w:p>
+    <w:p>
+      <w:pPr>
+        <w:rPr>
+          <w:lang w:val="en-US"/>
+        </w:rPr>
+      </w:pPr>
+    </w:p>
+    <w:p>
+      <w:pPr>
+        <w:rPr>
+          <w:lang w:val="en-US"/>
+        </w:rPr>
+      </w:pPr>
+      <w:r>
+        <w:rPr>
+          <w:lang w:val="en-US"/>
+        </w:rPr>
+        <w:t>Acts Ch14</w:t>
+      </w:r>
+    </w:p>
+    <w:p>
+      <w:pPr>
+        <w:rPr>
+          <w:lang w:val="en-US"/>
+        </w:rPr>
+      </w:pPr>
+    </w:p>
+    <w:p>
+      <w:pPr>
+        <w:pStyle w:val="ListParagraph"/>
+        <w:numPr>
+          <w:ilvl w:val="0"/>
+          <w:numId w:val="14"/>
+        </w:numPr>
+        <w:rPr>
+          <w:lang w:val="en-US"/>
+        </w:rPr>
+      </w:pPr>
+      <w:r>
+        <w:rPr>
+          <w:lang w:val="en-US"/>
+        </w:rPr>
+        <w:t xml:space="preserve">And it came to pass in Iconium, that they went both together into the synagogue of the Jews, and so </w:t>
+      </w:r>
+      <w:proofErr w:type="spellStart"/>
+      <w:r>
+        <w:rPr>
+          <w:lang w:val="en-US"/>
+        </w:rPr>
+        <w:t>spake</w:t>
+      </w:r>
+      <w:proofErr w:type="spellEnd"/>
+      <w:r>
+        <w:rPr>
+          <w:lang w:val="en-US"/>
+        </w:rPr>
+        <w:t>, that a great multitude both of the Jews and also of the Greeks believed.</w:t>
+      </w:r>
+    </w:p>
+    <w:p>
+      <w:pPr>
+        <w:pStyle w:val="ListParagraph"/>
+        <w:numPr>
+          <w:ilvl w:val="0"/>
+          <w:numId w:val="14"/>
+        </w:numPr>
+        <w:rPr>
+          <w:lang w:val="en-US"/>
+        </w:rPr>
+      </w:pPr>
+      <w:r>
+        <w:rPr>
+          <w:lang w:val="en-US"/>
+        </w:rPr>
+        <w:t>But the unbelieving Jews stirred up the Gentiles, and made their minds evil affected against the brethren.</w:t>
+      </w:r>
+    </w:p>
+    <w:p>
+      <w:pPr>
+        <w:pStyle w:val="ListParagraph"/>
+        <w:numPr>
+          <w:ilvl w:val="0"/>
+          <w:numId w:val="14"/>
+        </w:numPr>
+        <w:rPr>
+          <w:lang w:val="en-US"/>
+        </w:rPr>
+      </w:pPr>
+      <w:r>
+        <w:rPr>
+          <w:lang w:val="en-US"/>
+        </w:rPr>
+        <w:t xml:space="preserve">Long time therefore abode they </w:t>
+      </w:r>
+      <w:proofErr w:type="gramStart"/>
+      <w:r>
+        <w:rPr>
+          <w:lang w:val="en-US"/>
+        </w:rPr>
+        <w:t>speaking</w:t>
+      </w:r>
+      <w:proofErr w:type="gramEnd"/>
+      <w:r>
+        <w:rPr>
+          <w:lang w:val="en-US"/>
+        </w:rPr>
+        <w:t xml:space="preserve"> boldly in the Lord, which gave testimony unto the word of his grace, and granted signs and wonders to be done by their hands.</w:t>
+      </w:r>
+    </w:p>
+    <w:p>
+      <w:pPr>
+        <w:pStyle w:val="ListParagraph"/>
+        <w:numPr>
+          <w:ilvl w:val="0"/>
+          <w:numId w:val="14"/>
+        </w:numPr>
+        <w:rPr>
+          <w:lang w:val="en-US"/>
+        </w:rPr>
+      </w:pPr>
+      <w:r>
+        <w:rPr>
+          <w:lang w:val="en-US"/>
+        </w:rPr>
+        <w:t>But the multitude of the city was divided: and part held with the Jews, and part with the apostles.</w:t>
+      </w:r>
+    </w:p>
+    <w:p>
+      <w:pPr>
+        <w:pStyle w:val="ListParagraph"/>
+        <w:numPr>
+          <w:ilvl w:val="0"/>
+          <w:numId w:val="14"/>
+        </w:numPr>
+        <w:rPr>
+          <w:lang w:val="en-US"/>
+        </w:rPr>
+      </w:pPr>
+      <w:r>
+        <w:rPr>
+          <w:lang w:val="en-US"/>
+        </w:rPr>
+        <w:t>And when there was an assault made both of the Gentiles, and also of the Jews with their rulers, to use them despitefully, and to stone them,</w:t>
+      </w:r>
+    </w:p>
+    <w:p>
+      <w:pPr>
+        <w:pStyle w:val="ListParagraph"/>
+        <w:numPr>
+          <w:ilvl w:val="0"/>
+          <w:numId w:val="14"/>
+        </w:numPr>
+        <w:rPr>
+          <w:lang w:val="en-US"/>
+        </w:rPr>
+      </w:pPr>
+      <w:r>
+        <w:rPr>
+          <w:lang w:val="en-US"/>
+        </w:rPr>
+        <w:t xml:space="preserve">They were </w:t>
+      </w:r>
+      <w:proofErr w:type="spellStart"/>
+      <w:r>
+        <w:rPr>
+          <w:lang w:val="en-US"/>
+        </w:rPr>
+        <w:t>ware</w:t>
+      </w:r>
+      <w:proofErr w:type="spellEnd"/>
+      <w:r>
+        <w:rPr>
+          <w:lang w:val="en-US"/>
+        </w:rPr>
+        <w:t xml:space="preserve"> of it, and fled unto Lystra and </w:t>
+      </w:r>
+      <w:proofErr w:type="spellStart"/>
+      <w:r>
+        <w:rPr>
+          <w:lang w:val="en-US"/>
+        </w:rPr>
+        <w:t>Derbe</w:t>
+      </w:r>
+      <w:proofErr w:type="spellEnd"/>
+      <w:r>
+        <w:rPr>
+          <w:lang w:val="en-US"/>
+        </w:rPr>
+        <w:t>, cities of Lycaonia, and unto the region that lieth round about:</w:t>
+      </w:r>
+    </w:p>
+    <w:p>
+      <w:pPr>
+        <w:pStyle w:val="ListParagraph"/>
+        <w:numPr>
+          <w:ilvl w:val="0"/>
+          <w:numId w:val="14"/>
+        </w:numPr>
+        <w:rPr>
+          <w:lang w:val="en-US"/>
+        </w:rPr>
+      </w:pPr>
+      <w:r>
+        <w:rPr>
+          <w:lang w:val="en-US"/>
+        </w:rPr>
+        <w:t>And there they preached the gospel.</w:t>
+      </w:r>
+    </w:p>
+    <w:p>
+      <w:pPr>
+        <w:pStyle w:val="ListParagraph"/>
+        <w:numPr>
+          <w:ilvl w:val="0"/>
+          <w:numId w:val="14"/>
+        </w:numPr>
+        <w:rPr>
+          <w:lang w:val="en-US"/>
+        </w:rPr>
+      </w:pPr>
+      <w:r>
+        <w:rPr>
+          <w:lang w:val="en-US"/>
+        </w:rPr>
+        <w:t>And there sat a certain man at Lystra, impotent in his feet, being a cripple from his mother’s womb, who never had walked:</w:t>
+      </w:r>
+    </w:p>
+    <w:p>
+      <w:pPr>
+        <w:pStyle w:val="ListParagraph"/>
+        <w:numPr>
+          <w:ilvl w:val="0"/>
+          <w:numId w:val="14"/>
+        </w:numPr>
+        <w:rPr>
+          <w:lang w:val="en-US"/>
+        </w:rPr>
+      </w:pPr>
+      <w:r>
+        <w:rPr>
+          <w:lang w:val="en-US"/>
+        </w:rPr>
+        <w:t xml:space="preserve">The same heard Paul </w:t>
+      </w:r>
+      <w:proofErr w:type="gramStart"/>
+      <w:r>
+        <w:rPr>
+          <w:lang w:val="en-US"/>
+        </w:rPr>
+        <w:t>speak:</w:t>
+      </w:r>
+      <w:proofErr w:type="gramEnd"/>
+      <w:r>
+        <w:rPr>
+          <w:lang w:val="en-US"/>
+        </w:rPr>
+        <w:t xml:space="preserve"> who </w:t>
+      </w:r>
+      <w:proofErr w:type="spellStart"/>
+      <w:r>
+        <w:rPr>
+          <w:lang w:val="en-US"/>
+        </w:rPr>
+        <w:t>stedfastly</w:t>
+      </w:r>
+      <w:proofErr w:type="spellEnd"/>
+      <w:r>
+        <w:rPr>
+          <w:lang w:val="en-US"/>
+        </w:rPr>
+        <w:t xml:space="preserve"> beholding him, and perceiving that he had faith to be healed,</w:t>
+      </w:r>
+    </w:p>
+    <w:p>
+      <w:pPr>
+        <w:pStyle w:val="ListParagraph"/>
+        <w:numPr>
+          <w:ilvl w:val="0"/>
+          <w:numId w:val="14"/>
+        </w:numPr>
+        <w:rPr>
+          <w:lang w:val="en-US"/>
+        </w:rPr>
+      </w:pPr>
+      <w:r>
+        <w:rPr>
+          <w:lang w:val="en-US"/>
+        </w:rPr>
+        <w:t>Said with a loud voice, Stand upright on thy feet. And he leaped and walked.</w:t>
+      </w:r>
+    </w:p>
+    <w:p>
+      <w:pPr>
+        <w:pStyle w:val="ListParagraph"/>
+        <w:numPr>
+          <w:ilvl w:val="0"/>
+          <w:numId w:val="14"/>
+        </w:numPr>
+        <w:rPr>
+          <w:lang w:val="en-US"/>
+        </w:rPr>
+      </w:pPr>
+      <w:r>
+        <w:rPr>
+          <w:lang w:val="en-US"/>
+        </w:rPr>
+        <w:t xml:space="preserve">And when the people saw what Paul had done, they lifted up their voices, saying in the speech of Lycaonia, </w:t>
+      </w:r>
+      <w:proofErr w:type="gramStart"/>
+      <w:r>
+        <w:rPr>
+          <w:lang w:val="en-US"/>
+        </w:rPr>
+        <w:t>The</w:t>
+      </w:r>
+      <w:proofErr w:type="gramEnd"/>
+      <w:r>
+        <w:rPr>
+          <w:lang w:val="en-US"/>
+        </w:rPr>
+        <w:t xml:space="preserve"> gods are come down to us in the likeness of men.</w:t>
+      </w:r>
+    </w:p>
+    <w:p>
+      <w:pPr>
+        <w:pStyle w:val="ListParagraph"/>
+        <w:numPr>
+          <w:ilvl w:val="0"/>
+          <w:numId w:val="14"/>
+        </w:numPr>
+        <w:rPr>
+          <w:lang w:val="en-US"/>
+        </w:rPr>
+      </w:pPr>
+      <w:r>
+        <w:rPr>
+          <w:lang w:val="en-US"/>
+        </w:rPr>
+        <w:t>And they called Barnabas, Jupiter; and Paul, Mercurius, because he was the chief speaker.</w:t>
+      </w:r>
+    </w:p>
+    <w:p>
+      <w:pPr>
+        <w:pStyle w:val="ListParagraph"/>
+        <w:numPr>
+          <w:ilvl w:val="0"/>
+          <w:numId w:val="14"/>
+        </w:numPr>
+        <w:rPr>
+          <w:lang w:val="en-US"/>
+        </w:rPr>
+      </w:pPr>
+      <w:r>
+        <w:rPr>
+          <w:lang w:val="en-US"/>
+        </w:rPr>
+        <w:t>Then the priest of Jupiter, which was before their city, brought oxen and garlands unto the gates, and would have done sacrifice with the people.</w:t>
+      </w:r>
+    </w:p>
+    <w:p>
+      <w:pPr>
+        <w:pStyle w:val="ListParagraph"/>
+        <w:numPr>
+          <w:ilvl w:val="0"/>
+          <w:numId w:val="14"/>
+        </w:numPr>
+        <w:rPr>
+          <w:lang w:val="en-US"/>
+        </w:rPr>
+      </w:pPr>
+      <w:r>
+        <w:rPr>
+          <w:lang w:val="en-US"/>
+        </w:rPr>
+        <w:t>Which when the apostles, Barnabas and Paul, heard of, they rent their clothes, and ran in among the people, crying out,</w:t>
+      </w:r>
+    </w:p>
+    <w:p>
+      <w:pPr>
+        <w:pStyle w:val="ListParagraph"/>
+        <w:numPr>
+          <w:ilvl w:val="0"/>
+          <w:numId w:val="14"/>
+        </w:numPr>
+        <w:rPr>
+          <w:lang w:val="en-US"/>
+        </w:rPr>
+      </w:pPr>
+      <w:r>
+        <w:rPr>
+          <w:lang w:val="en-US"/>
+        </w:rPr>
+        <w:t>And saying, Sirs, why do ye these things? We also are men of like passions with you, and preach unto you that ye should turn from these vanities unto the living God, which made heaven, and earth, and the sea, and all things that are therein:</w:t>
+      </w:r>
+    </w:p>
+    <w:p>
+      <w:pPr>
+        <w:pStyle w:val="ListParagraph"/>
+        <w:numPr>
+          <w:ilvl w:val="0"/>
+          <w:numId w:val="14"/>
+        </w:numPr>
+        <w:rPr>
+          <w:lang w:val="en-US"/>
+        </w:rPr>
+      </w:pPr>
+      <w:r>
+        <w:rPr>
+          <w:lang w:val="en-US"/>
+        </w:rPr>
+        <w:t xml:space="preserve">Who in times past suffered all nations to walk in their own </w:t>
+      </w:r>
+      <w:proofErr w:type="gramStart"/>
+      <w:r>
+        <w:rPr>
+          <w:lang w:val="en-US"/>
+        </w:rPr>
+        <w:t>ways.</w:t>
+      </w:r>
+      <w:proofErr w:type="gramEnd"/>
+    </w:p>
+    <w:p>
+      <w:pPr>
+        <w:pStyle w:val="ListParagraph"/>
+        <w:numPr>
+          <w:ilvl w:val="0"/>
+          <w:numId w:val="14"/>
+        </w:numPr>
+        <w:rPr>
+          <w:lang w:val="en-US"/>
+        </w:rPr>
+      </w:pPr>
+      <w:proofErr w:type="gramStart"/>
+      <w:r>
+        <w:rPr>
+          <w:lang w:val="en-US"/>
+        </w:rPr>
+        <w:t>Nevertheless</w:t>
+      </w:r>
+      <w:proofErr w:type="gramEnd"/>
+      <w:r>
+        <w:rPr>
+          <w:lang w:val="en-US"/>
+        </w:rPr>
+        <w:t xml:space="preserve"> he left not himself without witness, in that he did good, and gave us rain from heaven, and fruitful seasons, filling our hearts with food and gladness.</w:t>
+      </w:r>
+    </w:p>
+    <w:p>
+      <w:pPr>
+        <w:pStyle w:val="ListParagraph"/>
+        <w:numPr>
+          <w:ilvl w:val="0"/>
+          <w:numId w:val="14"/>
+        </w:numPr>
+        <w:rPr>
+          <w:lang w:val="en-US"/>
+        </w:rPr>
+      </w:pPr>
+      <w:r>
+        <w:rPr>
+          <w:lang w:val="en-US"/>
+        </w:rPr>
+        <w:lastRenderedPageBreak/>
+        <w:t>And with these sayings scarce restrained they the people, that they had not done sacrifice unto them.</w:t>
+      </w:r>
+    </w:p>
+    <w:p>
+      <w:pPr>
+        <w:pStyle w:val="ListParagraph"/>
+        <w:numPr>
+          <w:ilvl w:val="0"/>
+          <w:numId w:val="14"/>
+        </w:numPr>
+        <w:rPr>
+          <w:lang w:val="en-US"/>
+        </w:rPr>
+      </w:pPr>
+      <w:r>
+        <w:rPr>
+          <w:lang w:val="en-US"/>
+        </w:rPr>
+        <w:t>And there came thither certain Jews from Antioch and Iconium, who persuaded the people, and having stoned Paul, drew him out of the city, supposing he had been dead.</w:t>
+      </w:r>
+    </w:p>
+    <w:p>
+      <w:pPr>
+        <w:pStyle w:val="ListParagraph"/>
+        <w:numPr>
+          <w:ilvl w:val="0"/>
+          <w:numId w:val="14"/>
+        </w:numPr>
+        <w:rPr>
+          <w:lang w:val="en-US"/>
+        </w:rPr>
+      </w:pPr>
+      <w:r>
+        <w:rPr>
+          <w:lang w:val="en-US"/>
+        </w:rPr>
+        <w:t xml:space="preserve">Howbeit, as the disciples stood round about him, he rose up, and came into the city: and the next day he departed with Barnabas to </w:t>
+      </w:r>
+      <w:proofErr w:type="spellStart"/>
+      <w:r>
+        <w:rPr>
+          <w:lang w:val="en-US"/>
+        </w:rPr>
+        <w:t>Derbe</w:t>
+      </w:r>
+      <w:proofErr w:type="spellEnd"/>
+      <w:r>
+        <w:rPr>
+          <w:lang w:val="en-US"/>
+        </w:rPr>
+        <w:t>.</w:t>
+      </w:r>
+    </w:p>
+    <w:p>
+      <w:pPr>
+        <w:pStyle w:val="ListParagraph"/>
+        <w:numPr>
+          <w:ilvl w:val="0"/>
+          <w:numId w:val="14"/>
+        </w:numPr>
+        <w:rPr>
+          <w:lang w:val="en-US"/>
+        </w:rPr>
+      </w:pPr>
+      <w:r>
+        <w:rPr>
+          <w:lang w:val="en-US"/>
+        </w:rPr>
+        <w:t>And when they had preached the gospel to that city, and had taught many, they returned again to Lystra, and to Iconium, and Antioch,</w:t>
+      </w:r>
+    </w:p>
+    <w:p>
+      <w:pPr>
+        <w:pStyle w:val="ListParagraph"/>
+        <w:numPr>
+          <w:ilvl w:val="0"/>
+          <w:numId w:val="14"/>
+        </w:numPr>
+        <w:rPr>
+          <w:lang w:val="en-US"/>
+        </w:rPr>
+      </w:pPr>
+      <w:r>
+        <w:rPr>
+          <w:lang w:val="en-US"/>
+        </w:rPr>
+        <w:t xml:space="preserve">Confirming the </w:t>
+      </w:r>
+      <w:proofErr w:type="spellStart"/>
+      <w:r>
+        <w:rPr>
+          <w:lang w:val="en-US"/>
+        </w:rPr>
+        <w:t>soulds</w:t>
+      </w:r>
+      <w:proofErr w:type="spellEnd"/>
+      <w:r>
+        <w:rPr>
+          <w:lang w:val="en-US"/>
+        </w:rPr>
+        <w:t xml:space="preserve"> of the disciples, and exhorting them to continue in the faith, and that we must through much tribulation enter into the kingdom of God.</w:t>
+      </w:r>
+    </w:p>
+    <w:p>
+      <w:pPr>
+        <w:pStyle w:val="ListParagraph"/>
+        <w:numPr>
+          <w:ilvl w:val="0"/>
+          <w:numId w:val="14"/>
+        </w:numPr>
+        <w:rPr>
+          <w:lang w:val="en-US"/>
+        </w:rPr>
+      </w:pPr>
+      <w:r>
+        <w:rPr>
+          <w:lang w:val="en-US"/>
+        </w:rPr>
+        <w:t>And when they had ordained them elders in every church, and had prayed with fasting, they commended them to the Lord, on whom they believed.</w:t>
+      </w:r>
+    </w:p>
+    <w:p>
+      <w:pPr>
+        <w:pStyle w:val="ListParagraph"/>
+        <w:numPr>
+          <w:ilvl w:val="0"/>
+          <w:numId w:val="14"/>
+        </w:numPr>
+        <w:rPr>
+          <w:lang w:val="en-US"/>
+        </w:rPr>
+      </w:pPr>
+      <w:r>
+        <w:rPr>
+          <w:lang w:val="en-US"/>
+        </w:rPr>
+        <w:t>And after they had passed throughout Pisidia, they came to Pamphylia.</w:t>
+      </w:r>
+    </w:p>
+    <w:p>
+      <w:pPr>
+        <w:pStyle w:val="ListParagraph"/>
+        <w:numPr>
+          <w:ilvl w:val="0"/>
+          <w:numId w:val="14"/>
+        </w:numPr>
+        <w:rPr>
+          <w:lang w:val="en-US"/>
+        </w:rPr>
+      </w:pPr>
+      <w:r>
+        <w:rPr>
+          <w:lang w:val="en-US"/>
+        </w:rPr>
+        <w:t xml:space="preserve">And when they had preached the word in </w:t>
+      </w:r>
+      <w:proofErr w:type="spellStart"/>
+      <w:r>
+        <w:rPr>
+          <w:lang w:val="en-US"/>
+        </w:rPr>
+        <w:t>Perga</w:t>
+      </w:r>
+      <w:proofErr w:type="spellEnd"/>
+      <w:r>
+        <w:rPr>
+          <w:lang w:val="en-US"/>
+        </w:rPr>
+        <w:t xml:space="preserve">, they went down into </w:t>
+      </w:r>
+      <w:proofErr w:type="spellStart"/>
+      <w:r>
+        <w:rPr>
+          <w:lang w:val="en-US"/>
+        </w:rPr>
+        <w:t>Attalia</w:t>
+      </w:r>
+      <w:proofErr w:type="spellEnd"/>
+      <w:r>
+        <w:rPr>
+          <w:lang w:val="en-US"/>
+        </w:rPr>
+        <w:t>:</w:t>
+      </w:r>
+    </w:p>
+    <w:p>
+      <w:pPr>
+        <w:pStyle w:val="ListParagraph"/>
+        <w:numPr>
+          <w:ilvl w:val="0"/>
+          <w:numId w:val="14"/>
+        </w:numPr>
+        <w:rPr>
+          <w:lang w:val="en-US"/>
+        </w:rPr>
+      </w:pPr>
+      <w:r>
+        <w:rPr>
+          <w:lang w:val="en-US"/>
+        </w:rPr>
+        <w:t>And thence sailed to Antioch, from whence they had been recommended to the grace of God for the work which they fulfilled.</w:t>
+      </w:r>
+    </w:p>
+    <w:p>
+      <w:pPr>
+        <w:pStyle w:val="ListParagraph"/>
+        <w:numPr>
+          <w:ilvl w:val="0"/>
+          <w:numId w:val="14"/>
+        </w:numPr>
+        <w:rPr>
+          <w:lang w:val="en-US"/>
+        </w:rPr>
+      </w:pPr>
+      <w:r>
+        <w:rPr>
+          <w:lang w:val="en-US"/>
+        </w:rPr>
+        <w:t>And when they were come, and had gathered the church together, they rehearsed all that God had done with them, and how he had opened the door of faith unto the Gentiles.</w:t>
+      </w:r>
+    </w:p>
+    <w:p>
+      <w:pPr>
+        <w:pStyle w:val="ListParagraph"/>
+        <w:numPr>
+          <w:ilvl w:val="0"/>
+          <w:numId w:val="14"/>
+        </w:numPr>
+        <w:rPr>
+          <w:lang w:val="en-US"/>
+        </w:rPr>
+      </w:pPr>
+      <w:r>
+        <w:rPr>
+          <w:lang w:val="en-US"/>
+        </w:rPr>
+        <w:t>And there they abode long time with the disciples.</w:t>
+      </w:r>
+    </w:p>
+    <w:p>
+      <w:pPr>
+        <w:rPr>
+          <w:lang w:val="en-US"/>
+        </w:rPr>
+      </w:pPr>
+    </w:p>
+    <w:p>
+      <w:pPr>
+        <w:rPr>
+          <w:lang w:val="en-US"/>
+        </w:rPr>
+      </w:pPr>
+      <w:r>
+        <w:rPr>
+          <w:lang w:val="en-US"/>
+        </w:rPr>
+        <w:t>Acts Ch15</w:t>
+      </w:r>
+    </w:p>
+    <w:p>
+      <w:pPr>
+        <w:rPr>
+          <w:lang w:val="en-US"/>
+        </w:rPr>
+      </w:pPr>
+    </w:p>
+    <w:p>
+      <w:pPr>
+        <w:pStyle w:val="ListParagraph"/>
+        <w:numPr>
+          <w:ilvl w:val="0"/>
+          <w:numId w:val="15"/>
+        </w:numPr>
+        <w:rPr>
+          <w:lang w:val="en-US"/>
+        </w:rPr>
+      </w:pPr>
+      <w:r>
+        <w:rPr>
+          <w:lang w:val="en-US"/>
+        </w:rPr>
+        <w:t xml:space="preserve">And certain men which came down from Judaea taught the brethren, and said, </w:t>
+      </w:r>
+      <w:proofErr w:type="gramStart"/>
+      <w:r>
+        <w:rPr>
+          <w:lang w:val="en-US"/>
+        </w:rPr>
+        <w:t>Except</w:t>
+      </w:r>
+      <w:proofErr w:type="gramEnd"/>
+      <w:r>
+        <w:rPr>
+          <w:lang w:val="en-US"/>
+        </w:rPr>
+        <w:t xml:space="preserve"> ye be circumcised after the manner of Moses, ye cannot be saved.</w:t>
+      </w:r>
+    </w:p>
+    <w:p>
+      <w:pPr>
+        <w:pStyle w:val="ListParagraph"/>
+        <w:numPr>
+          <w:ilvl w:val="0"/>
+          <w:numId w:val="15"/>
+        </w:numPr>
+        <w:rPr>
+          <w:lang w:val="en-US"/>
+        </w:rPr>
+      </w:pPr>
+      <w:r>
+        <w:rPr>
+          <w:lang w:val="en-US"/>
+        </w:rPr>
+        <w:t>When therefore Paul and Barnabas had no small dissension and disputation with them, they determined that Paul and Barnabas, and certain other of them, should go up to Jerusalem unto the apostles and elders about this question.</w:t>
+      </w:r>
+    </w:p>
+    <w:p>
+      <w:pPr>
+        <w:pStyle w:val="ListParagraph"/>
+        <w:numPr>
+          <w:ilvl w:val="0"/>
+          <w:numId w:val="15"/>
+        </w:numPr>
+        <w:rPr>
+          <w:lang w:val="en-US"/>
+        </w:rPr>
+      </w:pPr>
+      <w:r>
+        <w:rPr>
+          <w:lang w:val="en-US"/>
+        </w:rPr>
+        <w:t xml:space="preserve">And being brought on their way be the church, they passed through </w:t>
+      </w:r>
+      <w:proofErr w:type="spellStart"/>
+      <w:r>
+        <w:rPr>
+          <w:lang w:val="en-US"/>
+        </w:rPr>
+        <w:t>Phenice</w:t>
+      </w:r>
+      <w:proofErr w:type="spellEnd"/>
+      <w:r>
+        <w:rPr>
+          <w:lang w:val="en-US"/>
+        </w:rPr>
+        <w:t xml:space="preserve"> and Samaria, declaring the conversion of the Gentiles: and they caused great joy unto all the brethren.</w:t>
+      </w:r>
+    </w:p>
+    <w:p>
+      <w:pPr>
+        <w:pStyle w:val="ListParagraph"/>
+        <w:numPr>
+          <w:ilvl w:val="0"/>
+          <w:numId w:val="15"/>
+        </w:numPr>
+        <w:rPr>
+          <w:lang w:val="en-US"/>
+        </w:rPr>
+      </w:pPr>
+      <w:r>
+        <w:rPr>
+          <w:lang w:val="en-US"/>
+        </w:rPr>
+        <w:t>And when they were come to Jerusalem, they were received of the church, and of the apostles and elders, and they declared all things that God had done with them.</w:t>
+      </w:r>
+    </w:p>
+    <w:p>
+      <w:pPr>
+        <w:pStyle w:val="ListParagraph"/>
+        <w:numPr>
+          <w:ilvl w:val="0"/>
+          <w:numId w:val="15"/>
+        </w:numPr>
+        <w:rPr>
+          <w:lang w:val="en-US"/>
+        </w:rPr>
+      </w:pPr>
+      <w:r>
+        <w:rPr>
+          <w:lang w:val="en-US"/>
+        </w:rPr>
+        <w:t xml:space="preserve">But there rose up certain of the sect of the Pharisees which believed, saying, </w:t>
+      </w:r>
+      <w:proofErr w:type="gramStart"/>
+      <w:r>
+        <w:rPr>
+          <w:lang w:val="en-US"/>
+        </w:rPr>
+        <w:t>That</w:t>
+      </w:r>
+      <w:proofErr w:type="gramEnd"/>
+      <w:r>
+        <w:rPr>
+          <w:lang w:val="en-US"/>
+        </w:rPr>
+        <w:t xml:space="preserve"> it was needful to circumcise them, and to command them to keep the law of Moses.</w:t>
+      </w:r>
+    </w:p>
+    <w:p>
+      <w:pPr>
+        <w:pStyle w:val="ListParagraph"/>
+        <w:numPr>
+          <w:ilvl w:val="0"/>
+          <w:numId w:val="15"/>
+        </w:numPr>
+        <w:rPr>
+          <w:lang w:val="en-US"/>
+        </w:rPr>
+      </w:pPr>
+      <w:r>
+        <w:rPr>
+          <w:lang w:val="en-US"/>
+        </w:rPr>
+        <w:t>And the apostles and elders came together for to consider of this matter.</w:t>
+      </w:r>
+    </w:p>
+    <w:p>
+      <w:pPr>
+        <w:pStyle w:val="ListParagraph"/>
+        <w:numPr>
+          <w:ilvl w:val="0"/>
+          <w:numId w:val="15"/>
+        </w:numPr>
+        <w:rPr>
+          <w:lang w:val="en-US"/>
+        </w:rPr>
+      </w:pPr>
+      <w:r>
+        <w:rPr>
+          <w:lang w:val="en-US"/>
+        </w:rPr>
+        <w:t xml:space="preserve">And when there had been much disputing, Peter rose up, and said unto them, Men and brethren, ye know how that a good while ago God made choice among us, that the Gentiles by my mouth should hear the word of the </w:t>
+      </w:r>
+      <w:proofErr w:type="gramStart"/>
+      <w:r>
+        <w:rPr>
+          <w:lang w:val="en-US"/>
+        </w:rPr>
+        <w:t>gospel, and</w:t>
+      </w:r>
+      <w:proofErr w:type="gramEnd"/>
+      <w:r>
+        <w:rPr>
+          <w:lang w:val="en-US"/>
+        </w:rPr>
+        <w:t xml:space="preserve"> believe.</w:t>
+      </w:r>
+    </w:p>
+    <w:p>
+      <w:pPr>
+        <w:pStyle w:val="ListParagraph"/>
+        <w:numPr>
+          <w:ilvl w:val="0"/>
+          <w:numId w:val="15"/>
+        </w:numPr>
+        <w:rPr>
+          <w:lang w:val="en-US"/>
+        </w:rPr>
+      </w:pPr>
+      <w:r>
+        <w:rPr>
+          <w:lang w:val="en-US"/>
+        </w:rPr>
+        <w:t xml:space="preserve">And God, which </w:t>
+      </w:r>
+      <w:proofErr w:type="spellStart"/>
+      <w:r>
+        <w:rPr>
+          <w:lang w:val="en-US"/>
+        </w:rPr>
+        <w:t>knoweth</w:t>
+      </w:r>
+      <w:proofErr w:type="spellEnd"/>
+      <w:r>
+        <w:rPr>
+          <w:lang w:val="en-US"/>
+        </w:rPr>
+        <w:t xml:space="preserve"> the hearts, bare them witness, giving them the Holy Ghost, even as he did unto us;</w:t>
+      </w:r>
+    </w:p>
+    <w:p>
+      <w:pPr>
+        <w:pStyle w:val="ListParagraph"/>
+        <w:numPr>
+          <w:ilvl w:val="0"/>
+          <w:numId w:val="15"/>
+        </w:numPr>
+        <w:rPr>
+          <w:lang w:val="en-US"/>
+        </w:rPr>
+      </w:pPr>
+      <w:r>
+        <w:rPr>
+          <w:lang w:val="en-US"/>
+        </w:rPr>
+        <w:t>And put no difference between us and them, purifying their hearts by faith.</w:t>
+      </w:r>
+    </w:p>
+    <w:p>
+      <w:pPr>
+        <w:pStyle w:val="ListParagraph"/>
+        <w:numPr>
+          <w:ilvl w:val="0"/>
+          <w:numId w:val="15"/>
+        </w:numPr>
+        <w:rPr>
+          <w:lang w:val="en-US"/>
+        </w:rPr>
+      </w:pPr>
+      <w:r>
+        <w:rPr>
+          <w:lang w:val="en-US"/>
+        </w:rPr>
+        <w:t>Now therefore why tempt ye God, to put a yoke upon the neck of the disciples, which neither out fathers nor we were able to bear?</w:t>
+      </w:r>
+    </w:p>
+    <w:p>
+      <w:pPr>
+        <w:pStyle w:val="ListParagraph"/>
+        <w:numPr>
+          <w:ilvl w:val="0"/>
+          <w:numId w:val="15"/>
+        </w:numPr>
+        <w:rPr>
+          <w:lang w:val="en-US"/>
+        </w:rPr>
+      </w:pPr>
+      <w:r>
+        <w:rPr>
+          <w:lang w:val="en-US"/>
+        </w:rPr>
+        <w:t>But we believe that through the grace of the LORD Jesus Christ we shall be saved, even as they.</w:t>
+      </w:r>
+    </w:p>
+    <w:p>
+      <w:pPr>
+        <w:pStyle w:val="ListParagraph"/>
+        <w:numPr>
+          <w:ilvl w:val="0"/>
+          <w:numId w:val="15"/>
+        </w:numPr>
+        <w:rPr>
+          <w:lang w:val="en-US"/>
+        </w:rPr>
+      </w:pPr>
+      <w:r>
+        <w:rPr>
+          <w:lang w:val="en-US"/>
+        </w:rPr>
+        <w:lastRenderedPageBreak/>
+        <w:t xml:space="preserve">Then all the multitude kept silence, and gave audience to </w:t>
+      </w:r>
+      <w:proofErr w:type="spellStart"/>
+      <w:r>
+        <w:rPr>
+          <w:lang w:val="en-US"/>
+        </w:rPr>
+        <w:t>Barbabas</w:t>
+      </w:r>
+      <w:proofErr w:type="spellEnd"/>
+      <w:r>
+        <w:rPr>
+          <w:lang w:val="en-US"/>
+        </w:rPr>
+        <w:t xml:space="preserve"> and Paul, declaring what miracles and wonders God had wrought among the Gentiles by them.</w:t>
+      </w:r>
+    </w:p>
+    <w:p>
+      <w:pPr>
+        <w:pStyle w:val="ListParagraph"/>
+        <w:numPr>
+          <w:ilvl w:val="0"/>
+          <w:numId w:val="15"/>
+        </w:numPr>
+        <w:rPr>
+          <w:lang w:val="en-US"/>
+        </w:rPr>
+      </w:pPr>
+      <w:r>
+        <w:rPr>
+          <w:lang w:val="en-US"/>
+        </w:rPr>
+        <w:t>And after they had held their peace, James answered, saying, Men and brethren, hearken unto me:</w:t>
+      </w:r>
+    </w:p>
+    <w:p>
+      <w:pPr>
+        <w:pStyle w:val="ListParagraph"/>
+        <w:numPr>
+          <w:ilvl w:val="0"/>
+          <w:numId w:val="15"/>
+        </w:numPr>
+        <w:rPr>
+          <w:lang w:val="en-US"/>
+        </w:rPr>
+      </w:pPr>
+      <w:r>
+        <w:rPr>
+          <w:lang w:val="en-US"/>
+        </w:rPr>
+        <w:t>Simeon hath declared how God at the first did visit the Gentiles, to take out of them a people for his name.</w:t>
+      </w:r>
+    </w:p>
+    <w:p>
+      <w:pPr>
+        <w:pStyle w:val="ListParagraph"/>
+        <w:numPr>
+          <w:ilvl w:val="0"/>
+          <w:numId w:val="15"/>
+        </w:numPr>
+        <w:rPr>
+          <w:lang w:val="en-US"/>
+        </w:rPr>
+      </w:pPr>
+      <w:r>
+        <w:rPr>
+          <w:lang w:val="en-US"/>
+        </w:rPr>
+        <w:t>And to this agree the words of the prophets; as it is written,</w:t>
+      </w:r>
+    </w:p>
+    <w:p>
+      <w:pPr>
+        <w:pStyle w:val="ListParagraph"/>
+        <w:numPr>
+          <w:ilvl w:val="0"/>
+          <w:numId w:val="15"/>
+        </w:numPr>
+        <w:rPr>
+          <w:lang w:val="en-US"/>
+        </w:rPr>
+      </w:pPr>
+      <w:r>
+        <w:rPr>
+          <w:lang w:val="en-US"/>
+        </w:rPr>
+        <w:t xml:space="preserve">After this I will return, and will build again the tabernacle of David, which is </w:t>
+      </w:r>
+      <w:proofErr w:type="spellStart"/>
+      <w:r>
+        <w:rPr>
+          <w:lang w:val="en-US"/>
+        </w:rPr>
+        <w:t>falled</w:t>
+      </w:r>
+      <w:proofErr w:type="spellEnd"/>
+      <w:r>
+        <w:rPr>
+          <w:lang w:val="en-US"/>
+        </w:rPr>
+        <w:t xml:space="preserve"> down; and I will build again the ruins thereof, and I will set it up:</w:t>
+      </w:r>
+    </w:p>
+    <w:p>
+      <w:pPr>
+        <w:pStyle w:val="ListParagraph"/>
+        <w:numPr>
+          <w:ilvl w:val="0"/>
+          <w:numId w:val="15"/>
+        </w:numPr>
+        <w:rPr>
+          <w:lang w:val="en-US"/>
+        </w:rPr>
+      </w:pPr>
+      <w:r>
+        <w:rPr>
+          <w:lang w:val="en-US"/>
+        </w:rPr>
+        <w:t>That the residue of men might seek after the Lord, and all the Gentiles, upon whom my name is called, saith the Lord, who doeth all these things.</w:t>
+      </w:r>
+    </w:p>
+    <w:p>
+      <w:pPr>
+        <w:pStyle w:val="ListParagraph"/>
+        <w:numPr>
+          <w:ilvl w:val="0"/>
+          <w:numId w:val="15"/>
+        </w:numPr>
+        <w:rPr>
+          <w:lang w:val="en-US"/>
+        </w:rPr>
+      </w:pPr>
+      <w:r>
+        <w:rPr>
+          <w:lang w:val="en-US"/>
+        </w:rPr>
+        <w:t>Known unto God are all his works from the beginning of the world.</w:t>
+      </w:r>
+    </w:p>
+    <w:p>
+      <w:pPr>
+        <w:pStyle w:val="ListParagraph"/>
+        <w:numPr>
+          <w:ilvl w:val="0"/>
+          <w:numId w:val="15"/>
+        </w:numPr>
+        <w:rPr>
+          <w:lang w:val="en-US"/>
+        </w:rPr>
+      </w:pPr>
+      <w:r>
+        <w:rPr>
+          <w:lang w:val="en-US"/>
+        </w:rPr>
+        <w:t>Wherefore my sentence is, that we trouble not them, which from among the Gentiles are turned to God:</w:t>
+      </w:r>
+    </w:p>
+    <w:p>
+      <w:pPr>
+        <w:pStyle w:val="ListParagraph"/>
+        <w:numPr>
+          <w:ilvl w:val="0"/>
+          <w:numId w:val="15"/>
+        </w:numPr>
+        <w:rPr>
+          <w:lang w:val="en-US"/>
+        </w:rPr>
+      </w:pPr>
+      <w:r>
+        <w:rPr>
+          <w:lang w:val="en-US"/>
+        </w:rPr>
+        <w:t>But that we write unto them, that they abstain from pollutions of idols, and from fornication, and from things strangled, and from blood.</w:t>
+      </w:r>
+    </w:p>
+    <w:p>
+      <w:pPr>
+        <w:pStyle w:val="ListParagraph"/>
+        <w:numPr>
+          <w:ilvl w:val="0"/>
+          <w:numId w:val="15"/>
+        </w:numPr>
+        <w:rPr>
+          <w:lang w:val="en-US"/>
+        </w:rPr>
+      </w:pPr>
+      <w:r>
+        <w:rPr>
+          <w:lang w:val="en-US"/>
+        </w:rPr>
+        <w:t>For Moses of old time hath in every city them that preach him, being read in the synagogues every sabbath day.</w:t>
+      </w:r>
+    </w:p>
+    <w:p>
+      <w:pPr>
+        <w:pStyle w:val="ListParagraph"/>
+        <w:numPr>
+          <w:ilvl w:val="0"/>
+          <w:numId w:val="15"/>
+        </w:numPr>
+        <w:rPr>
+          <w:lang w:val="en-US"/>
+        </w:rPr>
+      </w:pPr>
+      <w:r>
+        <w:rPr>
+          <w:lang w:val="en-US"/>
+        </w:rPr>
+        <w:t xml:space="preserve">Then pleased it the apostles and elders with the whole church, to send chosen men of their own company to Antioch with Paul and Barnabas; namely, Judas surnamed </w:t>
+      </w:r>
+      <w:proofErr w:type="spellStart"/>
+      <w:r>
+        <w:rPr>
+          <w:lang w:val="en-US"/>
+        </w:rPr>
+        <w:t>Barsabas</w:t>
+      </w:r>
+      <w:proofErr w:type="spellEnd"/>
+      <w:r>
+        <w:rPr>
+          <w:lang w:val="en-US"/>
+        </w:rPr>
+        <w:t xml:space="preserve"> and Silas, chief men among the brethren:</w:t>
+      </w:r>
+    </w:p>
+    <w:p>
+      <w:pPr>
+        <w:pStyle w:val="ListParagraph"/>
+        <w:numPr>
+          <w:ilvl w:val="0"/>
+          <w:numId w:val="15"/>
+        </w:numPr>
+        <w:rPr>
+          <w:lang w:val="en-US"/>
+        </w:rPr>
+      </w:pPr>
+      <w:r>
+        <w:rPr>
+          <w:lang w:val="en-US"/>
+        </w:rPr>
+        <w:t>And they wrote letters by them after this manner; The apostles and elders and brethren send greeting unto the brethren which are of the Gentiles in Antioch and Syria and Cilicia.</w:t>
+      </w:r>
+    </w:p>
+    <w:p>
+      <w:pPr>
+        <w:pStyle w:val="ListParagraph"/>
+        <w:numPr>
+          <w:ilvl w:val="0"/>
+          <w:numId w:val="15"/>
+        </w:numPr>
+        <w:rPr>
+          <w:lang w:val="en-US"/>
+        </w:rPr>
+      </w:pPr>
+      <w:r>
+        <w:rPr>
+          <w:lang w:val="en-US"/>
+        </w:rPr>
+        <w:t>Forasmuch as we have heard, that certain which went out from us have troubled you with words, subverting your souls, saying, Ye must be circumcised, and keep the law: to whom we gave no such commandment:</w:t>
+      </w:r>
+    </w:p>
+    <w:p>
+      <w:pPr>
+        <w:pStyle w:val="ListParagraph"/>
+        <w:numPr>
+          <w:ilvl w:val="0"/>
+          <w:numId w:val="15"/>
+        </w:numPr>
+        <w:rPr>
+          <w:lang w:val="en-US"/>
+        </w:rPr>
+      </w:pPr>
+      <w:r>
+        <w:rPr>
+          <w:lang w:val="en-US"/>
+        </w:rPr>
+        <w:t>It seemed good unto us, being assembled with one accord, to send chosen men unto you with our beloved Barnabas and Paul,</w:t>
+      </w:r>
+    </w:p>
+    <w:p>
+      <w:pPr>
+        <w:pStyle w:val="ListParagraph"/>
+        <w:numPr>
+          <w:ilvl w:val="0"/>
+          <w:numId w:val="15"/>
+        </w:numPr>
+        <w:rPr>
+          <w:lang w:val="en-US"/>
+        </w:rPr>
+      </w:pPr>
+      <w:r>
+        <w:rPr>
+          <w:lang w:val="en-US"/>
+        </w:rPr>
+        <w:t>Men that have hazarded their lives for the name of our Lord Jesus Christ.</w:t>
+      </w:r>
+    </w:p>
+    <w:p>
+      <w:pPr>
+        <w:pStyle w:val="ListParagraph"/>
+        <w:numPr>
+          <w:ilvl w:val="0"/>
+          <w:numId w:val="15"/>
+        </w:numPr>
+        <w:rPr>
+          <w:lang w:val="en-US"/>
+        </w:rPr>
+      </w:pPr>
+      <w:r>
+        <w:rPr>
+          <w:lang w:val="en-US"/>
+        </w:rPr>
+        <w:t>We have sent therefore Judas and Silas, who shall also tell you the same things by mouth.</w:t>
+      </w:r>
+    </w:p>
+    <w:p>
+      <w:pPr>
+        <w:pStyle w:val="ListParagraph"/>
+        <w:numPr>
+          <w:ilvl w:val="0"/>
+          <w:numId w:val="15"/>
+        </w:numPr>
+        <w:rPr>
+          <w:lang w:val="en-US"/>
+        </w:rPr>
+      </w:pPr>
+      <w:r>
+        <w:rPr>
+          <w:lang w:val="en-US"/>
+        </w:rPr>
+        <w:t>For it seemed good to the Holy Ghost, and to us, to lay upon you no greater burden than these necessary things;</w:t>
+      </w:r>
+    </w:p>
+    <w:p>
+      <w:pPr>
+        <w:pStyle w:val="ListParagraph"/>
+        <w:numPr>
+          <w:ilvl w:val="0"/>
+          <w:numId w:val="15"/>
+        </w:numPr>
+        <w:rPr>
+          <w:lang w:val="en-US"/>
+        </w:rPr>
+      </w:pPr>
+      <w:r>
+        <w:rPr>
+          <w:lang w:val="en-US"/>
+        </w:rPr>
+        <w:t>That ye abstain from meats offered to idols, and from blood, and from things strangled, and from fornication: from which if ye keep yourselves, ye shall do well. Fare ye well.</w:t>
+      </w:r>
+    </w:p>
+    <w:p>
+      <w:pPr>
+        <w:pStyle w:val="ListParagraph"/>
+        <w:numPr>
+          <w:ilvl w:val="0"/>
+          <w:numId w:val="15"/>
+        </w:numPr>
+        <w:rPr>
+          <w:lang w:val="en-US"/>
+        </w:rPr>
+      </w:pPr>
+      <w:proofErr w:type="gramStart"/>
+      <w:r>
+        <w:rPr>
+          <w:lang w:val="en-US"/>
+        </w:rPr>
+        <w:t>So</w:t>
+      </w:r>
+      <w:proofErr w:type="gramEnd"/>
+      <w:r>
+        <w:rPr>
+          <w:lang w:val="en-US"/>
+        </w:rPr>
+        <w:t xml:space="preserve"> when they were dismissed, they came to Antioch: and when they had gathered the multitude together, they delivered the epistle:</w:t>
+      </w:r>
+    </w:p>
+    <w:p>
+      <w:pPr>
+        <w:pStyle w:val="ListParagraph"/>
+        <w:numPr>
+          <w:ilvl w:val="0"/>
+          <w:numId w:val="15"/>
+        </w:numPr>
+        <w:rPr>
+          <w:lang w:val="en-US"/>
+        </w:rPr>
+      </w:pPr>
+      <w:r>
+        <w:rPr>
+          <w:lang w:val="en-US"/>
+        </w:rPr>
+        <w:t>Which when they had read, they rejoiced for the consolation.</w:t>
+      </w:r>
+    </w:p>
+    <w:p>
+      <w:pPr>
+        <w:pStyle w:val="ListParagraph"/>
+        <w:numPr>
+          <w:ilvl w:val="0"/>
+          <w:numId w:val="15"/>
+        </w:numPr>
+        <w:rPr>
+          <w:lang w:val="en-US"/>
+        </w:rPr>
+      </w:pPr>
+      <w:r>
+        <w:rPr>
+          <w:lang w:val="en-US"/>
+        </w:rPr>
+        <w:t>And Judas and Silas, being prophets also themselves, exhorted the brethren with many words, and confirmed them.</w:t>
+      </w:r>
+    </w:p>
+    <w:p>
+      <w:pPr>
+        <w:pStyle w:val="ListParagraph"/>
+        <w:numPr>
+          <w:ilvl w:val="0"/>
+          <w:numId w:val="15"/>
+        </w:numPr>
+        <w:rPr>
+          <w:lang w:val="en-US"/>
+        </w:rPr>
+      </w:pPr>
+      <w:r>
+        <w:rPr>
+          <w:lang w:val="en-US"/>
+        </w:rPr>
+        <w:t>And after they had tarried there a space, they were let go in peace from the brethren unto the apostles.</w:t>
+      </w:r>
+    </w:p>
+    <w:p>
+      <w:pPr>
+        <w:pStyle w:val="ListParagraph"/>
+        <w:numPr>
+          <w:ilvl w:val="0"/>
+          <w:numId w:val="15"/>
+        </w:numPr>
+        <w:rPr>
+          <w:lang w:val="en-US"/>
+        </w:rPr>
+      </w:pPr>
+      <w:r>
+        <w:rPr>
+          <w:lang w:val="en-US"/>
+        </w:rPr>
+        <w:t>Notwithstanding it pleased Silas to abide there still.</w:t>
+      </w:r>
+    </w:p>
+    <w:p>
+      <w:pPr>
+        <w:pStyle w:val="ListParagraph"/>
+        <w:numPr>
+          <w:ilvl w:val="0"/>
+          <w:numId w:val="15"/>
+        </w:numPr>
+        <w:rPr>
+          <w:lang w:val="en-US"/>
+        </w:rPr>
+      </w:pPr>
+      <w:r>
+        <w:rPr>
+          <w:lang w:val="en-US"/>
+        </w:rPr>
+        <w:t>Paul also and Barnabas continued in Antioch, teaching and preaching the word of the Lord, with many others also.</w:t>
+      </w:r>
+    </w:p>
+    <w:p>
+      <w:pPr>
+        <w:pStyle w:val="ListParagraph"/>
+        <w:numPr>
+          <w:ilvl w:val="0"/>
+          <w:numId w:val="15"/>
+        </w:numPr>
+        <w:rPr>
+          <w:lang w:val="en-US"/>
+        </w:rPr>
+      </w:pPr>
+      <w:r>
+        <w:rPr>
+          <w:lang w:val="en-US"/>
+        </w:rPr>
+        <w:lastRenderedPageBreak/>
+        <w:t xml:space="preserve">And some days after Paul said unto Barnabas, </w:t>
+      </w:r>
+      <w:proofErr w:type="gramStart"/>
+      <w:r>
+        <w:rPr>
+          <w:lang w:val="en-US"/>
+        </w:rPr>
+        <w:t>Let</w:t>
+      </w:r>
+      <w:proofErr w:type="gramEnd"/>
+      <w:r>
+        <w:rPr>
+          <w:lang w:val="en-US"/>
+        </w:rPr>
+        <w:t xml:space="preserve"> us go again and visit our brethren in every city where we have preached the word of the LORD, and see how they do.</w:t>
+      </w:r>
+    </w:p>
+    <w:p>
+      <w:pPr>
+        <w:pStyle w:val="ListParagraph"/>
+        <w:numPr>
+          <w:ilvl w:val="0"/>
+          <w:numId w:val="15"/>
+        </w:numPr>
+        <w:rPr>
+          <w:lang w:val="en-US"/>
+        </w:rPr>
+      </w:pPr>
+      <w:r>
+        <w:rPr>
+          <w:lang w:val="en-US"/>
+        </w:rPr>
+        <w:t>And Barnabas determined to take with them John, whose surname was Mark.</w:t>
+      </w:r>
+    </w:p>
+    <w:p>
+      <w:pPr>
+        <w:pStyle w:val="ListParagraph"/>
+        <w:numPr>
+          <w:ilvl w:val="0"/>
+          <w:numId w:val="15"/>
+        </w:numPr>
+        <w:rPr>
+          <w:lang w:val="en-US"/>
+        </w:rPr>
+      </w:pPr>
+      <w:r>
+        <w:rPr>
+          <w:lang w:val="en-US"/>
+        </w:rPr>
+        <w:t>But Paul thought not good to take him with them, who departed from them from Pamphylia, and went not with them to the work.</w:t>
+      </w:r>
+    </w:p>
+    <w:p>
+      <w:pPr>
+        <w:pStyle w:val="ListParagraph"/>
+        <w:numPr>
+          <w:ilvl w:val="0"/>
+          <w:numId w:val="15"/>
+        </w:numPr>
+        <w:rPr>
+          <w:lang w:val="en-US"/>
+        </w:rPr>
+      </w:pPr>
+      <w:r>
+        <w:rPr>
+          <w:lang w:val="en-US"/>
+        </w:rPr>
+        <w:t xml:space="preserve">And the contention was so sharp between them, that they departed asunder one from the other: and </w:t>
+      </w:r>
+      <w:proofErr w:type="gramStart"/>
+      <w:r>
+        <w:rPr>
+          <w:lang w:val="en-US"/>
+        </w:rPr>
+        <w:t>so</w:t>
+      </w:r>
+      <w:proofErr w:type="gramEnd"/>
+      <w:r>
+        <w:rPr>
+          <w:lang w:val="en-US"/>
+        </w:rPr>
+        <w:t xml:space="preserve"> Barnabas took Mark, and sailed unto Cyprus;</w:t>
+      </w:r>
+    </w:p>
+    <w:p>
+      <w:pPr>
+        <w:pStyle w:val="ListParagraph"/>
+        <w:numPr>
+          <w:ilvl w:val="0"/>
+          <w:numId w:val="15"/>
+        </w:numPr>
+        <w:rPr>
+          <w:lang w:val="en-US"/>
+        </w:rPr>
+      </w:pPr>
+      <w:r>
+        <w:rPr>
+          <w:lang w:val="en-US"/>
+        </w:rPr>
+        <w:t>And Paul chose Silas, and departed, being recommended by the brethren unto the grace of God.</w:t>
+      </w:r>
+    </w:p>
+    <w:p>
+      <w:pPr>
+        <w:pStyle w:val="ListParagraph"/>
+        <w:numPr>
+          <w:ilvl w:val="0"/>
+          <w:numId w:val="15"/>
+        </w:numPr>
+        <w:rPr>
+          <w:lang w:val="en-US"/>
+        </w:rPr>
+      </w:pPr>
+      <w:r>
+        <w:rPr>
+          <w:lang w:val="en-US"/>
+        </w:rPr>
+        <w:t>And he went through Syria and Cilicia, confirming the churches.</w:t>
+      </w:r>
+    </w:p>
+    <w:p>
+      <w:pPr>
+        <w:rPr>
+          <w:lang w:val="en-US"/>
+        </w:rPr>
+      </w:pPr>
+    </w:p>
+    <w:p>
+      <w:pPr>
+        <w:rPr>
+          <w:lang w:val="en-US"/>
+        </w:rPr>
+      </w:pPr>
+      <w:r>
+        <w:rPr>
+          <w:lang w:val="en-US"/>
+        </w:rPr>
+        <w:t>Acts Ch16</w:t>
+      </w:r>
+    </w:p>
+    <w:p>
+      <w:pPr>
+        <w:rPr>
+          <w:lang w:val="en-US"/>
+        </w:rPr>
+      </w:pPr>
+    </w:p>
+    <w:p>
+      <w:pPr>
+        <w:rPr>
+          <w:lang w:val="en-US"/>
+        </w:rPr>
+      </w:pPr>
     </w:p>
     <w:sectPr>
       <w:pgSz w:w="11900" w:h="16840"/>
@@ -12083,9 +14522,9 @@
 <file path=word/numbering.xml><?xml version="1.0" encoding="utf-8"?>
 <w:numbering xmlns:wpc="http://schemas.microsoft.com/office/word/2010/wordprocessingCanvas" xmlns:cx="http://schemas.microsoft.com/office/drawing/2014/chartex" xmlns:cx1="http://schemas.microsoft.com/office/drawing/2015/9/8/chartex" xmlns:cx2="http://schemas.microsoft.com/office/drawing/2015/10/21/chartex" xmlns:cx3="http://schemas.microsoft.com/office/drawing/2016/5/9/chartex" xmlns:cx4="http://schemas.microsoft.com/office/drawing/2016/5/10/chartex" xmlns:cx5="http://schemas.microsoft.com/office/drawing/2016/5/11/chartex" xmlns:cx6="http://schemas.microsoft.com/office/drawing/2016/5/12/chartex" xmlns:cx7="http://schemas.microsoft.com/office/drawing/2016/5/13/chartex" xmlns:cx8="http://schemas.microsoft.com/office/drawing/2016/5/14/chartex" xmlns:mc="http://schemas.openxmlformats.org/markup-compatibility/2006" xmlns:aink="http://schemas.microsoft.com/office/drawing/2016/ink" xmlns:am3d="http://schemas.microsoft.com/office/drawing/2017/model3d" xmlns:o="urn:schemas-microsoft-com:office:office" xmlns:r="http://schemas.openxmlformats.org/officeDocument/2006/relationships" xmlns:m="http://schemas.openxmlformats.org/officeDocument/2006/math" xmlns:v="urn:schemas-microsoft-com:vml" xmlns:wp14="http://schemas.microsoft.com/office/word/2010/wordprocessingDrawing" xmlns:wp="http://schemas.openxmlformats.org/drawingml/2006/wordprocessingDrawing" xmlns:w10="urn:schemas-microsoft-com:office:word" xmlns:w="http://schemas.openxmlformats.org/wordprocessingml/2006/main" xmlns:w14="http://schemas.microsoft.com/office/word/2010/wordml" xmlns:w15="http://schemas.microsoft.com/office/word/2012/wordml" xmlns:w16cex="http://schemas.microsoft.com/office/word/2018/wordml/cex" xmlns:w16cid="http://schemas.microsoft.com/office/word/2016/wordml/cid" xmlns:w16="http://schemas.microsoft.com/office/word/2018/wordml" xmlns:w16se="http://schemas.microsoft.com/office/word/2015/wordml/symex" xmlns:wpg="http://schemas.microsoft.com/office/word/2010/wordprocessingGroup" xmlns:wpi="http://schemas.microsoft.com/office/word/2010/wordprocessingInk" xmlns:wne="http://schemas.microsoft.com/office/word/2006/wordml" xmlns:wps="http://schemas.microsoft.com/office/word/2010/wordprocessingShape" mc:Ignorable="w14 w15 w16se w16cid w16 w16cex wp14">
   <w:abstractNum w:abstractNumId="0" w15:restartNumberingAfterBreak="0">
-    <w:nsid w:val="2F895153"/>
+    <w:nsid w:val="08543AAF"/>
     <w:multiLevelType w:val="hybridMultilevel"/>
-    <w:tmpl w:val="B554F406"/>
+    <w:tmpl w:val="1512A9AA"/>
     <w:lvl w:ilvl="0" w:tplc="0809000F">
       <w:start w:val="1"/>
       <w:numFmt w:val="decimal"/>
@@ -12172,9 +14611,9 @@
     </w:lvl>
   </w:abstractNum>
   <w:abstractNum w:abstractNumId="1" w15:restartNumberingAfterBreak="0">
-    <w:nsid w:val="34E86E54"/>
+    <w:nsid w:val="2F895153"/>
     <w:multiLevelType w:val="hybridMultilevel"/>
-    <w:tmpl w:val="296C8F5C"/>
+    <w:tmpl w:val="B554F406"/>
     <w:lvl w:ilvl="0" w:tplc="0809000F">
       <w:start w:val="1"/>
       <w:numFmt w:val="decimal"/>
@@ -12261,9 +14700,9 @@
     </w:lvl>
   </w:abstractNum>
   <w:abstractNum w:abstractNumId="2" w15:restartNumberingAfterBreak="0">
-    <w:nsid w:val="387F26D4"/>
+    <w:nsid w:val="34E86E54"/>
     <w:multiLevelType w:val="hybridMultilevel"/>
-    <w:tmpl w:val="15942484"/>
+    <w:tmpl w:val="296C8F5C"/>
     <w:lvl w:ilvl="0" w:tplc="0809000F">
       <w:start w:val="1"/>
       <w:numFmt w:val="decimal"/>
@@ -12350,9 +14789,9 @@
     </w:lvl>
   </w:abstractNum>
   <w:abstractNum w:abstractNumId="3" w15:restartNumberingAfterBreak="0">
-    <w:nsid w:val="3FC41389"/>
+    <w:nsid w:val="387F26D4"/>
     <w:multiLevelType w:val="hybridMultilevel"/>
-    <w:tmpl w:val="5E6482B6"/>
+    <w:tmpl w:val="15942484"/>
     <w:lvl w:ilvl="0" w:tplc="0809000F">
       <w:start w:val="1"/>
       <w:numFmt w:val="decimal"/>
@@ -12439,9 +14878,9 @@
     </w:lvl>
   </w:abstractNum>
   <w:abstractNum w:abstractNumId="4" w15:restartNumberingAfterBreak="0">
-    <w:nsid w:val="449B338F"/>
+    <w:nsid w:val="3FC41389"/>
     <w:multiLevelType w:val="hybridMultilevel"/>
-    <w:tmpl w:val="C4AC9B3A"/>
+    <w:tmpl w:val="5E6482B6"/>
     <w:lvl w:ilvl="0" w:tplc="0809000F">
       <w:start w:val="1"/>
       <w:numFmt w:val="decimal"/>
@@ -12528,9 +14967,9 @@
     </w:lvl>
   </w:abstractNum>
   <w:abstractNum w:abstractNumId="5" w15:restartNumberingAfterBreak="0">
-    <w:nsid w:val="48325B20"/>
+    <w:nsid w:val="449B338F"/>
     <w:multiLevelType w:val="hybridMultilevel"/>
-    <w:tmpl w:val="B928A5FA"/>
+    <w:tmpl w:val="C4AC9B3A"/>
     <w:lvl w:ilvl="0" w:tplc="0809000F">
       <w:start w:val="1"/>
       <w:numFmt w:val="decimal"/>
@@ -12617,9 +15056,9 @@
     </w:lvl>
   </w:abstractNum>
   <w:abstractNum w:abstractNumId="6" w15:restartNumberingAfterBreak="0">
-    <w:nsid w:val="4D3E13FB"/>
+    <w:nsid w:val="4640514D"/>
     <w:multiLevelType w:val="hybridMultilevel"/>
-    <w:tmpl w:val="07A216AA"/>
+    <w:tmpl w:val="D2E6724C"/>
     <w:lvl w:ilvl="0" w:tplc="0809000F">
       <w:start w:val="1"/>
       <w:numFmt w:val="decimal"/>
@@ -12706,9 +15145,9 @@
     </w:lvl>
   </w:abstractNum>
   <w:abstractNum w:abstractNumId="7" w15:restartNumberingAfterBreak="0">
-    <w:nsid w:val="530A7CED"/>
+    <w:nsid w:val="48325B20"/>
     <w:multiLevelType w:val="hybridMultilevel"/>
-    <w:tmpl w:val="9BB0406E"/>
+    <w:tmpl w:val="B928A5FA"/>
     <w:lvl w:ilvl="0" w:tplc="0809000F">
       <w:start w:val="1"/>
       <w:numFmt w:val="decimal"/>
@@ -12795,9 +15234,9 @@
     </w:lvl>
   </w:abstractNum>
   <w:abstractNum w:abstractNumId="8" w15:restartNumberingAfterBreak="0">
-    <w:nsid w:val="5BC841C4"/>
+    <w:nsid w:val="4D3E13FB"/>
     <w:multiLevelType w:val="hybridMultilevel"/>
-    <w:tmpl w:val="0366D6C4"/>
+    <w:tmpl w:val="07A216AA"/>
     <w:lvl w:ilvl="0" w:tplc="0809000F">
       <w:start w:val="1"/>
       <w:numFmt w:val="decimal"/>
@@ -12884,9 +15323,9 @@
     </w:lvl>
   </w:abstractNum>
   <w:abstractNum w:abstractNumId="9" w15:restartNumberingAfterBreak="0">
-    <w:nsid w:val="5F9C2B6E"/>
+    <w:nsid w:val="530A7CED"/>
     <w:multiLevelType w:val="hybridMultilevel"/>
-    <w:tmpl w:val="BA189F58"/>
+    <w:tmpl w:val="9BB0406E"/>
     <w:lvl w:ilvl="0" w:tplc="0809000F">
       <w:start w:val="1"/>
       <w:numFmt w:val="decimal"/>
@@ -12973,9 +15412,9 @@
     </w:lvl>
   </w:abstractNum>
   <w:abstractNum w:abstractNumId="10" w15:restartNumberingAfterBreak="0">
-    <w:nsid w:val="5FC977C4"/>
+    <w:nsid w:val="5BC841C4"/>
     <w:multiLevelType w:val="hybridMultilevel"/>
-    <w:tmpl w:val="0D62DC8A"/>
+    <w:tmpl w:val="0366D6C4"/>
     <w:lvl w:ilvl="0" w:tplc="0809000F">
       <w:start w:val="1"/>
       <w:numFmt w:val="decimal"/>
@@ -13062,9 +15501,9 @@
     </w:lvl>
   </w:abstractNum>
   <w:abstractNum w:abstractNumId="11" w15:restartNumberingAfterBreak="0">
-    <w:nsid w:val="62AC314A"/>
+    <w:nsid w:val="5F9C2B6E"/>
     <w:multiLevelType w:val="hybridMultilevel"/>
-    <w:tmpl w:val="B8F643E0"/>
+    <w:tmpl w:val="BA189F58"/>
     <w:lvl w:ilvl="0" w:tplc="0809000F">
       <w:start w:val="1"/>
       <w:numFmt w:val="decimal"/>
@@ -13151,9 +15590,9 @@
     </w:lvl>
   </w:abstractNum>
   <w:abstractNum w:abstractNumId="12" w15:restartNumberingAfterBreak="0">
-    <w:nsid w:val="67A26EB1"/>
+    <w:nsid w:val="5FC977C4"/>
     <w:multiLevelType w:val="hybridMultilevel"/>
-    <w:tmpl w:val="D2C093EA"/>
+    <w:tmpl w:val="0D62DC8A"/>
     <w:lvl w:ilvl="0" w:tplc="0809000F">
       <w:start w:val="1"/>
       <w:numFmt w:val="decimal"/>
@@ -13239,44 +15678,228 @@
       </w:pPr>
     </w:lvl>
   </w:abstractNum>
+  <w:abstractNum w:abstractNumId="13" w15:restartNumberingAfterBreak="0">
+    <w:nsid w:val="62AC314A"/>
+    <w:multiLevelType w:val="hybridMultilevel"/>
+    <w:tmpl w:val="B8F643E0"/>
+    <w:lvl w:ilvl="0" w:tplc="0809000F">
+      <w:start w:val="1"/>
+      <w:numFmt w:val="decimal"/>
+      <w:lvlText w:val="%1."/>
+      <w:lvlJc w:val="left"/>
+      <w:pPr>
+        <w:ind w:left="720" w:hanging="360"/>
+      </w:pPr>
+      <w:rPr>
+        <w:rFonts w:hint="default"/>
+      </w:rPr>
+    </w:lvl>
+    <w:lvl w:ilvl="1" w:tplc="08090019" w:tentative="1">
+      <w:start w:val="1"/>
+      <w:numFmt w:val="lowerLetter"/>
+      <w:lvlText w:val="%2."/>
+      <w:lvlJc w:val="left"/>
+      <w:pPr>
+        <w:ind w:left="1440" w:hanging="360"/>
+      </w:pPr>
+    </w:lvl>
+    <w:lvl w:ilvl="2" w:tplc="0809001B" w:tentative="1">
+      <w:start w:val="1"/>
+      <w:numFmt w:val="lowerRoman"/>
+      <w:lvlText w:val="%3."/>
+      <w:lvlJc w:val="right"/>
+      <w:pPr>
+        <w:ind w:left="2160" w:hanging="180"/>
+      </w:pPr>
+    </w:lvl>
+    <w:lvl w:ilvl="3" w:tplc="0809000F" w:tentative="1">
+      <w:start w:val="1"/>
+      <w:numFmt w:val="decimal"/>
+      <w:lvlText w:val="%4."/>
+      <w:lvlJc w:val="left"/>
+      <w:pPr>
+        <w:ind w:left="2880" w:hanging="360"/>
+      </w:pPr>
+    </w:lvl>
+    <w:lvl w:ilvl="4" w:tplc="08090019" w:tentative="1">
+      <w:start w:val="1"/>
+      <w:numFmt w:val="lowerLetter"/>
+      <w:lvlText w:val="%5."/>
+      <w:lvlJc w:val="left"/>
+      <w:pPr>
+        <w:ind w:left="3600" w:hanging="360"/>
+      </w:pPr>
+    </w:lvl>
+    <w:lvl w:ilvl="5" w:tplc="0809001B" w:tentative="1">
+      <w:start w:val="1"/>
+      <w:numFmt w:val="lowerRoman"/>
+      <w:lvlText w:val="%6."/>
+      <w:lvlJc w:val="right"/>
+      <w:pPr>
+        <w:ind w:left="4320" w:hanging="180"/>
+      </w:pPr>
+    </w:lvl>
+    <w:lvl w:ilvl="6" w:tplc="0809000F" w:tentative="1">
+      <w:start w:val="1"/>
+      <w:numFmt w:val="decimal"/>
+      <w:lvlText w:val="%7."/>
+      <w:lvlJc w:val="left"/>
+      <w:pPr>
+        <w:ind w:left="5040" w:hanging="360"/>
+      </w:pPr>
+    </w:lvl>
+    <w:lvl w:ilvl="7" w:tplc="08090019" w:tentative="1">
+      <w:start w:val="1"/>
+      <w:numFmt w:val="lowerLetter"/>
+      <w:lvlText w:val="%8."/>
+      <w:lvlJc w:val="left"/>
+      <w:pPr>
+        <w:ind w:left="5760" w:hanging="360"/>
+      </w:pPr>
+    </w:lvl>
+    <w:lvl w:ilvl="8" w:tplc="0809001B" w:tentative="1">
+      <w:start w:val="1"/>
+      <w:numFmt w:val="lowerRoman"/>
+      <w:lvlText w:val="%9."/>
+      <w:lvlJc w:val="right"/>
+      <w:pPr>
+        <w:ind w:left="6480" w:hanging="180"/>
+      </w:pPr>
+    </w:lvl>
+  </w:abstractNum>
+  <w:abstractNum w:abstractNumId="14" w15:restartNumberingAfterBreak="0">
+    <w:nsid w:val="67A26EB1"/>
+    <w:multiLevelType w:val="hybridMultilevel"/>
+    <w:tmpl w:val="D2C093EA"/>
+    <w:lvl w:ilvl="0" w:tplc="0809000F">
+      <w:start w:val="1"/>
+      <w:numFmt w:val="decimal"/>
+      <w:lvlText w:val="%1."/>
+      <w:lvlJc w:val="left"/>
+      <w:pPr>
+        <w:ind w:left="720" w:hanging="360"/>
+      </w:pPr>
+      <w:rPr>
+        <w:rFonts w:hint="default"/>
+      </w:rPr>
+    </w:lvl>
+    <w:lvl w:ilvl="1" w:tplc="08090019" w:tentative="1">
+      <w:start w:val="1"/>
+      <w:numFmt w:val="lowerLetter"/>
+      <w:lvlText w:val="%2."/>
+      <w:lvlJc w:val="left"/>
+      <w:pPr>
+        <w:ind w:left="1440" w:hanging="360"/>
+      </w:pPr>
+    </w:lvl>
+    <w:lvl w:ilvl="2" w:tplc="0809001B" w:tentative="1">
+      <w:start w:val="1"/>
+      <w:numFmt w:val="lowerRoman"/>
+      <w:lvlText w:val="%3."/>
+      <w:lvlJc w:val="right"/>
+      <w:pPr>
+        <w:ind w:left="2160" w:hanging="180"/>
+      </w:pPr>
+    </w:lvl>
+    <w:lvl w:ilvl="3" w:tplc="0809000F" w:tentative="1">
+      <w:start w:val="1"/>
+      <w:numFmt w:val="decimal"/>
+      <w:lvlText w:val="%4."/>
+      <w:lvlJc w:val="left"/>
+      <w:pPr>
+        <w:ind w:left="2880" w:hanging="360"/>
+      </w:pPr>
+    </w:lvl>
+    <w:lvl w:ilvl="4" w:tplc="08090019" w:tentative="1">
+      <w:start w:val="1"/>
+      <w:numFmt w:val="lowerLetter"/>
+      <w:lvlText w:val="%5."/>
+      <w:lvlJc w:val="left"/>
+      <w:pPr>
+        <w:ind w:left="3600" w:hanging="360"/>
+      </w:pPr>
+    </w:lvl>
+    <w:lvl w:ilvl="5" w:tplc="0809001B" w:tentative="1">
+      <w:start w:val="1"/>
+      <w:numFmt w:val="lowerRoman"/>
+      <w:lvlText w:val="%6."/>
+      <w:lvlJc w:val="right"/>
+      <w:pPr>
+        <w:ind w:left="4320" w:hanging="180"/>
+      </w:pPr>
+    </w:lvl>
+    <w:lvl w:ilvl="6" w:tplc="0809000F" w:tentative="1">
+      <w:start w:val="1"/>
+      <w:numFmt w:val="decimal"/>
+      <w:lvlText w:val="%7."/>
+      <w:lvlJc w:val="left"/>
+      <w:pPr>
+        <w:ind w:left="5040" w:hanging="360"/>
+      </w:pPr>
+    </w:lvl>
+    <w:lvl w:ilvl="7" w:tplc="08090019" w:tentative="1">
+      <w:start w:val="1"/>
+      <w:numFmt w:val="lowerLetter"/>
+      <w:lvlText w:val="%8."/>
+      <w:lvlJc w:val="left"/>
+      <w:pPr>
+        <w:ind w:left="5760" w:hanging="360"/>
+      </w:pPr>
+    </w:lvl>
+    <w:lvl w:ilvl="8" w:tplc="0809001B" w:tentative="1">
+      <w:start w:val="1"/>
+      <w:numFmt w:val="lowerRoman"/>
+      <w:lvlText w:val="%9."/>
+      <w:lvlJc w:val="right"/>
+      <w:pPr>
+        <w:ind w:left="6480" w:hanging="180"/>
+      </w:pPr>
+    </w:lvl>
+  </w:abstractNum>
   <w:num w:numId="1">
-    <w:abstractNumId w:val="0"/>
+    <w:abstractNumId w:val="1"/>
   </w:num>
   <w:num w:numId="2">
-    <w:abstractNumId w:val="1"/>
+    <w:abstractNumId w:val="2"/>
   </w:num>
   <w:num w:numId="3">
+    <w:abstractNumId w:val="14"/>
+  </w:num>
+  <w:num w:numId="4">
+    <w:abstractNumId w:val="10"/>
+  </w:num>
+  <w:num w:numId="5">
+    <w:abstractNumId w:val="8"/>
+  </w:num>
+  <w:num w:numId="6">
+    <w:abstractNumId w:val="9"/>
+  </w:num>
+  <w:num w:numId="7">
+    <w:abstractNumId w:val="3"/>
+  </w:num>
+  <w:num w:numId="8">
+    <w:abstractNumId w:val="4"/>
+  </w:num>
+  <w:num w:numId="9">
+    <w:abstractNumId w:val="7"/>
+  </w:num>
+  <w:num w:numId="10">
+    <w:abstractNumId w:val="11"/>
+  </w:num>
+  <w:num w:numId="11">
     <w:abstractNumId w:val="12"/>
   </w:num>
-  <w:num w:numId="4">
-    <w:abstractNumId w:val="8"/>
+  <w:num w:numId="12">
+    <w:abstractNumId w:val="5"/>
   </w:num>
-  <w:num w:numId="5">
+  <w:num w:numId="13">
+    <w:abstractNumId w:val="13"/>
+  </w:num>
+  <w:num w:numId="14">
     <w:abstractNumId w:val="6"/>
   </w:num>
-  <w:num w:numId="6">
-    <w:abstractNumId w:val="7"/>
-  </w:num>
-  <w:num w:numId="7">
-    <w:abstractNumId w:val="2"/>
-  </w:num>
-  <w:num w:numId="8">
-    <w:abstractNumId w:val="3"/>
-  </w:num>
-  <w:num w:numId="9">
-    <w:abstractNumId w:val="5"/>
-  </w:num>
-  <w:num w:numId="10">
-    <w:abstractNumId w:val="9"/>
-  </w:num>
-  <w:num w:numId="11">
-    <w:abstractNumId w:val="10"/>
-  </w:num>
-  <w:num w:numId="12">
-    <w:abstractNumId w:val="4"/>
-  </w:num>
-  <w:num w:numId="13">
-    <w:abstractNumId w:val="11"/>
+  <w:num w:numId="15">
+    <w:abstractNumId w:val="0"/>
   </w:num>
 </w:numbering>
 </file>

</xml_diff>